<commit_message>
accepted all changes to remove tracked changes
</commit_message>
<xml_diff>
--- a/API documenation/GeoService.docx
+++ b/API documenation/GeoService.docx
@@ -15,26 +15,8 @@
           <w:sz w:val="26"/>
         </w:rPr>
       </w:pPr>
-      <w:del w:id="0" w:author="ola" w:date="2013-09-29T20:10:00Z">
-        <w:r>
-          <w:rPr>
-            <w:rFonts w:ascii="Cambria" w:eastAsia="Cambria" w:hAnsi="Cambria" w:cs="Cambria"/>
-            <w:b/>
-            <w:color w:val="4F81BD"/>
-            <w:sz w:val="26"/>
-          </w:rPr>
-          <w:delText>Authentication</w:delText>
-        </w:r>
-        <w:r>
-          <w:rPr>
-            <w:rFonts w:ascii="Cambria" w:eastAsia="Cambria" w:hAnsi="Cambria" w:cs="Cambria"/>
-            <w:b/>
-            <w:color w:val="4F81BD"/>
-            <w:sz w:val="26"/>
-          </w:rPr>
-          <w:delText xml:space="preserve"> </w:delText>
-        </w:r>
-      </w:del>
+      <w:bookmarkStart w:id="0" w:name="_GoBack"/>
+      <w:bookmarkEnd w:id="0"/>
       <w:r>
         <w:rPr>
           <w:rFonts w:ascii="Cambria" w:eastAsia="Cambria" w:hAnsi="Cambria" w:cs="Cambria"/>
@@ -44,61 +26,15 @@
         </w:rPr>
         <w:t>Geo</w:t>
       </w:r>
-      <w:ins w:id="1" w:author="ola" w:date="2013-09-29T20:10:00Z">
-        <w:r>
-          <w:rPr>
-            <w:rFonts w:ascii="Cambria" w:eastAsia="Cambria" w:hAnsi="Cambria" w:cs="Cambria"/>
-            <w:b/>
-            <w:color w:val="4F81BD"/>
-            <w:sz w:val="26"/>
-          </w:rPr>
-          <w:t xml:space="preserve"> </w:t>
-        </w:r>
-      </w:ins>
-      <w:del w:id="2" w:author="ola" w:date="2013-09-29T19:30:00Z">
-        <w:r>
-          <w:rPr>
-            <w:rFonts w:ascii="Cambria" w:eastAsia="Cambria" w:hAnsi="Cambria" w:cs="Cambria"/>
-            <w:b/>
-            <w:color w:val="4F81BD"/>
-            <w:sz w:val="26"/>
-          </w:rPr>
-          <w:delText>and M</w:delText>
-        </w:r>
-      </w:del>
-      <w:del w:id="3" w:author="ola" w:date="2013-09-29T19:34:00Z">
-        <w:r>
-          <w:rPr>
-            <w:rFonts w:ascii="Cambria" w:eastAsia="Cambria" w:hAnsi="Cambria" w:cs="Cambria"/>
-            <w:b/>
-            <w:color w:val="4F81BD"/>
-            <w:sz w:val="26"/>
-          </w:rPr>
-          <w:delText xml:space="preserve"> </w:delText>
-        </w:r>
-      </w:del>
-      <w:del w:id="4" w:author="ola" w:date="2013-09-29T20:11:00Z">
-        <w:r>
-          <w:rPr>
-            <w:rFonts w:ascii="Cambria" w:eastAsia="Cambria" w:hAnsi="Cambria" w:cs="Cambria"/>
-            <w:b/>
-            <w:color w:val="4F81BD"/>
-            <w:sz w:val="26"/>
-          </w:rPr>
-          <w:delText xml:space="preserve">Service </w:delText>
-        </w:r>
-      </w:del>
-      <w:ins w:id="5" w:author="ola" w:date="2013-09-29T20:11:00Z">
-        <w:r>
-          <w:rPr>
-            <w:rFonts w:ascii="Cambria" w:eastAsia="Cambria" w:hAnsi="Cambria" w:cs="Cambria"/>
-            <w:b/>
-            <w:color w:val="4F81BD"/>
-            <w:sz w:val="26"/>
-          </w:rPr>
-          <w:t xml:space="preserve">Service </w:t>
-        </w:r>
-      </w:ins>
+      <w:r>
+        <w:rPr>
+          <w:rFonts w:ascii="Cambria" w:eastAsia="Cambria" w:hAnsi="Cambria" w:cs="Cambria"/>
+          <w:b/>
+          <w:color w:val="4F81BD"/>
+          <w:sz w:val="26"/>
+        </w:rPr>
+        <w:t xml:space="preserve"> Service </w:t>
+      </w:r>
       <w:proofErr w:type="spellStart"/>
       <w:proofErr w:type="gramStart"/>
       <w:r>
@@ -230,246 +166,211 @@
           <w:rPr>
             <w:rStyle w:val="Hyperlink"/>
           </w:rPr>
-          <w:t>/GeoService.svc/Rest/help</w:t>
-        </w:r>
-      </w:hyperlink>
-    </w:p>
-    <w:p>
-      <w:pPr>
-        <w:rPr>
-          <w:ins w:id="6" w:author="ola" w:date="2013-09-29T19:33:00Z"/>
-          <w:b/>
-        </w:rPr>
-      </w:pPr>
-    </w:p>
-    <w:p>
-      <w:pPr>
-        <w:rPr>
-          <w:ins w:id="7" w:author="ola" w:date="2013-09-29T19:35:00Z"/>
-          <w:b/>
-        </w:rPr>
-      </w:pPr>
-      <w:proofErr w:type="spellStart"/>
-      <w:ins w:id="8" w:author="ola" w:date="2013-09-29T19:33:00Z">
-        <w:r>
-          <w:rPr>
-            <w:b/>
-          </w:rPr>
-          <w:t>AuthRequired</w:t>
-        </w:r>
-        <w:proofErr w:type="spellEnd"/>
-        <w:r>
-          <w:rPr>
-            <w:b/>
-          </w:rPr>
-          <w:t xml:space="preserve">: </w:t>
+          <w:t>/</w:t>
         </w:r>
         <w:r>
           <w:rPr>
-            <w:b/>
+            <w:rStyle w:val="Hyperlink"/>
           </w:rPr>
-          <w:t xml:space="preserve"> </w:t>
-        </w:r>
-        <w:proofErr w:type="spellStart"/>
-        <w:proofErr w:type="gramStart"/>
-        <w:r>
-          <w:rPr>
-            <w:b/>
-          </w:rPr>
-          <w:t>Api</w:t>
-        </w:r>
-        <w:proofErr w:type="spellEnd"/>
-        <w:proofErr w:type="gramEnd"/>
-        <w:r>
-          <w:rPr>
-            <w:b/>
-          </w:rPr>
-          <w:t xml:space="preserve"> Key</w:t>
-        </w:r>
-      </w:ins>
-    </w:p>
-    <w:p>
-      <w:pPr>
-        <w:rPr>
-          <w:ins w:id="9" w:author="ola" w:date="2013-09-29T19:40:00Z"/>
-          <w:u w:val="single"/>
-        </w:rPr>
-      </w:pPr>
-      <w:proofErr w:type="gramStart"/>
-      <w:ins w:id="10" w:author="ola" w:date="2013-09-29T19:39:00Z">
-        <w:r>
-          <w:rPr>
-            <w:u w:val="single"/>
-          </w:rPr>
-          <w:t>a)</w:t>
-        </w:r>
-      </w:ins>
-      <w:ins w:id="11" w:author="ola" w:date="2013-09-29T19:35:00Z">
-        <w:r>
-          <w:rPr>
-            <w:u w:val="single"/>
-          </w:rPr>
-          <w:t>Sample</w:t>
-        </w:r>
-        <w:proofErr w:type="gramEnd"/>
-        <w:r>
-          <w:rPr>
-            <w:u w:val="single"/>
-          </w:rPr>
-          <w:t xml:space="preserve"> of </w:t>
-        </w:r>
-        <w:proofErr w:type="spellStart"/>
-        <w:r>
-          <w:rPr>
-            <w:u w:val="single"/>
-          </w:rPr>
-          <w:t>api</w:t>
-        </w:r>
-        <w:proofErr w:type="spellEnd"/>
-        <w:r>
-          <w:rPr>
-            <w:u w:val="single"/>
-          </w:rPr>
-          <w:t xml:space="preserve"> key and authentication header</w:t>
+          <w:t>Anewluv.Web.Services.Spatial</w:t>
         </w:r>
         <w:r>
           <w:rPr>
-            <w:u w:val="single"/>
+            <w:rStyle w:val="Hyperlink"/>
           </w:rPr>
-          <w:t xml:space="preserve"> using fiddler :</w:t>
+          <w:t>.svc/Rest/help</w:t>
         </w:r>
-      </w:ins>
-      <w:ins w:id="12" w:author="ola" w:date="2013-09-29T19:40:00Z">
-        <w:r>
-          <w:rPr>
-            <w:u w:val="single"/>
-          </w:rPr>
-          <w:t xml:space="preserve"> </w:t>
-        </w:r>
-        <w:r>
-          <w:rPr>
-            <w:b/>
-          </w:rPr>
-          <w:t>460ad6f3-8216-469f-9b1c-52cffa5d812c</w:t>
-        </w:r>
-      </w:ins>
-    </w:p>
-    <w:p>
-      <w:pPr>
-        <w:rPr>
-          <w:ins w:id="13" w:author="ola" w:date="2013-09-29T19:35:00Z"/>
+      </w:hyperlink>
+    </w:p>
+    <w:p>
+      <w:pPr>
+        <w:rPr>
+          <w:b/>
+        </w:rPr>
+      </w:pPr>
+    </w:p>
+    <w:p>
+      <w:pPr>
+        <w:rPr>
+          <w:b/>
+        </w:rPr>
+      </w:pPr>
+      <w:proofErr w:type="spellStart"/>
+      <w:r>
+        <w:rPr>
+          <w:b/>
+        </w:rPr>
+        <w:t>AuthRequired</w:t>
+      </w:r>
+      <w:proofErr w:type="spellEnd"/>
+      <w:r>
+        <w:rPr>
+          <w:b/>
+        </w:rPr>
+        <w:t xml:space="preserve">: </w:t>
+      </w:r>
+      <w:r>
+        <w:rPr>
+          <w:b/>
+        </w:rPr>
+        <w:t xml:space="preserve"> </w:t>
+      </w:r>
+      <w:proofErr w:type="spellStart"/>
+      <w:proofErr w:type="gramStart"/>
+      <w:r>
+        <w:rPr>
+          <w:b/>
+        </w:rPr>
+        <w:t>Api</w:t>
+      </w:r>
+      <w:proofErr w:type="spellEnd"/>
+      <w:proofErr w:type="gramEnd"/>
+      <w:r>
+        <w:rPr>
+          <w:b/>
+        </w:rPr>
+        <w:t xml:space="preserve"> Key</w:t>
+      </w:r>
+    </w:p>
+    <w:p>
+      <w:pPr>
+        <w:rPr>
           <w:u w:val="single"/>
         </w:rPr>
       </w:pPr>
       <w:proofErr w:type="gramStart"/>
-      <w:ins w:id="14" w:author="ola" w:date="2013-09-29T19:40:00Z">
-        <w:r>
-          <w:rPr>
-            <w:u w:val="single"/>
-          </w:rPr>
-          <w:t>you</w:t>
-        </w:r>
-        <w:proofErr w:type="gramEnd"/>
-        <w:r>
-          <w:rPr>
-            <w:u w:val="single"/>
-          </w:rPr>
-          <w:t xml:space="preserve"> can use the temporary </w:t>
-        </w:r>
-        <w:proofErr w:type="spellStart"/>
-        <w:r>
-          <w:rPr>
-            <w:u w:val="single"/>
-          </w:rPr>
-          <w:t>api</w:t>
-        </w:r>
-        <w:proofErr w:type="spellEnd"/>
-        <w:r>
-          <w:rPr>
-            <w:u w:val="single"/>
-          </w:rPr>
-          <w:t xml:space="preserve"> key for development of : </w:t>
-        </w:r>
-      </w:ins>
-    </w:p>
-    <w:p>
-      <w:pPr>
-        <w:rPr>
-          <w:ins w:id="15" w:author="ola" w:date="2013-09-29T19:35:00Z"/>
-        </w:rPr>
-      </w:pPr>
-      <w:bookmarkStart w:id="16" w:name="_GoBack"/>
-      <w:ins w:id="17" w:author="ola" w:date="2013-09-29T19:35:00Z">
-        <w:r>
-          <w:t>User-Agent: Fiddler</w:t>
-        </w:r>
-      </w:ins>
-    </w:p>
-    <w:p>
-      <w:pPr>
-        <w:rPr>
-          <w:ins w:id="18" w:author="ola" w:date="2013-09-29T19:35:00Z"/>
-        </w:rPr>
-      </w:pPr>
-      <w:ins w:id="19" w:author="ola" w:date="2013-09-29T19:35:00Z">
-        <w:r>
-          <w:t>Content-Type: text/json</w:t>
-        </w:r>
-      </w:ins>
-    </w:p>
-    <w:p>
-      <w:pPr>
-        <w:rPr>
-          <w:ins w:id="20" w:author="ola" w:date="2013-09-29T19:35:00Z"/>
-        </w:rPr>
-      </w:pPr>
-      <w:ins w:id="21" w:author="ola" w:date="2013-09-29T19:35:00Z">
-        <w:r>
-          <w:t>Host: 173.160.122.195</w:t>
-        </w:r>
-      </w:ins>
-    </w:p>
-    <w:p>
-      <w:pPr>
-        <w:rPr>
-          <w:ins w:id="22" w:author="ola" w:date="2013-09-29T19:33:00Z"/>
-        </w:rPr>
-      </w:pPr>
-      <w:proofErr w:type="spellStart"/>
-      <w:proofErr w:type="gramStart"/>
-      <w:ins w:id="23" w:author="ola" w:date="2013-09-29T19:35:00Z">
-        <w:r>
-          <w:t>apikey</w:t>
-        </w:r>
-        <w:proofErr w:type="spellEnd"/>
-        <w:proofErr w:type="gramEnd"/>
-        <w:r>
-          <w:t xml:space="preserve">: </w:t>
-        </w:r>
-        <w:r>
-          <w:rPr>
-            <w:b/>
-          </w:rPr>
-          <w:t>460ad6f3-8216-469f-9b1c-52cffa5d812c</w:t>
-        </w:r>
-      </w:ins>
-    </w:p>
-    <w:bookmarkEnd w:id="16"/>
-    <w:p>
-      <w:pPr>
-        <w:rPr>
-          <w:ins w:id="24" w:author="ola" w:date="2013-09-29T19:39:00Z"/>
+      <w:r>
+        <w:rPr>
           <w:u w:val="single"/>
         </w:rPr>
-      </w:pPr>
-      <w:ins w:id="25" w:author="ola" w:date="2013-09-29T19:39:00Z">
-        <w:r>
-          <w:rPr>
-            <w:u w:val="single"/>
-          </w:rPr>
-          <w:t>b) Sample of Ajax calls with header included:</w:t>
-        </w:r>
-      </w:ins>
+        <w:t>a)</w:t>
+      </w:r>
+      <w:r>
+        <w:rPr>
+          <w:u w:val="single"/>
+        </w:rPr>
+        <w:t>Sample</w:t>
+      </w:r>
+      <w:proofErr w:type="gramEnd"/>
+      <w:r>
+        <w:rPr>
+          <w:u w:val="single"/>
+        </w:rPr>
+        <w:t xml:space="preserve"> of </w:t>
+      </w:r>
+      <w:proofErr w:type="spellStart"/>
+      <w:r>
+        <w:rPr>
+          <w:u w:val="single"/>
+        </w:rPr>
+        <w:t>api</w:t>
+      </w:r>
+      <w:proofErr w:type="spellEnd"/>
+      <w:r>
+        <w:rPr>
+          <w:u w:val="single"/>
+        </w:rPr>
+        <w:t xml:space="preserve"> key and authentication header</w:t>
+      </w:r>
+      <w:r>
+        <w:rPr>
+          <w:u w:val="single"/>
+        </w:rPr>
+        <w:t xml:space="preserve"> using fiddler :</w:t>
+      </w:r>
+      <w:r>
+        <w:rPr>
+          <w:u w:val="single"/>
+        </w:rPr>
+        <w:t xml:space="preserve"> </w:t>
+      </w:r>
+      <w:r>
+        <w:rPr>
+          <w:b/>
+        </w:rPr>
+        <w:t>460ad6f3-8216-469f-9b1c-52cffa5d812c</w:t>
+      </w:r>
+    </w:p>
+    <w:p>
+      <w:pPr>
+        <w:rPr>
+          <w:u w:val="single"/>
+        </w:rPr>
+      </w:pPr>
+      <w:proofErr w:type="gramStart"/>
+      <w:r>
+        <w:rPr>
+          <w:u w:val="single"/>
+        </w:rPr>
+        <w:t>you</w:t>
+      </w:r>
+      <w:proofErr w:type="gramEnd"/>
+      <w:r>
+        <w:rPr>
+          <w:u w:val="single"/>
+        </w:rPr>
+        <w:t xml:space="preserve"> can use the temporary </w:t>
+      </w:r>
+      <w:proofErr w:type="spellStart"/>
+      <w:r>
+        <w:rPr>
+          <w:u w:val="single"/>
+        </w:rPr>
+        <w:t>api</w:t>
+      </w:r>
+      <w:proofErr w:type="spellEnd"/>
+      <w:r>
+        <w:rPr>
+          <w:u w:val="single"/>
+        </w:rPr>
+        <w:t xml:space="preserve"> key for development of : </w:t>
+      </w:r>
+    </w:p>
+    <w:p>
+      <w:r>
+        <w:t>User-Agent: Fiddler</w:t>
+      </w:r>
+    </w:p>
+    <w:p>
+      <w:r>
+        <w:t>Content-Type: text/json</w:t>
+      </w:r>
+    </w:p>
+    <w:p>
+      <w:r>
+        <w:t>Host: 173.160.122.195</w:t>
+      </w:r>
+    </w:p>
+    <w:p>
+      <w:proofErr w:type="spellStart"/>
+      <w:proofErr w:type="gramStart"/>
+      <w:r>
+        <w:t>apikey</w:t>
+      </w:r>
+      <w:proofErr w:type="spellEnd"/>
+      <w:proofErr w:type="gramEnd"/>
+      <w:r>
+        <w:t xml:space="preserve">: </w:t>
+      </w:r>
+      <w:r>
+        <w:rPr>
+          <w:b/>
+        </w:rPr>
+        <w:t>460ad6f3-8216-469f-9b1c-52cffa5d812c</w:t>
+      </w:r>
+    </w:p>
+    <w:p>
+      <w:pPr>
+        <w:rPr>
+          <w:u w:val="single"/>
+        </w:rPr>
+      </w:pPr>
+      <w:r>
+        <w:rPr>
+          <w:u w:val="single"/>
+        </w:rPr>
+        <w:t>b) Sample of Ajax calls with header included:</w:t>
+      </w:r>
     </w:p>
     <w:p>
       <w:pPr>
@@ -494,46 +395,43 @@
         </w:tabs>
         <w:spacing w:after="0" w:line="240" w:lineRule="auto"/>
         <w:rPr>
-          <w:ins w:id="26" w:author="ola" w:date="2013-09-29T19:47:00Z"/>
-          <w:rFonts w:ascii="Consolas" w:eastAsia="Times New Roman" w:hAnsi="Consolas" w:cs="Consolas"/>
-          <w:color w:val="000000"/>
-          <w:sz w:val="16"/>
-          <w:szCs w:val="16"/>
-        </w:rPr>
-      </w:pPr>
-      <w:ins w:id="27" w:author="ola" w:date="2013-09-29T19:47:00Z">
-        <w:r>
-          <w:rPr>
-            <w:rFonts w:ascii="Consolas" w:eastAsia="Times New Roman" w:hAnsi="Consolas" w:cs="Consolas"/>
-            <w:color w:val="000000"/>
-            <w:sz w:val="16"/>
-            <w:szCs w:val="16"/>
-          </w:rPr>
-          <w:t>$.</w:t>
-        </w:r>
-        <w:proofErr w:type="spellStart"/>
-        <w:proofErr w:type="gramStart"/>
-        <w:r>
-          <w:rPr>
-            <w:rFonts w:ascii="Consolas" w:eastAsia="Times New Roman" w:hAnsi="Consolas" w:cs="Consolas"/>
-            <w:color w:val="000000"/>
-            <w:sz w:val="16"/>
-            <w:szCs w:val="16"/>
-          </w:rPr>
-          <w:t>ajax</w:t>
-        </w:r>
-        <w:proofErr w:type="spellEnd"/>
-        <w:r>
-          <w:rPr>
-            <w:rFonts w:ascii="Consolas" w:eastAsia="Times New Roman" w:hAnsi="Consolas" w:cs="Consolas"/>
-            <w:color w:val="000000"/>
-            <w:sz w:val="16"/>
-            <w:szCs w:val="16"/>
-          </w:rPr>
-          <w:t>({</w:t>
-        </w:r>
-        <w:proofErr w:type="gramEnd"/>
-      </w:ins>
+          <w:rFonts w:ascii="Consolas" w:eastAsia="Times New Roman" w:hAnsi="Consolas" w:cs="Consolas"/>
+          <w:color w:val="000000"/>
+          <w:sz w:val="16"/>
+          <w:szCs w:val="16"/>
+        </w:rPr>
+      </w:pPr>
+      <w:r>
+        <w:rPr>
+          <w:rFonts w:ascii="Consolas" w:eastAsia="Times New Roman" w:hAnsi="Consolas" w:cs="Consolas"/>
+          <w:color w:val="000000"/>
+          <w:sz w:val="16"/>
+          <w:szCs w:val="16"/>
+        </w:rPr>
+        <w:t>$.</w:t>
+      </w:r>
+      <w:proofErr w:type="spellStart"/>
+      <w:proofErr w:type="gramStart"/>
+      <w:r>
+        <w:rPr>
+          <w:rFonts w:ascii="Consolas" w:eastAsia="Times New Roman" w:hAnsi="Consolas" w:cs="Consolas"/>
+          <w:color w:val="000000"/>
+          <w:sz w:val="16"/>
+          <w:szCs w:val="16"/>
+        </w:rPr>
+        <w:t>ajax</w:t>
+      </w:r>
+      <w:proofErr w:type="spellEnd"/>
+      <w:r>
+        <w:rPr>
+          <w:rFonts w:ascii="Consolas" w:eastAsia="Times New Roman" w:hAnsi="Consolas" w:cs="Consolas"/>
+          <w:color w:val="000000"/>
+          <w:sz w:val="16"/>
+          <w:szCs w:val="16"/>
+        </w:rPr>
+        <w:t>({</w:t>
+      </w:r>
+      <w:proofErr w:type="gramEnd"/>
     </w:p>
     <w:p>
       <w:pPr>
@@ -558,62 +456,59 @@
         </w:tabs>
         <w:spacing w:after="0" w:line="240" w:lineRule="auto"/>
         <w:rPr>
-          <w:ins w:id="28" w:author="ola" w:date="2013-09-29T19:47:00Z"/>
-          <w:rFonts w:ascii="Consolas" w:eastAsia="Times New Roman" w:hAnsi="Consolas" w:cs="Consolas"/>
-          <w:color w:val="000000"/>
-          <w:sz w:val="16"/>
-          <w:szCs w:val="16"/>
-        </w:rPr>
-      </w:pPr>
-      <w:ins w:id="29" w:author="ola" w:date="2013-09-29T19:47:00Z">
-        <w:r>
-          <w:rPr>
-            <w:rFonts w:ascii="Consolas" w:eastAsia="Times New Roman" w:hAnsi="Consolas" w:cs="Consolas"/>
-            <w:color w:val="000000"/>
-            <w:sz w:val="16"/>
-            <w:szCs w:val="16"/>
-          </w:rPr>
-          <w:t>                </w:t>
-        </w:r>
-        <w:proofErr w:type="gramStart"/>
-        <w:r>
-          <w:rPr>
-            <w:rFonts w:ascii="Consolas" w:eastAsia="Times New Roman" w:hAnsi="Consolas" w:cs="Consolas"/>
-            <w:color w:val="000000"/>
-            <w:sz w:val="16"/>
-            <w:szCs w:val="16"/>
-          </w:rPr>
-          <w:t>type</w:t>
-        </w:r>
-        <w:proofErr w:type="gramEnd"/>
-        <w:r>
-          <w:rPr>
-            <w:rFonts w:ascii="Consolas" w:eastAsia="Times New Roman" w:hAnsi="Consolas" w:cs="Consolas"/>
-            <w:color w:val="000000"/>
-            <w:sz w:val="16"/>
-            <w:szCs w:val="16"/>
-          </w:rPr>
-          <w:t>: </w:t>
-        </w:r>
-        <w:r>
-          <w:rPr>
-            <w:rFonts w:ascii="Consolas" w:eastAsia="Times New Roman" w:hAnsi="Consolas" w:cs="Consolas"/>
-            <w:color w:val="800000"/>
-            <w:sz w:val="16"/>
-            <w:szCs w:val="16"/>
-          </w:rPr>
-          <w:t>"GET"</w:t>
-        </w:r>
-        <w:r>
-          <w:rPr>
-            <w:rFonts w:ascii="Consolas" w:eastAsia="Times New Roman" w:hAnsi="Consolas" w:cs="Consolas"/>
-            <w:color w:val="000000"/>
-            <w:sz w:val="16"/>
-            <w:szCs w:val="16"/>
-          </w:rPr>
-          <w:t>,</w:t>
-        </w:r>
-      </w:ins>
+          <w:rFonts w:ascii="Consolas" w:eastAsia="Times New Roman" w:hAnsi="Consolas" w:cs="Consolas"/>
+          <w:color w:val="000000"/>
+          <w:sz w:val="16"/>
+          <w:szCs w:val="16"/>
+        </w:rPr>
+      </w:pPr>
+      <w:r>
+        <w:rPr>
+          <w:rFonts w:ascii="Consolas" w:eastAsia="Times New Roman" w:hAnsi="Consolas" w:cs="Consolas"/>
+          <w:color w:val="000000"/>
+          <w:sz w:val="16"/>
+          <w:szCs w:val="16"/>
+        </w:rPr>
+        <w:t>                </w:t>
+      </w:r>
+      <w:proofErr w:type="gramStart"/>
+      <w:r>
+        <w:rPr>
+          <w:rFonts w:ascii="Consolas" w:eastAsia="Times New Roman" w:hAnsi="Consolas" w:cs="Consolas"/>
+          <w:color w:val="000000"/>
+          <w:sz w:val="16"/>
+          <w:szCs w:val="16"/>
+        </w:rPr>
+        <w:t>type</w:t>
+      </w:r>
+      <w:proofErr w:type="gramEnd"/>
+      <w:r>
+        <w:rPr>
+          <w:rFonts w:ascii="Consolas" w:eastAsia="Times New Roman" w:hAnsi="Consolas" w:cs="Consolas"/>
+          <w:color w:val="000000"/>
+          <w:sz w:val="16"/>
+          <w:szCs w:val="16"/>
+        </w:rPr>
+        <w:t>: </w:t>
+      </w:r>
+      <w:r>
+        <w:rPr>
+          <w:rFonts w:ascii="Consolas" w:eastAsia="Times New Roman" w:hAnsi="Consolas" w:cs="Consolas"/>
+          <w:color w:val="800000"/>
+          <w:sz w:val="16"/>
+          <w:szCs w:val="16"/>
+        </w:rPr>
+        <w:t>"GET"</w:t>
+      </w:r>
+      <w:r>
+        <w:rPr>
+          <w:rFonts w:ascii="Consolas" w:eastAsia="Times New Roman" w:hAnsi="Consolas" w:cs="Consolas"/>
+          <w:color w:val="000000"/>
+          <w:sz w:val="16"/>
+          <w:szCs w:val="16"/>
+        </w:rPr>
+        <w:t>,</w:t>
+      </w:r>
     </w:p>
     <w:p>
       <w:pPr>
@@ -638,80 +533,77 @@
         </w:tabs>
         <w:spacing w:after="0" w:line="240" w:lineRule="auto"/>
         <w:rPr>
-          <w:ins w:id="30" w:author="ola" w:date="2013-09-29T19:47:00Z"/>
-          <w:rFonts w:ascii="Consolas" w:eastAsia="Times New Roman" w:hAnsi="Consolas" w:cs="Consolas"/>
-          <w:color w:val="000000"/>
-          <w:sz w:val="16"/>
-          <w:szCs w:val="16"/>
-        </w:rPr>
-      </w:pPr>
-      <w:ins w:id="31" w:author="ola" w:date="2013-09-29T19:47:00Z">
-        <w:r>
-          <w:rPr>
-            <w:rFonts w:ascii="Consolas" w:eastAsia="Times New Roman" w:hAnsi="Consolas" w:cs="Consolas"/>
-            <w:color w:val="000000"/>
-            <w:sz w:val="16"/>
-            <w:szCs w:val="16"/>
-          </w:rPr>
-          <w:t>                </w:t>
-        </w:r>
-        <w:proofErr w:type="gramStart"/>
-        <w:r>
-          <w:rPr>
-            <w:rFonts w:ascii="Consolas" w:eastAsia="Times New Roman" w:hAnsi="Consolas" w:cs="Consolas"/>
-            <w:color w:val="000000"/>
-            <w:sz w:val="16"/>
-            <w:szCs w:val="16"/>
-          </w:rPr>
-          <w:t>url</w:t>
-        </w:r>
-        <w:proofErr w:type="gramEnd"/>
-        <w:r>
-          <w:rPr>
-            <w:rFonts w:ascii="Consolas" w:eastAsia="Times New Roman" w:hAnsi="Consolas" w:cs="Consolas"/>
-            <w:color w:val="000000"/>
-            <w:sz w:val="16"/>
-            <w:szCs w:val="16"/>
-          </w:rPr>
-          <w:t>: geoserviceurl + </w:t>
-        </w:r>
-        <w:r>
-          <w:rPr>
-            <w:rFonts w:ascii="Consolas" w:eastAsia="Times New Roman" w:hAnsi="Consolas" w:cs="Consolas"/>
-            <w:color w:val="800000"/>
-            <w:sz w:val="16"/>
-            <w:szCs w:val="16"/>
-          </w:rPr>
-          <w:t>"getfilteredcitiesbycountryandfilter/"</w:t>
-        </w:r>
-        <w:r>
-          <w:rPr>
-            <w:rFonts w:ascii="Consolas" w:eastAsia="Times New Roman" w:hAnsi="Consolas" w:cs="Consolas"/>
-            <w:color w:val="000000"/>
-            <w:sz w:val="16"/>
-            <w:szCs w:val="16"/>
-          </w:rPr>
-          <w:t> + country + </w:t>
-        </w:r>
-        <w:r>
-          <w:rPr>
-            <w:rFonts w:ascii="Consolas" w:eastAsia="Times New Roman" w:hAnsi="Consolas" w:cs="Consolas"/>
-            <w:color w:val="800000"/>
-            <w:sz w:val="16"/>
-            <w:szCs w:val="16"/>
-          </w:rPr>
-          <w:t>"/"</w:t>
-        </w:r>
-        <w:r>
-          <w:rPr>
-            <w:rFonts w:ascii="Consolas" w:eastAsia="Times New Roman" w:hAnsi="Consolas" w:cs="Consolas"/>
-            <w:color w:val="000000"/>
-            <w:sz w:val="16"/>
-            <w:szCs w:val="16"/>
-          </w:rPr>
-          <w:t> + filter,</w:t>
-        </w:r>
-      </w:ins>
+          <w:rFonts w:ascii="Consolas" w:eastAsia="Times New Roman" w:hAnsi="Consolas" w:cs="Consolas"/>
+          <w:color w:val="000000"/>
+          <w:sz w:val="16"/>
+          <w:szCs w:val="16"/>
+        </w:rPr>
+      </w:pPr>
+      <w:r>
+        <w:rPr>
+          <w:rFonts w:ascii="Consolas" w:eastAsia="Times New Roman" w:hAnsi="Consolas" w:cs="Consolas"/>
+          <w:color w:val="000000"/>
+          <w:sz w:val="16"/>
+          <w:szCs w:val="16"/>
+        </w:rPr>
+        <w:t>                </w:t>
+      </w:r>
+      <w:proofErr w:type="gramStart"/>
+      <w:r>
+        <w:rPr>
+          <w:rFonts w:ascii="Consolas" w:eastAsia="Times New Roman" w:hAnsi="Consolas" w:cs="Consolas"/>
+          <w:color w:val="000000"/>
+          <w:sz w:val="16"/>
+          <w:szCs w:val="16"/>
+        </w:rPr>
+        <w:t>url</w:t>
+      </w:r>
+      <w:proofErr w:type="gramEnd"/>
+      <w:r>
+        <w:rPr>
+          <w:rFonts w:ascii="Consolas" w:eastAsia="Times New Roman" w:hAnsi="Consolas" w:cs="Consolas"/>
+          <w:color w:val="000000"/>
+          <w:sz w:val="16"/>
+          <w:szCs w:val="16"/>
+        </w:rPr>
+        <w:t>: geoserviceurl + </w:t>
+      </w:r>
+      <w:r>
+        <w:rPr>
+          <w:rFonts w:ascii="Consolas" w:eastAsia="Times New Roman" w:hAnsi="Consolas" w:cs="Consolas"/>
+          <w:color w:val="800000"/>
+          <w:sz w:val="16"/>
+          <w:szCs w:val="16"/>
+        </w:rPr>
+        <w:t>"getfilteredcitiesbycountryandfilter/"</w:t>
+      </w:r>
+      <w:r>
+        <w:rPr>
+          <w:rFonts w:ascii="Consolas" w:eastAsia="Times New Roman" w:hAnsi="Consolas" w:cs="Consolas"/>
+          <w:color w:val="000000"/>
+          <w:sz w:val="16"/>
+          <w:szCs w:val="16"/>
+        </w:rPr>
+        <w:t> + country + </w:t>
+      </w:r>
+      <w:r>
+        <w:rPr>
+          <w:rFonts w:ascii="Consolas" w:eastAsia="Times New Roman" w:hAnsi="Consolas" w:cs="Consolas"/>
+          <w:color w:val="800000"/>
+          <w:sz w:val="16"/>
+          <w:szCs w:val="16"/>
+        </w:rPr>
+        <w:t>"/"</w:t>
+      </w:r>
+      <w:r>
+        <w:rPr>
+          <w:rFonts w:ascii="Consolas" w:eastAsia="Times New Roman" w:hAnsi="Consolas" w:cs="Consolas"/>
+          <w:color w:val="000000"/>
+          <w:sz w:val="16"/>
+          <w:szCs w:val="16"/>
+        </w:rPr>
+        <w:t> + filter,</w:t>
+      </w:r>
     </w:p>
     <w:p>
       <w:pPr>
@@ -736,64 +628,61 @@
         </w:tabs>
         <w:spacing w:after="0" w:line="240" w:lineRule="auto"/>
         <w:rPr>
-          <w:ins w:id="32" w:author="ola" w:date="2013-09-29T19:47:00Z"/>
-          <w:rFonts w:ascii="Consolas" w:eastAsia="Times New Roman" w:hAnsi="Consolas" w:cs="Consolas"/>
-          <w:color w:val="000000"/>
-          <w:sz w:val="16"/>
-          <w:szCs w:val="16"/>
-        </w:rPr>
-      </w:pPr>
-      <w:ins w:id="33" w:author="ola" w:date="2013-09-29T19:47:00Z">
-        <w:r>
-          <w:rPr>
-            <w:rFonts w:ascii="Consolas" w:eastAsia="Times New Roman" w:hAnsi="Consolas" w:cs="Consolas"/>
-            <w:color w:val="000000"/>
-            <w:sz w:val="16"/>
-            <w:szCs w:val="16"/>
-          </w:rPr>
-          <w:t>                </w:t>
-        </w:r>
-        <w:proofErr w:type="spellStart"/>
-        <w:proofErr w:type="gramStart"/>
-        <w:r>
-          <w:rPr>
-            <w:rFonts w:ascii="Consolas" w:eastAsia="Times New Roman" w:hAnsi="Consolas" w:cs="Consolas"/>
-            <w:color w:val="000000"/>
-            <w:sz w:val="16"/>
-            <w:szCs w:val="16"/>
-          </w:rPr>
-          <w:t>contentType</w:t>
-        </w:r>
-        <w:proofErr w:type="spellEnd"/>
-        <w:proofErr w:type="gramEnd"/>
-        <w:r>
-          <w:rPr>
-            <w:rFonts w:ascii="Consolas" w:eastAsia="Times New Roman" w:hAnsi="Consolas" w:cs="Consolas"/>
-            <w:color w:val="000000"/>
-            <w:sz w:val="16"/>
-            <w:szCs w:val="16"/>
-          </w:rPr>
-          <w:t>: </w:t>
-        </w:r>
-        <w:r>
-          <w:rPr>
-            <w:rFonts w:ascii="Consolas" w:eastAsia="Times New Roman" w:hAnsi="Consolas" w:cs="Consolas"/>
-            <w:color w:val="800000"/>
-            <w:sz w:val="16"/>
-            <w:szCs w:val="16"/>
-          </w:rPr>
-          <w:t>'application/json'</w:t>
-        </w:r>
-        <w:r>
-          <w:rPr>
-            <w:rFonts w:ascii="Consolas" w:eastAsia="Times New Roman" w:hAnsi="Consolas" w:cs="Consolas"/>
-            <w:color w:val="000000"/>
-            <w:sz w:val="16"/>
-            <w:szCs w:val="16"/>
-          </w:rPr>
-          <w:t>,</w:t>
-        </w:r>
-      </w:ins>
+          <w:rFonts w:ascii="Consolas" w:eastAsia="Times New Roman" w:hAnsi="Consolas" w:cs="Consolas"/>
+          <w:color w:val="000000"/>
+          <w:sz w:val="16"/>
+          <w:szCs w:val="16"/>
+        </w:rPr>
+      </w:pPr>
+      <w:r>
+        <w:rPr>
+          <w:rFonts w:ascii="Consolas" w:eastAsia="Times New Roman" w:hAnsi="Consolas" w:cs="Consolas"/>
+          <w:color w:val="000000"/>
+          <w:sz w:val="16"/>
+          <w:szCs w:val="16"/>
+        </w:rPr>
+        <w:t>                </w:t>
+      </w:r>
+      <w:proofErr w:type="spellStart"/>
+      <w:proofErr w:type="gramStart"/>
+      <w:r>
+        <w:rPr>
+          <w:rFonts w:ascii="Consolas" w:eastAsia="Times New Roman" w:hAnsi="Consolas" w:cs="Consolas"/>
+          <w:color w:val="000000"/>
+          <w:sz w:val="16"/>
+          <w:szCs w:val="16"/>
+        </w:rPr>
+        <w:t>contentType</w:t>
+      </w:r>
+      <w:proofErr w:type="spellEnd"/>
+      <w:proofErr w:type="gramEnd"/>
+      <w:r>
+        <w:rPr>
+          <w:rFonts w:ascii="Consolas" w:eastAsia="Times New Roman" w:hAnsi="Consolas" w:cs="Consolas"/>
+          <w:color w:val="000000"/>
+          <w:sz w:val="16"/>
+          <w:szCs w:val="16"/>
+        </w:rPr>
+        <w:t>: </w:t>
+      </w:r>
+      <w:r>
+        <w:rPr>
+          <w:rFonts w:ascii="Consolas" w:eastAsia="Times New Roman" w:hAnsi="Consolas" w:cs="Consolas"/>
+          <w:color w:val="800000"/>
+          <w:sz w:val="16"/>
+          <w:szCs w:val="16"/>
+        </w:rPr>
+        <w:t>'application/json'</w:t>
+      </w:r>
+      <w:r>
+        <w:rPr>
+          <w:rFonts w:ascii="Consolas" w:eastAsia="Times New Roman" w:hAnsi="Consolas" w:cs="Consolas"/>
+          <w:color w:val="000000"/>
+          <w:sz w:val="16"/>
+          <w:szCs w:val="16"/>
+        </w:rPr>
+        <w:t>,</w:t>
+      </w:r>
     </w:p>
     <w:p>
       <w:pPr>
@@ -818,46 +707,43 @@
         </w:tabs>
         <w:spacing w:after="0" w:line="240" w:lineRule="auto"/>
         <w:rPr>
-          <w:ins w:id="34" w:author="ola" w:date="2013-09-29T19:47:00Z"/>
-          <w:rFonts w:ascii="Consolas" w:eastAsia="Times New Roman" w:hAnsi="Consolas" w:cs="Consolas"/>
-          <w:color w:val="000000"/>
-          <w:sz w:val="16"/>
-          <w:szCs w:val="16"/>
-        </w:rPr>
-      </w:pPr>
-      <w:ins w:id="35" w:author="ola" w:date="2013-09-29T19:47:00Z">
-        <w:r>
-          <w:rPr>
-            <w:rFonts w:ascii="Consolas" w:eastAsia="Times New Roman" w:hAnsi="Consolas" w:cs="Consolas"/>
-            <w:color w:val="000000"/>
-            <w:sz w:val="16"/>
-            <w:szCs w:val="16"/>
-          </w:rPr>
-          <w:t>                </w:t>
-        </w:r>
-        <w:proofErr w:type="spellStart"/>
-        <w:proofErr w:type="gramStart"/>
-        <w:r>
-          <w:rPr>
-            <w:rFonts w:ascii="Consolas" w:eastAsia="Times New Roman" w:hAnsi="Consolas" w:cs="Consolas"/>
-            <w:color w:val="000000"/>
-            <w:sz w:val="16"/>
-            <w:szCs w:val="16"/>
-          </w:rPr>
-          <w:t>xhrFields</w:t>
-        </w:r>
-        <w:proofErr w:type="spellEnd"/>
-        <w:proofErr w:type="gramEnd"/>
-        <w:r>
-          <w:rPr>
-            <w:rFonts w:ascii="Consolas" w:eastAsia="Times New Roman" w:hAnsi="Consolas" w:cs="Consolas"/>
-            <w:color w:val="000000"/>
-            <w:sz w:val="16"/>
-            <w:szCs w:val="16"/>
-          </w:rPr>
-          <w:t>: {</w:t>
-        </w:r>
-      </w:ins>
+          <w:rFonts w:ascii="Consolas" w:eastAsia="Times New Roman" w:hAnsi="Consolas" w:cs="Consolas"/>
+          <w:color w:val="000000"/>
+          <w:sz w:val="16"/>
+          <w:szCs w:val="16"/>
+        </w:rPr>
+      </w:pPr>
+      <w:r>
+        <w:rPr>
+          <w:rFonts w:ascii="Consolas" w:eastAsia="Times New Roman" w:hAnsi="Consolas" w:cs="Consolas"/>
+          <w:color w:val="000000"/>
+          <w:sz w:val="16"/>
+          <w:szCs w:val="16"/>
+        </w:rPr>
+        <w:t>                </w:t>
+      </w:r>
+      <w:proofErr w:type="spellStart"/>
+      <w:proofErr w:type="gramStart"/>
+      <w:r>
+        <w:rPr>
+          <w:rFonts w:ascii="Consolas" w:eastAsia="Times New Roman" w:hAnsi="Consolas" w:cs="Consolas"/>
+          <w:color w:val="000000"/>
+          <w:sz w:val="16"/>
+          <w:szCs w:val="16"/>
+        </w:rPr>
+        <w:t>xhrFields</w:t>
+      </w:r>
+      <w:proofErr w:type="spellEnd"/>
+      <w:proofErr w:type="gramEnd"/>
+      <w:r>
+        <w:rPr>
+          <w:rFonts w:ascii="Consolas" w:eastAsia="Times New Roman" w:hAnsi="Consolas" w:cs="Consolas"/>
+          <w:color w:val="000000"/>
+          <w:sz w:val="16"/>
+          <w:szCs w:val="16"/>
+        </w:rPr>
+        <w:t>: {</w:t>
+      </w:r>
     </w:p>
     <w:p>
       <w:pPr>
@@ -882,55 +768,52 @@
         </w:tabs>
         <w:spacing w:after="0" w:line="240" w:lineRule="auto"/>
         <w:rPr>
-          <w:ins w:id="36" w:author="ola" w:date="2013-09-29T19:47:00Z"/>
-          <w:rFonts w:ascii="Consolas" w:eastAsia="Times New Roman" w:hAnsi="Consolas" w:cs="Consolas"/>
-          <w:color w:val="000000"/>
-          <w:sz w:val="16"/>
-          <w:szCs w:val="16"/>
-        </w:rPr>
-      </w:pPr>
-      <w:ins w:id="37" w:author="ola" w:date="2013-09-29T19:47:00Z">
-        <w:r>
-          <w:rPr>
-            <w:rFonts w:ascii="Consolas" w:eastAsia="Times New Roman" w:hAnsi="Consolas" w:cs="Consolas"/>
-            <w:color w:val="000000"/>
-            <w:sz w:val="16"/>
-            <w:szCs w:val="16"/>
-          </w:rPr>
-          <w:t>                    </w:t>
-        </w:r>
-        <w:proofErr w:type="spellStart"/>
-        <w:proofErr w:type="gramStart"/>
-        <w:r>
-          <w:rPr>
-            <w:rFonts w:ascii="Consolas" w:eastAsia="Times New Roman" w:hAnsi="Consolas" w:cs="Consolas"/>
-            <w:color w:val="000000"/>
-            <w:sz w:val="16"/>
-            <w:szCs w:val="16"/>
-          </w:rPr>
-          <w:t>withCredentials</w:t>
-        </w:r>
-        <w:proofErr w:type="spellEnd"/>
-        <w:proofErr w:type="gramEnd"/>
-        <w:r>
-          <w:rPr>
-            <w:rFonts w:ascii="Consolas" w:eastAsia="Times New Roman" w:hAnsi="Consolas" w:cs="Consolas"/>
-            <w:color w:val="000000"/>
-            <w:sz w:val="16"/>
-            <w:szCs w:val="16"/>
-          </w:rPr>
-          <w:t>: </w:t>
-        </w:r>
-        <w:r>
-          <w:rPr>
-            <w:rFonts w:ascii="Consolas" w:eastAsia="Times New Roman" w:hAnsi="Consolas" w:cs="Consolas"/>
-            <w:color w:val="0000FF"/>
-            <w:sz w:val="16"/>
-            <w:szCs w:val="16"/>
-          </w:rPr>
-          <w:t>false</w:t>
-        </w:r>
-      </w:ins>
+          <w:rFonts w:ascii="Consolas" w:eastAsia="Times New Roman" w:hAnsi="Consolas" w:cs="Consolas"/>
+          <w:color w:val="000000"/>
+          <w:sz w:val="16"/>
+          <w:szCs w:val="16"/>
+        </w:rPr>
+      </w:pPr>
+      <w:r>
+        <w:rPr>
+          <w:rFonts w:ascii="Consolas" w:eastAsia="Times New Roman" w:hAnsi="Consolas" w:cs="Consolas"/>
+          <w:color w:val="000000"/>
+          <w:sz w:val="16"/>
+          <w:szCs w:val="16"/>
+        </w:rPr>
+        <w:t>                    </w:t>
+      </w:r>
+      <w:proofErr w:type="spellStart"/>
+      <w:proofErr w:type="gramStart"/>
+      <w:r>
+        <w:rPr>
+          <w:rFonts w:ascii="Consolas" w:eastAsia="Times New Roman" w:hAnsi="Consolas" w:cs="Consolas"/>
+          <w:color w:val="000000"/>
+          <w:sz w:val="16"/>
+          <w:szCs w:val="16"/>
+        </w:rPr>
+        <w:t>withCredentials</w:t>
+      </w:r>
+      <w:proofErr w:type="spellEnd"/>
+      <w:proofErr w:type="gramEnd"/>
+      <w:r>
+        <w:rPr>
+          <w:rFonts w:ascii="Consolas" w:eastAsia="Times New Roman" w:hAnsi="Consolas" w:cs="Consolas"/>
+          <w:color w:val="000000"/>
+          <w:sz w:val="16"/>
+          <w:szCs w:val="16"/>
+        </w:rPr>
+        <w:t>: </w:t>
+      </w:r>
+      <w:r>
+        <w:rPr>
+          <w:rFonts w:ascii="Consolas" w:eastAsia="Times New Roman" w:hAnsi="Consolas" w:cs="Consolas"/>
+          <w:color w:val="0000FF"/>
+          <w:sz w:val="16"/>
+          <w:szCs w:val="16"/>
+        </w:rPr>
+        <w:t>false</w:t>
+      </w:r>
     </w:p>
     <w:p>
       <w:pPr>
@@ -955,24 +838,21 @@
         </w:tabs>
         <w:spacing w:after="0" w:line="240" w:lineRule="auto"/>
         <w:rPr>
-          <w:ins w:id="38" w:author="ola" w:date="2013-09-29T19:47:00Z"/>
-          <w:rFonts w:ascii="Consolas" w:eastAsia="Times New Roman" w:hAnsi="Consolas" w:cs="Consolas"/>
-          <w:color w:val="000000"/>
-          <w:sz w:val="16"/>
-          <w:szCs w:val="16"/>
-        </w:rPr>
-      </w:pPr>
-      <w:ins w:id="39" w:author="ola" w:date="2013-09-29T19:47:00Z">
-        <w:r>
-          <w:rPr>
-            <w:rFonts w:ascii="Consolas" w:eastAsia="Times New Roman" w:hAnsi="Consolas" w:cs="Consolas"/>
-            <w:color w:val="000000"/>
-            <w:sz w:val="16"/>
-            <w:szCs w:val="16"/>
-          </w:rPr>
-          <w:t>                },</w:t>
-        </w:r>
-      </w:ins>
+          <w:rFonts w:ascii="Consolas" w:eastAsia="Times New Roman" w:hAnsi="Consolas" w:cs="Consolas"/>
+          <w:color w:val="000000"/>
+          <w:sz w:val="16"/>
+          <w:szCs w:val="16"/>
+        </w:rPr>
+      </w:pPr>
+      <w:r>
+        <w:rPr>
+          <w:rFonts w:ascii="Consolas" w:eastAsia="Times New Roman" w:hAnsi="Consolas" w:cs="Consolas"/>
+          <w:color w:val="000000"/>
+          <w:sz w:val="16"/>
+          <w:szCs w:val="16"/>
+        </w:rPr>
+        <w:t>                },</w:t>
+      </w:r>
     </w:p>
     <w:p>
       <w:pPr>
@@ -997,84 +877,81 @@
         </w:tabs>
         <w:spacing w:after="0" w:line="240" w:lineRule="auto"/>
         <w:rPr>
-          <w:ins w:id="40" w:author="ola" w:date="2013-09-29T19:47:00Z"/>
-          <w:rFonts w:ascii="Consolas" w:eastAsia="Times New Roman" w:hAnsi="Consolas" w:cs="Consolas"/>
-          <w:color w:val="000000"/>
-          <w:sz w:val="16"/>
-          <w:szCs w:val="16"/>
-        </w:rPr>
-      </w:pPr>
-      <w:ins w:id="41" w:author="ola" w:date="2013-09-29T19:47:00Z">
-        <w:r>
-          <w:rPr>
-            <w:rFonts w:ascii="Consolas" w:eastAsia="Times New Roman" w:hAnsi="Consolas" w:cs="Consolas"/>
-            <w:color w:val="000000"/>
-            <w:sz w:val="16"/>
-            <w:szCs w:val="16"/>
-          </w:rPr>
-          <w:t>                </w:t>
-        </w:r>
-        <w:proofErr w:type="spellStart"/>
-        <w:proofErr w:type="gramStart"/>
-        <w:r>
-          <w:rPr>
-            <w:rFonts w:ascii="Consolas" w:eastAsia="Times New Roman" w:hAnsi="Consolas" w:cs="Consolas"/>
-            <w:color w:val="000000"/>
-            <w:sz w:val="16"/>
-            <w:szCs w:val="16"/>
-          </w:rPr>
-          <w:t>beforeSend</w:t>
-        </w:r>
-        <w:proofErr w:type="spellEnd"/>
-        <w:proofErr w:type="gramEnd"/>
-        <w:r>
-          <w:rPr>
-            <w:rFonts w:ascii="Consolas" w:eastAsia="Times New Roman" w:hAnsi="Consolas" w:cs="Consolas"/>
-            <w:color w:val="000000"/>
-            <w:sz w:val="16"/>
-            <w:szCs w:val="16"/>
-          </w:rPr>
-          <w:t>: </w:t>
-        </w:r>
-        <w:r>
-          <w:rPr>
-            <w:rFonts w:ascii="Consolas" w:eastAsia="Times New Roman" w:hAnsi="Consolas" w:cs="Consolas"/>
-            <w:color w:val="0000FF"/>
-            <w:sz w:val="16"/>
-            <w:szCs w:val="16"/>
-          </w:rPr>
-          <w:t>function</w:t>
-        </w:r>
-        <w:r>
-          <w:rPr>
-            <w:rFonts w:ascii="Consolas" w:eastAsia="Times New Roman" w:hAnsi="Consolas" w:cs="Consolas"/>
-            <w:color w:val="000000"/>
-            <w:sz w:val="16"/>
-            <w:szCs w:val="16"/>
-          </w:rPr>
-          <w:t> (</w:t>
-        </w:r>
-        <w:proofErr w:type="spellStart"/>
-        <w:r>
-          <w:rPr>
-            <w:rFonts w:ascii="Consolas" w:eastAsia="Times New Roman" w:hAnsi="Consolas" w:cs="Consolas"/>
-            <w:color w:val="000000"/>
-            <w:sz w:val="16"/>
-            <w:szCs w:val="16"/>
-          </w:rPr>
-          <w:t>xhr</w:t>
-        </w:r>
-        <w:proofErr w:type="spellEnd"/>
-        <w:r>
-          <w:rPr>
-            <w:rFonts w:ascii="Consolas" w:eastAsia="Times New Roman" w:hAnsi="Consolas" w:cs="Consolas"/>
-            <w:color w:val="000000"/>
-            <w:sz w:val="16"/>
-            <w:szCs w:val="16"/>
-          </w:rPr>
-          <w:t>) {</w:t>
-        </w:r>
-      </w:ins>
+          <w:rFonts w:ascii="Consolas" w:eastAsia="Times New Roman" w:hAnsi="Consolas" w:cs="Consolas"/>
+          <w:color w:val="000000"/>
+          <w:sz w:val="16"/>
+          <w:szCs w:val="16"/>
+        </w:rPr>
+      </w:pPr>
+      <w:r>
+        <w:rPr>
+          <w:rFonts w:ascii="Consolas" w:eastAsia="Times New Roman" w:hAnsi="Consolas" w:cs="Consolas"/>
+          <w:color w:val="000000"/>
+          <w:sz w:val="16"/>
+          <w:szCs w:val="16"/>
+        </w:rPr>
+        <w:t>                </w:t>
+      </w:r>
+      <w:proofErr w:type="spellStart"/>
+      <w:proofErr w:type="gramStart"/>
+      <w:r>
+        <w:rPr>
+          <w:rFonts w:ascii="Consolas" w:eastAsia="Times New Roman" w:hAnsi="Consolas" w:cs="Consolas"/>
+          <w:color w:val="000000"/>
+          <w:sz w:val="16"/>
+          <w:szCs w:val="16"/>
+        </w:rPr>
+        <w:t>beforeSend</w:t>
+      </w:r>
+      <w:proofErr w:type="spellEnd"/>
+      <w:proofErr w:type="gramEnd"/>
+      <w:r>
+        <w:rPr>
+          <w:rFonts w:ascii="Consolas" w:eastAsia="Times New Roman" w:hAnsi="Consolas" w:cs="Consolas"/>
+          <w:color w:val="000000"/>
+          <w:sz w:val="16"/>
+          <w:szCs w:val="16"/>
+        </w:rPr>
+        <w:t>: </w:t>
+      </w:r>
+      <w:r>
+        <w:rPr>
+          <w:rFonts w:ascii="Consolas" w:eastAsia="Times New Roman" w:hAnsi="Consolas" w:cs="Consolas"/>
+          <w:color w:val="0000FF"/>
+          <w:sz w:val="16"/>
+          <w:szCs w:val="16"/>
+        </w:rPr>
+        <w:t>function</w:t>
+      </w:r>
+      <w:r>
+        <w:rPr>
+          <w:rFonts w:ascii="Consolas" w:eastAsia="Times New Roman" w:hAnsi="Consolas" w:cs="Consolas"/>
+          <w:color w:val="000000"/>
+          <w:sz w:val="16"/>
+          <w:szCs w:val="16"/>
+        </w:rPr>
+        <w:t> (</w:t>
+      </w:r>
+      <w:proofErr w:type="spellStart"/>
+      <w:r>
+        <w:rPr>
+          <w:rFonts w:ascii="Consolas" w:eastAsia="Times New Roman" w:hAnsi="Consolas" w:cs="Consolas"/>
+          <w:color w:val="000000"/>
+          <w:sz w:val="16"/>
+          <w:szCs w:val="16"/>
+        </w:rPr>
+        <w:t>xhr</w:t>
+      </w:r>
+      <w:proofErr w:type="spellEnd"/>
+      <w:r>
+        <w:rPr>
+          <w:rFonts w:ascii="Consolas" w:eastAsia="Times New Roman" w:hAnsi="Consolas" w:cs="Consolas"/>
+          <w:color w:val="000000"/>
+          <w:sz w:val="16"/>
+          <w:szCs w:val="16"/>
+        </w:rPr>
+        <w:t>) {</w:t>
+      </w:r>
     </w:p>
     <w:p>
       <w:pPr>
@@ -1099,71 +976,68 @@
         </w:tabs>
         <w:spacing w:after="0" w:line="240" w:lineRule="auto"/>
         <w:rPr>
-          <w:ins w:id="42" w:author="ola" w:date="2013-09-29T19:47:00Z"/>
-          <w:rFonts w:ascii="Consolas" w:eastAsia="Times New Roman" w:hAnsi="Consolas" w:cs="Consolas"/>
-          <w:color w:val="000000"/>
-          <w:sz w:val="16"/>
-          <w:szCs w:val="16"/>
-        </w:rPr>
-      </w:pPr>
-      <w:ins w:id="43" w:author="ola" w:date="2013-09-29T19:47:00Z">
-        <w:r>
-          <w:rPr>
-            <w:rFonts w:ascii="Consolas" w:eastAsia="Times New Roman" w:hAnsi="Consolas" w:cs="Consolas"/>
-            <w:color w:val="000000"/>
-            <w:sz w:val="16"/>
-            <w:szCs w:val="16"/>
-          </w:rPr>
-          <w:t>                    </w:t>
-        </w:r>
-        <w:proofErr w:type="gramStart"/>
-        <w:r>
-          <w:rPr>
-            <w:rFonts w:ascii="Consolas" w:eastAsia="Times New Roman" w:hAnsi="Consolas" w:cs="Consolas"/>
-            <w:color w:val="000000"/>
-            <w:sz w:val="16"/>
-            <w:szCs w:val="16"/>
-          </w:rPr>
-          <w:t>xhr.setRequestHeader(</w:t>
-        </w:r>
-        <w:proofErr w:type="gramEnd"/>
-        <w:r>
-          <w:rPr>
-            <w:rFonts w:ascii="Consolas" w:eastAsia="Times New Roman" w:hAnsi="Consolas" w:cs="Consolas"/>
-            <w:color w:val="800000"/>
-            <w:sz w:val="16"/>
-            <w:szCs w:val="16"/>
-          </w:rPr>
-          <w:t>'apikey'</w:t>
-        </w:r>
-        <w:r>
-          <w:rPr>
-            <w:rFonts w:ascii="Consolas" w:eastAsia="Times New Roman" w:hAnsi="Consolas" w:cs="Consolas"/>
-            <w:color w:val="000000"/>
-            <w:sz w:val="16"/>
-            <w:szCs w:val="16"/>
-          </w:rPr>
-          <w:t>, </w:t>
-        </w:r>
-        <w:r>
-          <w:rPr>
-            <w:rFonts w:ascii="Consolas" w:eastAsia="Times New Roman" w:hAnsi="Consolas" w:cs="Consolas"/>
-            <w:color w:val="800000"/>
-            <w:sz w:val="16"/>
-            <w:szCs w:val="16"/>
-          </w:rPr>
-          <w:t>'460ad6f3-8216-469f-9b1c-52cffa5d812c'</w:t>
-        </w:r>
-        <w:r>
-          <w:rPr>
-            <w:rFonts w:ascii="Consolas" w:eastAsia="Times New Roman" w:hAnsi="Consolas" w:cs="Consolas"/>
-            <w:color w:val="000000"/>
-            <w:sz w:val="16"/>
-            <w:szCs w:val="16"/>
-          </w:rPr>
-          <w:t>);</w:t>
-        </w:r>
-      </w:ins>
+          <w:rFonts w:ascii="Consolas" w:eastAsia="Times New Roman" w:hAnsi="Consolas" w:cs="Consolas"/>
+          <w:color w:val="000000"/>
+          <w:sz w:val="16"/>
+          <w:szCs w:val="16"/>
+        </w:rPr>
+      </w:pPr>
+      <w:r>
+        <w:rPr>
+          <w:rFonts w:ascii="Consolas" w:eastAsia="Times New Roman" w:hAnsi="Consolas" w:cs="Consolas"/>
+          <w:color w:val="000000"/>
+          <w:sz w:val="16"/>
+          <w:szCs w:val="16"/>
+        </w:rPr>
+        <w:t>                    </w:t>
+      </w:r>
+      <w:proofErr w:type="gramStart"/>
+      <w:r>
+        <w:rPr>
+          <w:rFonts w:ascii="Consolas" w:eastAsia="Times New Roman" w:hAnsi="Consolas" w:cs="Consolas"/>
+          <w:color w:val="000000"/>
+          <w:sz w:val="16"/>
+          <w:szCs w:val="16"/>
+        </w:rPr>
+        <w:t>xhr.setRequestHeader(</w:t>
+      </w:r>
+      <w:proofErr w:type="gramEnd"/>
+      <w:r>
+        <w:rPr>
+          <w:rFonts w:ascii="Consolas" w:eastAsia="Times New Roman" w:hAnsi="Consolas" w:cs="Consolas"/>
+          <w:color w:val="800000"/>
+          <w:sz w:val="16"/>
+          <w:szCs w:val="16"/>
+        </w:rPr>
+        <w:t>'apikey'</w:t>
+      </w:r>
+      <w:r>
+        <w:rPr>
+          <w:rFonts w:ascii="Consolas" w:eastAsia="Times New Roman" w:hAnsi="Consolas" w:cs="Consolas"/>
+          <w:color w:val="000000"/>
+          <w:sz w:val="16"/>
+          <w:szCs w:val="16"/>
+        </w:rPr>
+        <w:t>, </w:t>
+      </w:r>
+      <w:r>
+        <w:rPr>
+          <w:rFonts w:ascii="Consolas" w:eastAsia="Times New Roman" w:hAnsi="Consolas" w:cs="Consolas"/>
+          <w:color w:val="800000"/>
+          <w:sz w:val="16"/>
+          <w:szCs w:val="16"/>
+        </w:rPr>
+        <w:t>'460ad6f3-8216-469f-9b1c-52cffa5d812c'</w:t>
+      </w:r>
+      <w:r>
+        <w:rPr>
+          <w:rFonts w:ascii="Consolas" w:eastAsia="Times New Roman" w:hAnsi="Consolas" w:cs="Consolas"/>
+          <w:color w:val="000000"/>
+          <w:sz w:val="16"/>
+          <w:szCs w:val="16"/>
+        </w:rPr>
+        <w:t>);</w:t>
+      </w:r>
     </w:p>
     <w:p>
       <w:pPr>
@@ -1188,24 +1062,21 @@
         </w:tabs>
         <w:spacing w:after="0" w:line="240" w:lineRule="auto"/>
         <w:rPr>
-          <w:ins w:id="44" w:author="ola" w:date="2013-09-29T19:47:00Z"/>
-          <w:rFonts w:ascii="Consolas" w:eastAsia="Times New Roman" w:hAnsi="Consolas" w:cs="Consolas"/>
-          <w:color w:val="000000"/>
-          <w:sz w:val="16"/>
-          <w:szCs w:val="16"/>
-        </w:rPr>
-      </w:pPr>
-      <w:ins w:id="45" w:author="ola" w:date="2013-09-29T19:47:00Z">
-        <w:r>
-          <w:rPr>
-            <w:rFonts w:ascii="Consolas" w:eastAsia="Times New Roman" w:hAnsi="Consolas" w:cs="Consolas"/>
-            <w:color w:val="000000"/>
-            <w:sz w:val="16"/>
-            <w:szCs w:val="16"/>
-          </w:rPr>
-          <w:t>                },</w:t>
-        </w:r>
-      </w:ins>
+          <w:rFonts w:ascii="Consolas" w:eastAsia="Times New Roman" w:hAnsi="Consolas" w:cs="Consolas"/>
+          <w:color w:val="000000"/>
+          <w:sz w:val="16"/>
+          <w:szCs w:val="16"/>
+        </w:rPr>
+      </w:pPr>
+      <w:r>
+        <w:rPr>
+          <w:rFonts w:ascii="Consolas" w:eastAsia="Times New Roman" w:hAnsi="Consolas" w:cs="Consolas"/>
+          <w:color w:val="000000"/>
+          <w:sz w:val="16"/>
+          <w:szCs w:val="16"/>
+        </w:rPr>
+        <w:t>                },</w:t>
+      </w:r>
     </w:p>
     <w:p>
       <w:pPr>
@@ -1230,44 +1101,41 @@
         </w:tabs>
         <w:spacing w:after="0" w:line="240" w:lineRule="auto"/>
         <w:rPr>
-          <w:ins w:id="46" w:author="ola" w:date="2013-09-29T19:47:00Z"/>
-          <w:rFonts w:ascii="Consolas" w:eastAsia="Times New Roman" w:hAnsi="Consolas" w:cs="Consolas"/>
-          <w:color w:val="000000"/>
-          <w:sz w:val="16"/>
-          <w:szCs w:val="16"/>
-        </w:rPr>
-      </w:pPr>
-      <w:ins w:id="47" w:author="ola" w:date="2013-09-29T19:47:00Z">
-        <w:r>
-          <w:rPr>
-            <w:rFonts w:ascii="Consolas" w:eastAsia="Times New Roman" w:hAnsi="Consolas" w:cs="Consolas"/>
-            <w:color w:val="000000"/>
-            <w:sz w:val="16"/>
-            <w:szCs w:val="16"/>
-          </w:rPr>
-          <w:t>                </w:t>
-        </w:r>
-        <w:proofErr w:type="gramStart"/>
-        <w:r>
-          <w:rPr>
-            <w:rFonts w:ascii="Consolas" w:eastAsia="Times New Roman" w:hAnsi="Consolas" w:cs="Consolas"/>
-            <w:color w:val="000000"/>
-            <w:sz w:val="16"/>
-            <w:szCs w:val="16"/>
-          </w:rPr>
-          <w:t>headers</w:t>
-        </w:r>
-        <w:proofErr w:type="gramEnd"/>
-        <w:r>
-          <w:rPr>
-            <w:rFonts w:ascii="Consolas" w:eastAsia="Times New Roman" w:hAnsi="Consolas" w:cs="Consolas"/>
-            <w:color w:val="000000"/>
-            <w:sz w:val="16"/>
-            <w:szCs w:val="16"/>
-          </w:rPr>
-          <w:t>: {</w:t>
-        </w:r>
-      </w:ins>
+          <w:rFonts w:ascii="Consolas" w:eastAsia="Times New Roman" w:hAnsi="Consolas" w:cs="Consolas"/>
+          <w:color w:val="000000"/>
+          <w:sz w:val="16"/>
+          <w:szCs w:val="16"/>
+        </w:rPr>
+      </w:pPr>
+      <w:r>
+        <w:rPr>
+          <w:rFonts w:ascii="Consolas" w:eastAsia="Times New Roman" w:hAnsi="Consolas" w:cs="Consolas"/>
+          <w:color w:val="000000"/>
+          <w:sz w:val="16"/>
+          <w:szCs w:val="16"/>
+        </w:rPr>
+        <w:t>                </w:t>
+      </w:r>
+      <w:proofErr w:type="gramStart"/>
+      <w:r>
+        <w:rPr>
+          <w:rFonts w:ascii="Consolas" w:eastAsia="Times New Roman" w:hAnsi="Consolas" w:cs="Consolas"/>
+          <w:color w:val="000000"/>
+          <w:sz w:val="16"/>
+          <w:szCs w:val="16"/>
+        </w:rPr>
+        <w:t>headers</w:t>
+      </w:r>
+      <w:proofErr w:type="gramEnd"/>
+      <w:r>
+        <w:rPr>
+          <w:rFonts w:ascii="Consolas" w:eastAsia="Times New Roman" w:hAnsi="Consolas" w:cs="Consolas"/>
+          <w:color w:val="000000"/>
+          <w:sz w:val="16"/>
+          <w:szCs w:val="16"/>
+        </w:rPr>
+        <w:t>: {</w:t>
+      </w:r>
     </w:p>
     <w:p>
       <w:pPr>
@@ -1292,24 +1160,21 @@
         </w:tabs>
         <w:spacing w:after="0" w:line="240" w:lineRule="auto"/>
         <w:rPr>
-          <w:ins w:id="48" w:author="ola" w:date="2013-09-29T19:47:00Z"/>
-          <w:rFonts w:ascii="Consolas" w:eastAsia="Times New Roman" w:hAnsi="Consolas" w:cs="Consolas"/>
-          <w:color w:val="000000"/>
-          <w:sz w:val="16"/>
-          <w:szCs w:val="16"/>
-        </w:rPr>
-      </w:pPr>
-      <w:ins w:id="49" w:author="ola" w:date="2013-09-29T19:47:00Z">
-        <w:r>
-          <w:rPr>
-            <w:rFonts w:ascii="Consolas" w:eastAsia="Times New Roman" w:hAnsi="Consolas" w:cs="Consolas"/>
-            <w:color w:val="000000"/>
-            <w:sz w:val="16"/>
-            <w:szCs w:val="16"/>
-          </w:rPr>
-          <w:t>                },</w:t>
-        </w:r>
-      </w:ins>
+          <w:rFonts w:ascii="Consolas" w:eastAsia="Times New Roman" w:hAnsi="Consolas" w:cs="Consolas"/>
+          <w:color w:val="000000"/>
+          <w:sz w:val="16"/>
+          <w:szCs w:val="16"/>
+        </w:rPr>
+      </w:pPr>
+      <w:r>
+        <w:rPr>
+          <w:rFonts w:ascii="Consolas" w:eastAsia="Times New Roman" w:hAnsi="Consolas" w:cs="Consolas"/>
+          <w:color w:val="000000"/>
+          <w:sz w:val="16"/>
+          <w:szCs w:val="16"/>
+        </w:rPr>
+        <w:t>                },</w:t>
+      </w:r>
     </w:p>
     <w:p>
       <w:pPr>
@@ -1334,62 +1199,59 @@
         </w:tabs>
         <w:spacing w:after="0" w:line="240" w:lineRule="auto"/>
         <w:rPr>
-          <w:ins w:id="50" w:author="ola" w:date="2013-09-29T19:47:00Z"/>
-          <w:rFonts w:ascii="Consolas" w:eastAsia="Times New Roman" w:hAnsi="Consolas" w:cs="Consolas"/>
-          <w:color w:val="000000"/>
-          <w:sz w:val="16"/>
-          <w:szCs w:val="16"/>
-        </w:rPr>
-      </w:pPr>
-      <w:ins w:id="51" w:author="ola" w:date="2013-09-29T19:47:00Z">
-        <w:r>
-          <w:rPr>
-            <w:rFonts w:ascii="Consolas" w:eastAsia="Times New Roman" w:hAnsi="Consolas" w:cs="Consolas"/>
-            <w:color w:val="000000"/>
-            <w:sz w:val="16"/>
-            <w:szCs w:val="16"/>
-          </w:rPr>
-          <w:t>                </w:t>
-        </w:r>
-        <w:proofErr w:type="gramStart"/>
-        <w:r>
-          <w:rPr>
-            <w:rFonts w:ascii="Consolas" w:eastAsia="Times New Roman" w:hAnsi="Consolas" w:cs="Consolas"/>
-            <w:color w:val="000000"/>
-            <w:sz w:val="16"/>
-            <w:szCs w:val="16"/>
-          </w:rPr>
-          <w:t>success</w:t>
-        </w:r>
-        <w:proofErr w:type="gramEnd"/>
-        <w:r>
-          <w:rPr>
-            <w:rFonts w:ascii="Consolas" w:eastAsia="Times New Roman" w:hAnsi="Consolas" w:cs="Consolas"/>
-            <w:color w:val="000000"/>
-            <w:sz w:val="16"/>
-            <w:szCs w:val="16"/>
-          </w:rPr>
-          <w:t>: </w:t>
-        </w:r>
-        <w:r>
-          <w:rPr>
-            <w:rFonts w:ascii="Consolas" w:eastAsia="Times New Roman" w:hAnsi="Consolas" w:cs="Consolas"/>
-            <w:color w:val="0000FF"/>
-            <w:sz w:val="16"/>
-            <w:szCs w:val="16"/>
-          </w:rPr>
-          <w:t>function</w:t>
-        </w:r>
-        <w:r>
-          <w:rPr>
-            <w:rFonts w:ascii="Consolas" w:eastAsia="Times New Roman" w:hAnsi="Consolas" w:cs="Consolas"/>
-            <w:color w:val="000000"/>
-            <w:sz w:val="16"/>
-            <w:szCs w:val="16"/>
-          </w:rPr>
-          <w:t> (data) {</w:t>
-        </w:r>
-      </w:ins>
+          <w:rFonts w:ascii="Consolas" w:eastAsia="Times New Roman" w:hAnsi="Consolas" w:cs="Consolas"/>
+          <w:color w:val="000000"/>
+          <w:sz w:val="16"/>
+          <w:szCs w:val="16"/>
+        </w:rPr>
+      </w:pPr>
+      <w:r>
+        <w:rPr>
+          <w:rFonts w:ascii="Consolas" w:eastAsia="Times New Roman" w:hAnsi="Consolas" w:cs="Consolas"/>
+          <w:color w:val="000000"/>
+          <w:sz w:val="16"/>
+          <w:szCs w:val="16"/>
+        </w:rPr>
+        <w:t>                </w:t>
+      </w:r>
+      <w:proofErr w:type="gramStart"/>
+      <w:r>
+        <w:rPr>
+          <w:rFonts w:ascii="Consolas" w:eastAsia="Times New Roman" w:hAnsi="Consolas" w:cs="Consolas"/>
+          <w:color w:val="000000"/>
+          <w:sz w:val="16"/>
+          <w:szCs w:val="16"/>
+        </w:rPr>
+        <w:t>success</w:t>
+      </w:r>
+      <w:proofErr w:type="gramEnd"/>
+      <w:r>
+        <w:rPr>
+          <w:rFonts w:ascii="Consolas" w:eastAsia="Times New Roman" w:hAnsi="Consolas" w:cs="Consolas"/>
+          <w:color w:val="000000"/>
+          <w:sz w:val="16"/>
+          <w:szCs w:val="16"/>
+        </w:rPr>
+        <w:t>: </w:t>
+      </w:r>
+      <w:r>
+        <w:rPr>
+          <w:rFonts w:ascii="Consolas" w:eastAsia="Times New Roman" w:hAnsi="Consolas" w:cs="Consolas"/>
+          <w:color w:val="0000FF"/>
+          <w:sz w:val="16"/>
+          <w:szCs w:val="16"/>
+        </w:rPr>
+        <w:t>function</w:t>
+      </w:r>
+      <w:r>
+        <w:rPr>
+          <w:rFonts w:ascii="Consolas" w:eastAsia="Times New Roman" w:hAnsi="Consolas" w:cs="Consolas"/>
+          <w:color w:val="000000"/>
+          <w:sz w:val="16"/>
+          <w:szCs w:val="16"/>
+        </w:rPr>
+        <w:t> (data) {</w:t>
+      </w:r>
     </w:p>
     <w:p>
       <w:pPr>
@@ -1414,53 +1276,50 @@
         </w:tabs>
         <w:spacing w:after="0" w:line="240" w:lineRule="auto"/>
         <w:rPr>
-          <w:ins w:id="52" w:author="ola" w:date="2013-09-29T19:47:00Z"/>
-          <w:rFonts w:ascii="Consolas" w:eastAsia="Times New Roman" w:hAnsi="Consolas" w:cs="Consolas"/>
-          <w:color w:val="000000"/>
-          <w:sz w:val="16"/>
-          <w:szCs w:val="16"/>
-        </w:rPr>
-      </w:pPr>
-      <w:ins w:id="53" w:author="ola" w:date="2013-09-29T19:47:00Z">
-        <w:r>
-          <w:rPr>
-            <w:rFonts w:ascii="Consolas" w:eastAsia="Times New Roman" w:hAnsi="Consolas" w:cs="Consolas"/>
-            <w:color w:val="000000"/>
-            <w:sz w:val="16"/>
-            <w:szCs w:val="16"/>
-          </w:rPr>
-          <w:t>                    </w:t>
-        </w:r>
-        <w:r>
-          <w:rPr>
-            <w:rFonts w:ascii="Consolas" w:eastAsia="Times New Roman" w:hAnsi="Consolas" w:cs="Consolas"/>
-            <w:color w:val="006400"/>
-            <w:sz w:val="16"/>
-            <w:szCs w:val="16"/>
-          </w:rPr>
-          <w:t>//</w:t>
-        </w:r>
-        <w:proofErr w:type="gramStart"/>
-        <w:r>
-          <w:rPr>
-            <w:rFonts w:ascii="Consolas" w:eastAsia="Times New Roman" w:hAnsi="Consolas" w:cs="Consolas"/>
-            <w:color w:val="006400"/>
-            <w:sz w:val="16"/>
-            <w:szCs w:val="16"/>
-          </w:rPr>
-          <w:t>  self.Employees</w:t>
-        </w:r>
-        <w:proofErr w:type="gramEnd"/>
-        <w:r>
-          <w:rPr>
-            <w:rFonts w:ascii="Consolas" w:eastAsia="Times New Roman" w:hAnsi="Consolas" w:cs="Consolas"/>
-            <w:color w:val="006400"/>
-            <w:sz w:val="16"/>
-            <w:szCs w:val="16"/>
-          </w:rPr>
-          <w:t>(data); //Put the response in ObservableArray</w:t>
-        </w:r>
-      </w:ins>
+          <w:rFonts w:ascii="Consolas" w:eastAsia="Times New Roman" w:hAnsi="Consolas" w:cs="Consolas"/>
+          <w:color w:val="000000"/>
+          <w:sz w:val="16"/>
+          <w:szCs w:val="16"/>
+        </w:rPr>
+      </w:pPr>
+      <w:r>
+        <w:rPr>
+          <w:rFonts w:ascii="Consolas" w:eastAsia="Times New Roman" w:hAnsi="Consolas" w:cs="Consolas"/>
+          <w:color w:val="000000"/>
+          <w:sz w:val="16"/>
+          <w:szCs w:val="16"/>
+        </w:rPr>
+        <w:t>                    </w:t>
+      </w:r>
+      <w:r>
+        <w:rPr>
+          <w:rFonts w:ascii="Consolas" w:eastAsia="Times New Roman" w:hAnsi="Consolas" w:cs="Consolas"/>
+          <w:color w:val="006400"/>
+          <w:sz w:val="16"/>
+          <w:szCs w:val="16"/>
+        </w:rPr>
+        <w:t>//</w:t>
+      </w:r>
+      <w:proofErr w:type="gramStart"/>
+      <w:r>
+        <w:rPr>
+          <w:rFonts w:ascii="Consolas" w:eastAsia="Times New Roman" w:hAnsi="Consolas" w:cs="Consolas"/>
+          <w:color w:val="006400"/>
+          <w:sz w:val="16"/>
+          <w:szCs w:val="16"/>
+        </w:rPr>
+        <w:t>  self.Employees</w:t>
+      </w:r>
+      <w:proofErr w:type="gramEnd"/>
+      <w:r>
+        <w:rPr>
+          <w:rFonts w:ascii="Consolas" w:eastAsia="Times New Roman" w:hAnsi="Consolas" w:cs="Consolas"/>
+          <w:color w:val="006400"/>
+          <w:sz w:val="16"/>
+          <w:szCs w:val="16"/>
+        </w:rPr>
+        <w:t>(data); //Put the response in ObservableArray</w:t>
+      </w:r>
     </w:p>
     <w:p>
       <w:pPr>
@@ -1485,64 +1344,61 @@
         </w:tabs>
         <w:spacing w:after="0" w:line="240" w:lineRule="auto"/>
         <w:rPr>
-          <w:ins w:id="54" w:author="ola" w:date="2013-09-29T19:47:00Z"/>
-          <w:rFonts w:ascii="Consolas" w:eastAsia="Times New Roman" w:hAnsi="Consolas" w:cs="Consolas"/>
-          <w:color w:val="000000"/>
-          <w:sz w:val="16"/>
-          <w:szCs w:val="16"/>
-        </w:rPr>
-      </w:pPr>
-      <w:ins w:id="55" w:author="ola" w:date="2013-09-29T19:47:00Z">
-        <w:r>
-          <w:rPr>
-            <w:rFonts w:ascii="Consolas" w:eastAsia="Times New Roman" w:hAnsi="Consolas" w:cs="Consolas"/>
-            <w:color w:val="000000"/>
-            <w:sz w:val="16"/>
-            <w:szCs w:val="16"/>
-          </w:rPr>
-          <w:t>                    </w:t>
-        </w:r>
-        <w:r>
-          <w:rPr>
-            <w:rFonts w:ascii="Consolas" w:eastAsia="Times New Roman" w:hAnsi="Consolas" w:cs="Consolas"/>
-            <w:color w:val="006400"/>
-            <w:sz w:val="16"/>
-            <w:szCs w:val="16"/>
-          </w:rPr>
-          <w:t>// return new </w:t>
-        </w:r>
-        <w:proofErr w:type="spellStart"/>
-        <w:proofErr w:type="gramStart"/>
-        <w:r>
-          <w:rPr>
-            <w:rFonts w:ascii="Consolas" w:eastAsia="Times New Roman" w:hAnsi="Consolas" w:cs="Consolas"/>
-            <w:color w:val="006400"/>
-            <w:sz w:val="16"/>
-            <w:szCs w:val="16"/>
-          </w:rPr>
-          <w:t>listitem</w:t>
-        </w:r>
-        <w:proofErr w:type="spellEnd"/>
-        <w:r>
-          <w:rPr>
-            <w:rFonts w:ascii="Consolas" w:eastAsia="Times New Roman" w:hAnsi="Consolas" w:cs="Consolas"/>
-            <w:color w:val="006400"/>
-            <w:sz w:val="16"/>
-            <w:szCs w:val="16"/>
-          </w:rPr>
-          <w:t>(</w:t>
-        </w:r>
-        <w:proofErr w:type="gramEnd"/>
-        <w:r>
-          <w:rPr>
-            <w:rFonts w:ascii="Consolas" w:eastAsia="Times New Roman" w:hAnsi="Consolas" w:cs="Consolas"/>
-            <w:color w:val="006400"/>
-            <w:sz w:val="16"/>
-            <w:szCs w:val="16"/>
-          </w:rPr>
-          <w:t>data);</w:t>
-        </w:r>
-      </w:ins>
+          <w:rFonts w:ascii="Consolas" w:eastAsia="Times New Roman" w:hAnsi="Consolas" w:cs="Consolas"/>
+          <w:color w:val="000000"/>
+          <w:sz w:val="16"/>
+          <w:szCs w:val="16"/>
+        </w:rPr>
+      </w:pPr>
+      <w:r>
+        <w:rPr>
+          <w:rFonts w:ascii="Consolas" w:eastAsia="Times New Roman" w:hAnsi="Consolas" w:cs="Consolas"/>
+          <w:color w:val="000000"/>
+          <w:sz w:val="16"/>
+          <w:szCs w:val="16"/>
+        </w:rPr>
+        <w:t>                    </w:t>
+      </w:r>
+      <w:r>
+        <w:rPr>
+          <w:rFonts w:ascii="Consolas" w:eastAsia="Times New Roman" w:hAnsi="Consolas" w:cs="Consolas"/>
+          <w:color w:val="006400"/>
+          <w:sz w:val="16"/>
+          <w:szCs w:val="16"/>
+        </w:rPr>
+        <w:t>// return new </w:t>
+      </w:r>
+      <w:proofErr w:type="spellStart"/>
+      <w:proofErr w:type="gramStart"/>
+      <w:r>
+        <w:rPr>
+          <w:rFonts w:ascii="Consolas" w:eastAsia="Times New Roman" w:hAnsi="Consolas" w:cs="Consolas"/>
+          <w:color w:val="006400"/>
+          <w:sz w:val="16"/>
+          <w:szCs w:val="16"/>
+        </w:rPr>
+        <w:t>listitem</w:t>
+      </w:r>
+      <w:proofErr w:type="spellEnd"/>
+      <w:r>
+        <w:rPr>
+          <w:rFonts w:ascii="Consolas" w:eastAsia="Times New Roman" w:hAnsi="Consolas" w:cs="Consolas"/>
+          <w:color w:val="006400"/>
+          <w:sz w:val="16"/>
+          <w:szCs w:val="16"/>
+        </w:rPr>
+        <w:t>(</w:t>
+      </w:r>
+      <w:proofErr w:type="gramEnd"/>
+      <w:r>
+        <w:rPr>
+          <w:rFonts w:ascii="Consolas" w:eastAsia="Times New Roman" w:hAnsi="Consolas" w:cs="Consolas"/>
+          <w:color w:val="006400"/>
+          <w:sz w:val="16"/>
+          <w:szCs w:val="16"/>
+        </w:rPr>
+        <w:t>data);</w:t>
+      </w:r>
     </w:p>
     <w:p>
       <w:pPr>
@@ -1567,104 +1423,101 @@
         </w:tabs>
         <w:spacing w:after="0" w:line="240" w:lineRule="auto"/>
         <w:rPr>
-          <w:ins w:id="56" w:author="ola" w:date="2013-09-29T19:47:00Z"/>
-          <w:rFonts w:ascii="Consolas" w:eastAsia="Times New Roman" w:hAnsi="Consolas" w:cs="Consolas"/>
-          <w:color w:val="000000"/>
-          <w:sz w:val="16"/>
-          <w:szCs w:val="16"/>
-        </w:rPr>
-      </w:pPr>
-      <w:ins w:id="57" w:author="ola" w:date="2013-09-29T19:47:00Z">
-        <w:r>
-          <w:rPr>
-            <w:rFonts w:ascii="Consolas" w:eastAsia="Times New Roman" w:hAnsi="Consolas" w:cs="Consolas"/>
-            <w:color w:val="000000"/>
-            <w:sz w:val="16"/>
-            <w:szCs w:val="16"/>
-          </w:rPr>
-          <w:t>                    </w:t>
-        </w:r>
-        <w:r>
-          <w:rPr>
-            <w:rFonts w:ascii="Consolas" w:eastAsia="Times New Roman" w:hAnsi="Consolas" w:cs="Consolas"/>
-            <w:color w:val="006400"/>
-            <w:sz w:val="16"/>
-            <w:szCs w:val="16"/>
-          </w:rPr>
-          <w:t>// </w:t>
-        </w:r>
-        <w:proofErr w:type="spellStart"/>
-        <w:r>
-          <w:rPr>
-            <w:rFonts w:ascii="Consolas" w:eastAsia="Times New Roman" w:hAnsi="Consolas" w:cs="Consolas"/>
-            <w:color w:val="006400"/>
-            <w:sz w:val="16"/>
-            <w:szCs w:val="16"/>
-          </w:rPr>
-          <w:t>var</w:t>
-        </w:r>
-        <w:proofErr w:type="spellEnd"/>
-        <w:r>
-          <w:rPr>
-            <w:rFonts w:ascii="Consolas" w:eastAsia="Times New Roman" w:hAnsi="Consolas" w:cs="Consolas"/>
-            <w:color w:val="006400"/>
-            <w:sz w:val="16"/>
-            <w:szCs w:val="16"/>
-          </w:rPr>
-          <w:t> </w:t>
-        </w:r>
-        <w:proofErr w:type="spellStart"/>
-        <w:r>
-          <w:rPr>
-            <w:rFonts w:ascii="Consolas" w:eastAsia="Times New Roman" w:hAnsi="Consolas" w:cs="Consolas"/>
-            <w:color w:val="006400"/>
-            <w:sz w:val="16"/>
-            <w:szCs w:val="16"/>
-          </w:rPr>
-          <w:t>obj</w:t>
-        </w:r>
-        <w:proofErr w:type="spellEnd"/>
-        <w:r>
-          <w:rPr>
-            <w:rFonts w:ascii="Consolas" w:eastAsia="Times New Roman" w:hAnsi="Consolas" w:cs="Consolas"/>
-            <w:color w:val="006400"/>
-            <w:sz w:val="16"/>
-            <w:szCs w:val="16"/>
-          </w:rPr>
-          <w:t> = </w:t>
-        </w:r>
-        <w:proofErr w:type="spellStart"/>
-        <w:proofErr w:type="gramStart"/>
-        <w:r>
-          <w:rPr>
-            <w:rFonts w:ascii="Consolas" w:eastAsia="Times New Roman" w:hAnsi="Consolas" w:cs="Consolas"/>
-            <w:color w:val="006400"/>
-            <w:sz w:val="16"/>
-            <w:szCs w:val="16"/>
-          </w:rPr>
-          <w:t>jQuery.parseJSON</w:t>
-        </w:r>
-        <w:proofErr w:type="spellEnd"/>
-        <w:r>
-          <w:rPr>
-            <w:rFonts w:ascii="Consolas" w:eastAsia="Times New Roman" w:hAnsi="Consolas" w:cs="Consolas"/>
-            <w:color w:val="006400"/>
-            <w:sz w:val="16"/>
-            <w:szCs w:val="16"/>
-          </w:rPr>
-          <w:t>(</w:t>
-        </w:r>
-        <w:proofErr w:type="gramEnd"/>
-        <w:r>
-          <w:rPr>
-            <w:rFonts w:ascii="Consolas" w:eastAsia="Times New Roman" w:hAnsi="Consolas" w:cs="Consolas"/>
-            <w:color w:val="006400"/>
-            <w:sz w:val="16"/>
-            <w:szCs w:val="16"/>
-          </w:rPr>
-          <w:t>data);</w:t>
-        </w:r>
-      </w:ins>
+          <w:rFonts w:ascii="Consolas" w:eastAsia="Times New Roman" w:hAnsi="Consolas" w:cs="Consolas"/>
+          <w:color w:val="000000"/>
+          <w:sz w:val="16"/>
+          <w:szCs w:val="16"/>
+        </w:rPr>
+      </w:pPr>
+      <w:r>
+        <w:rPr>
+          <w:rFonts w:ascii="Consolas" w:eastAsia="Times New Roman" w:hAnsi="Consolas" w:cs="Consolas"/>
+          <w:color w:val="000000"/>
+          <w:sz w:val="16"/>
+          <w:szCs w:val="16"/>
+        </w:rPr>
+        <w:t>                    </w:t>
+      </w:r>
+      <w:r>
+        <w:rPr>
+          <w:rFonts w:ascii="Consolas" w:eastAsia="Times New Roman" w:hAnsi="Consolas" w:cs="Consolas"/>
+          <w:color w:val="006400"/>
+          <w:sz w:val="16"/>
+          <w:szCs w:val="16"/>
+        </w:rPr>
+        <w:t>// </w:t>
+      </w:r>
+      <w:proofErr w:type="spellStart"/>
+      <w:r>
+        <w:rPr>
+          <w:rFonts w:ascii="Consolas" w:eastAsia="Times New Roman" w:hAnsi="Consolas" w:cs="Consolas"/>
+          <w:color w:val="006400"/>
+          <w:sz w:val="16"/>
+          <w:szCs w:val="16"/>
+        </w:rPr>
+        <w:t>var</w:t>
+      </w:r>
+      <w:proofErr w:type="spellEnd"/>
+      <w:r>
+        <w:rPr>
+          <w:rFonts w:ascii="Consolas" w:eastAsia="Times New Roman" w:hAnsi="Consolas" w:cs="Consolas"/>
+          <w:color w:val="006400"/>
+          <w:sz w:val="16"/>
+          <w:szCs w:val="16"/>
+        </w:rPr>
+        <w:t> </w:t>
+      </w:r>
+      <w:proofErr w:type="spellStart"/>
+      <w:r>
+        <w:rPr>
+          <w:rFonts w:ascii="Consolas" w:eastAsia="Times New Roman" w:hAnsi="Consolas" w:cs="Consolas"/>
+          <w:color w:val="006400"/>
+          <w:sz w:val="16"/>
+          <w:szCs w:val="16"/>
+        </w:rPr>
+        <w:t>obj</w:t>
+      </w:r>
+      <w:proofErr w:type="spellEnd"/>
+      <w:r>
+        <w:rPr>
+          <w:rFonts w:ascii="Consolas" w:eastAsia="Times New Roman" w:hAnsi="Consolas" w:cs="Consolas"/>
+          <w:color w:val="006400"/>
+          <w:sz w:val="16"/>
+          <w:szCs w:val="16"/>
+        </w:rPr>
+        <w:t> = </w:t>
+      </w:r>
+      <w:proofErr w:type="spellStart"/>
+      <w:proofErr w:type="gramStart"/>
+      <w:r>
+        <w:rPr>
+          <w:rFonts w:ascii="Consolas" w:eastAsia="Times New Roman" w:hAnsi="Consolas" w:cs="Consolas"/>
+          <w:color w:val="006400"/>
+          <w:sz w:val="16"/>
+          <w:szCs w:val="16"/>
+        </w:rPr>
+        <w:t>jQuery.parseJSON</w:t>
+      </w:r>
+      <w:proofErr w:type="spellEnd"/>
+      <w:r>
+        <w:rPr>
+          <w:rFonts w:ascii="Consolas" w:eastAsia="Times New Roman" w:hAnsi="Consolas" w:cs="Consolas"/>
+          <w:color w:val="006400"/>
+          <w:sz w:val="16"/>
+          <w:szCs w:val="16"/>
+        </w:rPr>
+        <w:t>(</w:t>
+      </w:r>
+      <w:proofErr w:type="gramEnd"/>
+      <w:r>
+        <w:rPr>
+          <w:rFonts w:ascii="Consolas" w:eastAsia="Times New Roman" w:hAnsi="Consolas" w:cs="Consolas"/>
+          <w:color w:val="006400"/>
+          <w:sz w:val="16"/>
+          <w:szCs w:val="16"/>
+        </w:rPr>
+        <w:t>data);</w:t>
+      </w:r>
     </w:p>
     <w:p>
       <w:pPr>
@@ -1689,33 +1542,30 @@
         </w:tabs>
         <w:spacing w:after="0" w:line="240" w:lineRule="auto"/>
         <w:rPr>
-          <w:ins w:id="58" w:author="ola" w:date="2013-09-29T19:47:00Z"/>
-          <w:rFonts w:ascii="Consolas" w:eastAsia="Times New Roman" w:hAnsi="Consolas" w:cs="Consolas"/>
-          <w:color w:val="000000"/>
-          <w:sz w:val="16"/>
-          <w:szCs w:val="16"/>
-        </w:rPr>
-      </w:pPr>
-      <w:ins w:id="59" w:author="ola" w:date="2013-09-29T19:47:00Z">
-        <w:r>
-          <w:rPr>
-            <w:rFonts w:ascii="Consolas" w:eastAsia="Times New Roman" w:hAnsi="Consolas" w:cs="Consolas"/>
-            <w:color w:val="000000"/>
-            <w:sz w:val="16"/>
-            <w:szCs w:val="16"/>
-          </w:rPr>
-          <w:t>                    </w:t>
-        </w:r>
-        <w:r>
-          <w:rPr>
-            <w:rFonts w:ascii="Consolas" w:eastAsia="Times New Roman" w:hAnsi="Consolas" w:cs="Consolas"/>
-            <w:color w:val="006400"/>
-            <w:sz w:val="16"/>
-            <w:szCs w:val="16"/>
-          </w:rPr>
-          <w:t>//debugger</w:t>
-        </w:r>
-      </w:ins>
+          <w:rFonts w:ascii="Consolas" w:eastAsia="Times New Roman" w:hAnsi="Consolas" w:cs="Consolas"/>
+          <w:color w:val="000000"/>
+          <w:sz w:val="16"/>
+          <w:szCs w:val="16"/>
+        </w:rPr>
+      </w:pPr>
+      <w:r>
+        <w:rPr>
+          <w:rFonts w:ascii="Consolas" w:eastAsia="Times New Roman" w:hAnsi="Consolas" w:cs="Consolas"/>
+          <w:color w:val="000000"/>
+          <w:sz w:val="16"/>
+          <w:szCs w:val="16"/>
+        </w:rPr>
+        <w:t>                    </w:t>
+      </w:r>
+      <w:r>
+        <w:rPr>
+          <w:rFonts w:ascii="Consolas" w:eastAsia="Times New Roman" w:hAnsi="Consolas" w:cs="Consolas"/>
+          <w:color w:val="006400"/>
+          <w:sz w:val="16"/>
+          <w:szCs w:val="16"/>
+        </w:rPr>
+        <w:t>//debugger</w:t>
+      </w:r>
     </w:p>
     <w:p>
       <w:pPr>
@@ -1740,44 +1590,41 @@
         </w:tabs>
         <w:spacing w:after="0" w:line="240" w:lineRule="auto"/>
         <w:rPr>
-          <w:ins w:id="60" w:author="ola" w:date="2013-09-29T19:47:00Z"/>
-          <w:rFonts w:ascii="Consolas" w:eastAsia="Times New Roman" w:hAnsi="Consolas" w:cs="Consolas"/>
-          <w:color w:val="000000"/>
-          <w:sz w:val="16"/>
-          <w:szCs w:val="16"/>
-        </w:rPr>
-      </w:pPr>
-      <w:ins w:id="61" w:author="ola" w:date="2013-09-29T19:47:00Z">
-        <w:r>
-          <w:rPr>
-            <w:rFonts w:ascii="Consolas" w:eastAsia="Times New Roman" w:hAnsi="Consolas" w:cs="Consolas"/>
-            <w:color w:val="000000"/>
-            <w:sz w:val="16"/>
-            <w:szCs w:val="16"/>
-          </w:rPr>
-          <w:t>                    </w:t>
-        </w:r>
-        <w:proofErr w:type="gramStart"/>
-        <w:r>
-          <w:rPr>
-            <w:rFonts w:ascii="Consolas" w:eastAsia="Times New Roman" w:hAnsi="Consolas" w:cs="Consolas"/>
-            <w:color w:val="0000FF"/>
-            <w:sz w:val="16"/>
-            <w:szCs w:val="16"/>
-          </w:rPr>
-          <w:t>if</w:t>
-        </w:r>
-        <w:proofErr w:type="gramEnd"/>
-        <w:r>
-          <w:rPr>
-            <w:rFonts w:ascii="Consolas" w:eastAsia="Times New Roman" w:hAnsi="Consolas" w:cs="Consolas"/>
-            <w:color w:val="000000"/>
-            <w:sz w:val="16"/>
-            <w:szCs w:val="16"/>
-          </w:rPr>
-          <w:t> (data) {</w:t>
-        </w:r>
-      </w:ins>
+          <w:rFonts w:ascii="Consolas" w:eastAsia="Times New Roman" w:hAnsi="Consolas" w:cs="Consolas"/>
+          <w:color w:val="000000"/>
+          <w:sz w:val="16"/>
+          <w:szCs w:val="16"/>
+        </w:rPr>
+      </w:pPr>
+      <w:r>
+        <w:rPr>
+          <w:rFonts w:ascii="Consolas" w:eastAsia="Times New Roman" w:hAnsi="Consolas" w:cs="Consolas"/>
+          <w:color w:val="000000"/>
+          <w:sz w:val="16"/>
+          <w:szCs w:val="16"/>
+        </w:rPr>
+        <w:t>                    </w:t>
+      </w:r>
+      <w:proofErr w:type="gramStart"/>
+      <w:r>
+        <w:rPr>
+          <w:rFonts w:ascii="Consolas" w:eastAsia="Times New Roman" w:hAnsi="Consolas" w:cs="Consolas"/>
+          <w:color w:val="0000FF"/>
+          <w:sz w:val="16"/>
+          <w:szCs w:val="16"/>
+        </w:rPr>
+        <w:t>if</w:t>
+      </w:r>
+      <w:proofErr w:type="gramEnd"/>
+      <w:r>
+        <w:rPr>
+          <w:rFonts w:ascii="Consolas" w:eastAsia="Times New Roman" w:hAnsi="Consolas" w:cs="Consolas"/>
+          <w:color w:val="000000"/>
+          <w:sz w:val="16"/>
+          <w:szCs w:val="16"/>
+        </w:rPr>
+        <w:t> (data) {</w:t>
+      </w:r>
     </w:p>
     <w:p>
       <w:pPr>
@@ -1802,55 +1649,52 @@
         </w:tabs>
         <w:spacing w:after="0" w:line="240" w:lineRule="auto"/>
         <w:rPr>
-          <w:ins w:id="62" w:author="ola" w:date="2013-09-29T19:47:00Z"/>
-          <w:rFonts w:ascii="Consolas" w:eastAsia="Times New Roman" w:hAnsi="Consolas" w:cs="Consolas"/>
-          <w:color w:val="000000"/>
-          <w:sz w:val="16"/>
-          <w:szCs w:val="16"/>
-        </w:rPr>
-      </w:pPr>
-      <w:ins w:id="63" w:author="ola" w:date="2013-09-29T19:47:00Z">
-        <w:r>
-          <w:rPr>
-            <w:rFonts w:ascii="Consolas" w:eastAsia="Times New Roman" w:hAnsi="Consolas" w:cs="Consolas"/>
-            <w:color w:val="000000"/>
-            <w:sz w:val="16"/>
-            <w:szCs w:val="16"/>
-          </w:rPr>
-          <w:t>                        </w:t>
-        </w:r>
-        <w:proofErr w:type="spellStart"/>
-        <w:proofErr w:type="gramStart"/>
-        <w:r>
-          <w:rPr>
-            <w:rFonts w:ascii="Consolas" w:eastAsia="Times New Roman" w:hAnsi="Consolas" w:cs="Consolas"/>
-            <w:color w:val="000000"/>
-            <w:sz w:val="16"/>
-            <w:szCs w:val="16"/>
-          </w:rPr>
-          <w:t>self.cities</w:t>
-        </w:r>
-        <w:proofErr w:type="spellEnd"/>
-        <w:r>
-          <w:rPr>
-            <w:rFonts w:ascii="Consolas" w:eastAsia="Times New Roman" w:hAnsi="Consolas" w:cs="Consolas"/>
-            <w:color w:val="000000"/>
-            <w:sz w:val="16"/>
-            <w:szCs w:val="16"/>
-          </w:rPr>
-          <w:t>(</w:t>
-        </w:r>
-        <w:proofErr w:type="gramEnd"/>
-        <w:r>
-          <w:rPr>
-            <w:rFonts w:ascii="Consolas" w:eastAsia="Times New Roman" w:hAnsi="Consolas" w:cs="Consolas"/>
-            <w:color w:val="000000"/>
-            <w:sz w:val="16"/>
-            <w:szCs w:val="16"/>
-          </w:rPr>
-          <w:t>data);</w:t>
-        </w:r>
-      </w:ins>
+          <w:rFonts w:ascii="Consolas" w:eastAsia="Times New Roman" w:hAnsi="Consolas" w:cs="Consolas"/>
+          <w:color w:val="000000"/>
+          <w:sz w:val="16"/>
+          <w:szCs w:val="16"/>
+        </w:rPr>
+      </w:pPr>
+      <w:r>
+        <w:rPr>
+          <w:rFonts w:ascii="Consolas" w:eastAsia="Times New Roman" w:hAnsi="Consolas" w:cs="Consolas"/>
+          <w:color w:val="000000"/>
+          <w:sz w:val="16"/>
+          <w:szCs w:val="16"/>
+        </w:rPr>
+        <w:t>                        </w:t>
+      </w:r>
+      <w:proofErr w:type="spellStart"/>
+      <w:proofErr w:type="gramStart"/>
+      <w:r>
+        <w:rPr>
+          <w:rFonts w:ascii="Consolas" w:eastAsia="Times New Roman" w:hAnsi="Consolas" w:cs="Consolas"/>
+          <w:color w:val="000000"/>
+          <w:sz w:val="16"/>
+          <w:szCs w:val="16"/>
+        </w:rPr>
+        <w:t>self.cities</w:t>
+      </w:r>
+      <w:proofErr w:type="spellEnd"/>
+      <w:r>
+        <w:rPr>
+          <w:rFonts w:ascii="Consolas" w:eastAsia="Times New Roman" w:hAnsi="Consolas" w:cs="Consolas"/>
+          <w:color w:val="000000"/>
+          <w:sz w:val="16"/>
+          <w:szCs w:val="16"/>
+        </w:rPr>
+        <w:t>(</w:t>
+      </w:r>
+      <w:proofErr w:type="gramEnd"/>
+      <w:r>
+        <w:rPr>
+          <w:rFonts w:ascii="Consolas" w:eastAsia="Times New Roman" w:hAnsi="Consolas" w:cs="Consolas"/>
+          <w:color w:val="000000"/>
+          <w:sz w:val="16"/>
+          <w:szCs w:val="16"/>
+        </w:rPr>
+        <w:t>data);</w:t>
+      </w:r>
     </w:p>
     <w:p>
       <w:pPr>
@@ -1875,64 +1719,61 @@
         </w:tabs>
         <w:spacing w:after="0" w:line="240" w:lineRule="auto"/>
         <w:rPr>
-          <w:ins w:id="64" w:author="ola" w:date="2013-09-29T19:47:00Z"/>
-          <w:rFonts w:ascii="Consolas" w:eastAsia="Times New Roman" w:hAnsi="Consolas" w:cs="Consolas"/>
-          <w:color w:val="000000"/>
-          <w:sz w:val="16"/>
-          <w:szCs w:val="16"/>
-        </w:rPr>
-      </w:pPr>
-      <w:ins w:id="65" w:author="ola" w:date="2013-09-29T19:47:00Z">
-        <w:r>
-          <w:rPr>
-            <w:rFonts w:ascii="Consolas" w:eastAsia="Times New Roman" w:hAnsi="Consolas" w:cs="Consolas"/>
-            <w:color w:val="000000"/>
-            <w:sz w:val="16"/>
-            <w:szCs w:val="16"/>
-          </w:rPr>
-          <w:t>                        </w:t>
-        </w:r>
-        <w:proofErr w:type="spellStart"/>
-        <w:proofErr w:type="gramStart"/>
-        <w:r>
-          <w:rPr>
-            <w:rFonts w:ascii="Consolas" w:eastAsia="Times New Roman" w:hAnsi="Consolas" w:cs="Consolas"/>
-            <w:color w:val="000000"/>
-            <w:sz w:val="16"/>
-            <w:szCs w:val="16"/>
-          </w:rPr>
-          <w:t>self.isOpen</w:t>
-        </w:r>
-        <w:proofErr w:type="spellEnd"/>
-        <w:r>
-          <w:rPr>
-            <w:rFonts w:ascii="Consolas" w:eastAsia="Times New Roman" w:hAnsi="Consolas" w:cs="Consolas"/>
-            <w:color w:val="000000"/>
-            <w:sz w:val="16"/>
-            <w:szCs w:val="16"/>
-          </w:rPr>
-          <w:t>(</w:t>
-        </w:r>
-        <w:proofErr w:type="gramEnd"/>
-        <w:r>
-          <w:rPr>
-            <w:rFonts w:ascii="Consolas" w:eastAsia="Times New Roman" w:hAnsi="Consolas" w:cs="Consolas"/>
-            <w:color w:val="0000FF"/>
-            <w:sz w:val="16"/>
-            <w:szCs w:val="16"/>
-          </w:rPr>
-          <w:t>true</w:t>
-        </w:r>
-        <w:r>
-          <w:rPr>
-            <w:rFonts w:ascii="Consolas" w:eastAsia="Times New Roman" w:hAnsi="Consolas" w:cs="Consolas"/>
-            <w:color w:val="000000"/>
-            <w:sz w:val="16"/>
-            <w:szCs w:val="16"/>
-          </w:rPr>
-          <w:t>);</w:t>
-        </w:r>
-      </w:ins>
+          <w:rFonts w:ascii="Consolas" w:eastAsia="Times New Roman" w:hAnsi="Consolas" w:cs="Consolas"/>
+          <w:color w:val="000000"/>
+          <w:sz w:val="16"/>
+          <w:szCs w:val="16"/>
+        </w:rPr>
+      </w:pPr>
+      <w:r>
+        <w:rPr>
+          <w:rFonts w:ascii="Consolas" w:eastAsia="Times New Roman" w:hAnsi="Consolas" w:cs="Consolas"/>
+          <w:color w:val="000000"/>
+          <w:sz w:val="16"/>
+          <w:szCs w:val="16"/>
+        </w:rPr>
+        <w:t>                        </w:t>
+      </w:r>
+      <w:proofErr w:type="spellStart"/>
+      <w:proofErr w:type="gramStart"/>
+      <w:r>
+        <w:rPr>
+          <w:rFonts w:ascii="Consolas" w:eastAsia="Times New Roman" w:hAnsi="Consolas" w:cs="Consolas"/>
+          <w:color w:val="000000"/>
+          <w:sz w:val="16"/>
+          <w:szCs w:val="16"/>
+        </w:rPr>
+        <w:t>self.isOpen</w:t>
+      </w:r>
+      <w:proofErr w:type="spellEnd"/>
+      <w:r>
+        <w:rPr>
+          <w:rFonts w:ascii="Consolas" w:eastAsia="Times New Roman" w:hAnsi="Consolas" w:cs="Consolas"/>
+          <w:color w:val="000000"/>
+          <w:sz w:val="16"/>
+          <w:szCs w:val="16"/>
+        </w:rPr>
+        <w:t>(</w:t>
+      </w:r>
+      <w:proofErr w:type="gramEnd"/>
+      <w:r>
+        <w:rPr>
+          <w:rFonts w:ascii="Consolas" w:eastAsia="Times New Roman" w:hAnsi="Consolas" w:cs="Consolas"/>
+          <w:color w:val="0000FF"/>
+          <w:sz w:val="16"/>
+          <w:szCs w:val="16"/>
+        </w:rPr>
+        <w:t>true</w:t>
+      </w:r>
+      <w:r>
+        <w:rPr>
+          <w:rFonts w:ascii="Consolas" w:eastAsia="Times New Roman" w:hAnsi="Consolas" w:cs="Consolas"/>
+          <w:color w:val="000000"/>
+          <w:sz w:val="16"/>
+          <w:szCs w:val="16"/>
+        </w:rPr>
+        <w:t>);</w:t>
+      </w:r>
     </w:p>
     <w:p>
       <w:pPr>
@@ -1957,24 +1798,21 @@
         </w:tabs>
         <w:spacing w:after="0" w:line="240" w:lineRule="auto"/>
         <w:rPr>
-          <w:ins w:id="66" w:author="ola" w:date="2013-09-29T19:47:00Z"/>
-          <w:rFonts w:ascii="Consolas" w:eastAsia="Times New Roman" w:hAnsi="Consolas" w:cs="Consolas"/>
-          <w:color w:val="000000"/>
-          <w:sz w:val="16"/>
-          <w:szCs w:val="16"/>
-        </w:rPr>
-      </w:pPr>
-      <w:ins w:id="67" w:author="ola" w:date="2013-09-29T19:47:00Z">
-        <w:r>
-          <w:rPr>
-            <w:rFonts w:ascii="Consolas" w:eastAsia="Times New Roman" w:hAnsi="Consolas" w:cs="Consolas"/>
-            <w:color w:val="000000"/>
-            <w:sz w:val="16"/>
-            <w:szCs w:val="16"/>
-          </w:rPr>
-          <w:t>                    }</w:t>
-        </w:r>
-      </w:ins>
+          <w:rFonts w:ascii="Consolas" w:eastAsia="Times New Roman" w:hAnsi="Consolas" w:cs="Consolas"/>
+          <w:color w:val="000000"/>
+          <w:sz w:val="16"/>
+          <w:szCs w:val="16"/>
+        </w:rPr>
+      </w:pPr>
+      <w:r>
+        <w:rPr>
+          <w:rFonts w:ascii="Consolas" w:eastAsia="Times New Roman" w:hAnsi="Consolas" w:cs="Consolas"/>
+          <w:color w:val="000000"/>
+          <w:sz w:val="16"/>
+          <w:szCs w:val="16"/>
+        </w:rPr>
+        <w:t>                    }</w:t>
+      </w:r>
     </w:p>
     <w:p>
       <w:pPr>
@@ -1999,24 +1837,21 @@
         </w:tabs>
         <w:spacing w:after="0" w:line="240" w:lineRule="auto"/>
         <w:rPr>
-          <w:ins w:id="68" w:author="ola" w:date="2013-09-29T19:47:00Z"/>
-          <w:rFonts w:ascii="Consolas" w:eastAsia="Times New Roman" w:hAnsi="Consolas" w:cs="Consolas"/>
-          <w:color w:val="000000"/>
-          <w:sz w:val="16"/>
-          <w:szCs w:val="16"/>
-        </w:rPr>
-      </w:pPr>
-      <w:ins w:id="69" w:author="ola" w:date="2013-09-29T19:47:00Z">
-        <w:r>
-          <w:rPr>
-            <w:rFonts w:ascii="Consolas" w:eastAsia="Times New Roman" w:hAnsi="Consolas" w:cs="Consolas"/>
-            <w:color w:val="000000"/>
-            <w:sz w:val="16"/>
-            <w:szCs w:val="16"/>
-          </w:rPr>
-          <w:t>                },</w:t>
-        </w:r>
-      </w:ins>
+          <w:rFonts w:ascii="Consolas" w:eastAsia="Times New Roman" w:hAnsi="Consolas" w:cs="Consolas"/>
+          <w:color w:val="000000"/>
+          <w:sz w:val="16"/>
+          <w:szCs w:val="16"/>
+        </w:rPr>
+      </w:pPr>
+      <w:r>
+        <w:rPr>
+          <w:rFonts w:ascii="Consolas" w:eastAsia="Times New Roman" w:hAnsi="Consolas" w:cs="Consolas"/>
+          <w:color w:val="000000"/>
+          <w:sz w:val="16"/>
+          <w:szCs w:val="16"/>
+        </w:rPr>
+        <w:t>                },</w:t>
+      </w:r>
     </w:p>
     <w:p>
       <w:pPr>
@@ -2041,62 +1876,59 @@
         </w:tabs>
         <w:spacing w:after="0" w:line="240" w:lineRule="auto"/>
         <w:rPr>
-          <w:ins w:id="70" w:author="ola" w:date="2013-09-29T19:47:00Z"/>
           <w:rFonts w:ascii="Consolas" w:eastAsia="Times New Roman" w:hAnsi="Consolas" w:cs="Consolas"/>
           <w:color w:val="000000"/>
           <w:sz w:val="20"/>
           <w:szCs w:val="20"/>
         </w:rPr>
       </w:pPr>
-      <w:ins w:id="71" w:author="ola" w:date="2013-09-29T19:47:00Z">
-        <w:r>
-          <w:rPr>
-            <w:rFonts w:ascii="Consolas" w:eastAsia="Times New Roman" w:hAnsi="Consolas" w:cs="Consolas"/>
-            <w:color w:val="000000"/>
-            <w:sz w:val="20"/>
-            <w:szCs w:val="20"/>
-          </w:rPr>
-          <w:t>                </w:t>
-        </w:r>
-        <w:proofErr w:type="gramStart"/>
-        <w:r>
-          <w:rPr>
-            <w:rFonts w:ascii="Consolas" w:eastAsia="Times New Roman" w:hAnsi="Consolas" w:cs="Consolas"/>
-            <w:color w:val="000000"/>
-            <w:sz w:val="20"/>
-            <w:szCs w:val="20"/>
-          </w:rPr>
-          <w:t>error</w:t>
-        </w:r>
-        <w:proofErr w:type="gramEnd"/>
-        <w:r>
-          <w:rPr>
-            <w:rFonts w:ascii="Consolas" w:eastAsia="Times New Roman" w:hAnsi="Consolas" w:cs="Consolas"/>
-            <w:color w:val="000000"/>
-            <w:sz w:val="20"/>
-            <w:szCs w:val="20"/>
-          </w:rPr>
-          <w:t>: </w:t>
-        </w:r>
-        <w:r>
-          <w:rPr>
-            <w:rFonts w:ascii="Consolas" w:eastAsia="Times New Roman" w:hAnsi="Consolas" w:cs="Consolas"/>
-            <w:color w:val="0000FF"/>
-            <w:sz w:val="20"/>
-            <w:szCs w:val="20"/>
-          </w:rPr>
-          <w:t>function</w:t>
-        </w:r>
-        <w:r>
-          <w:rPr>
-            <w:rFonts w:ascii="Consolas" w:eastAsia="Times New Roman" w:hAnsi="Consolas" w:cs="Consolas"/>
-            <w:color w:val="000000"/>
-            <w:sz w:val="20"/>
-            <w:szCs w:val="20"/>
-          </w:rPr>
-          <w:t> (error) {</w:t>
-        </w:r>
-      </w:ins>
+      <w:r>
+        <w:rPr>
+          <w:rFonts w:ascii="Consolas" w:eastAsia="Times New Roman" w:hAnsi="Consolas" w:cs="Consolas"/>
+          <w:color w:val="000000"/>
+          <w:sz w:val="20"/>
+          <w:szCs w:val="20"/>
+        </w:rPr>
+        <w:t>                </w:t>
+      </w:r>
+      <w:proofErr w:type="gramStart"/>
+      <w:r>
+        <w:rPr>
+          <w:rFonts w:ascii="Consolas" w:eastAsia="Times New Roman" w:hAnsi="Consolas" w:cs="Consolas"/>
+          <w:color w:val="000000"/>
+          <w:sz w:val="20"/>
+          <w:szCs w:val="20"/>
+        </w:rPr>
+        <w:t>error</w:t>
+      </w:r>
+      <w:proofErr w:type="gramEnd"/>
+      <w:r>
+        <w:rPr>
+          <w:rFonts w:ascii="Consolas" w:eastAsia="Times New Roman" w:hAnsi="Consolas" w:cs="Consolas"/>
+          <w:color w:val="000000"/>
+          <w:sz w:val="20"/>
+          <w:szCs w:val="20"/>
+        </w:rPr>
+        <w:t>: </w:t>
+      </w:r>
+      <w:r>
+        <w:rPr>
+          <w:rFonts w:ascii="Consolas" w:eastAsia="Times New Roman" w:hAnsi="Consolas" w:cs="Consolas"/>
+          <w:color w:val="0000FF"/>
+          <w:sz w:val="20"/>
+          <w:szCs w:val="20"/>
+        </w:rPr>
+        <w:t>function</w:t>
+      </w:r>
+      <w:r>
+        <w:rPr>
+          <w:rFonts w:ascii="Consolas" w:eastAsia="Times New Roman" w:hAnsi="Consolas" w:cs="Consolas"/>
+          <w:color w:val="000000"/>
+          <w:sz w:val="20"/>
+          <w:szCs w:val="20"/>
+        </w:rPr>
+        <w:t> (error) {</w:t>
+      </w:r>
     </w:p>
     <w:p>
       <w:pPr>
@@ -2121,93 +1953,90 @@
         </w:tabs>
         <w:spacing w:after="0" w:line="240" w:lineRule="auto"/>
         <w:rPr>
-          <w:ins w:id="72" w:author="ola" w:date="2013-09-29T19:47:00Z"/>
           <w:rFonts w:ascii="Consolas" w:eastAsia="Times New Roman" w:hAnsi="Consolas" w:cs="Consolas"/>
           <w:color w:val="000000"/>
           <w:sz w:val="20"/>
           <w:szCs w:val="20"/>
         </w:rPr>
       </w:pPr>
-      <w:ins w:id="73" w:author="ola" w:date="2013-09-29T19:47:00Z">
-        <w:r>
-          <w:rPr>
-            <w:rFonts w:ascii="Consolas" w:eastAsia="Times New Roman" w:hAnsi="Consolas" w:cs="Consolas"/>
-            <w:color w:val="000000"/>
-            <w:sz w:val="20"/>
-            <w:szCs w:val="20"/>
-          </w:rPr>
-          <w:t>                    </w:t>
-        </w:r>
-        <w:proofErr w:type="gramStart"/>
-        <w:r>
-          <w:rPr>
-            <w:rFonts w:ascii="Consolas" w:eastAsia="Times New Roman" w:hAnsi="Consolas" w:cs="Consolas"/>
-            <w:color w:val="000000"/>
-            <w:sz w:val="20"/>
-            <w:szCs w:val="20"/>
-          </w:rPr>
-          <w:t>alert(</w:t>
-        </w:r>
-        <w:proofErr w:type="spellStart"/>
-        <w:proofErr w:type="gramEnd"/>
-        <w:r>
-          <w:rPr>
-            <w:rFonts w:ascii="Consolas" w:eastAsia="Times New Roman" w:hAnsi="Consolas" w:cs="Consolas"/>
-            <w:color w:val="000000"/>
-            <w:sz w:val="20"/>
-            <w:szCs w:val="20"/>
-          </w:rPr>
-          <w:t>error.status</w:t>
-        </w:r>
-        <w:proofErr w:type="spellEnd"/>
-        <w:r>
-          <w:rPr>
-            <w:rFonts w:ascii="Consolas" w:eastAsia="Times New Roman" w:hAnsi="Consolas" w:cs="Consolas"/>
-            <w:color w:val="000000"/>
-            <w:sz w:val="20"/>
-            <w:szCs w:val="20"/>
-          </w:rPr>
-          <w:t> + </w:t>
-        </w:r>
-        <w:r>
-          <w:rPr>
-            <w:rFonts w:ascii="Consolas" w:eastAsia="Times New Roman" w:hAnsi="Consolas" w:cs="Consolas"/>
-            <w:color w:val="800000"/>
-            <w:sz w:val="20"/>
-            <w:szCs w:val="20"/>
-          </w:rPr>
-          <w:t>"&lt;--and--&gt; "</w:t>
-        </w:r>
-        <w:r>
-          <w:rPr>
-            <w:rFonts w:ascii="Consolas" w:eastAsia="Times New Roman" w:hAnsi="Consolas" w:cs="Consolas"/>
-            <w:color w:val="000000"/>
-            <w:sz w:val="20"/>
-            <w:szCs w:val="20"/>
-          </w:rPr>
-          <w:t> + </w:t>
-        </w:r>
-        <w:proofErr w:type="spellStart"/>
-        <w:r>
-          <w:rPr>
-            <w:rFonts w:ascii="Consolas" w:eastAsia="Times New Roman" w:hAnsi="Consolas" w:cs="Consolas"/>
-            <w:color w:val="000000"/>
-            <w:sz w:val="20"/>
-            <w:szCs w:val="20"/>
-          </w:rPr>
-          <w:t>error.statusText</w:t>
-        </w:r>
-        <w:proofErr w:type="spellEnd"/>
-        <w:r>
-          <w:rPr>
-            <w:rFonts w:ascii="Consolas" w:eastAsia="Times New Roman" w:hAnsi="Consolas" w:cs="Consolas"/>
-            <w:color w:val="000000"/>
-            <w:sz w:val="20"/>
-            <w:szCs w:val="20"/>
-          </w:rPr>
-          <w:t>);</w:t>
-        </w:r>
-      </w:ins>
+      <w:r>
+        <w:rPr>
+          <w:rFonts w:ascii="Consolas" w:eastAsia="Times New Roman" w:hAnsi="Consolas" w:cs="Consolas"/>
+          <w:color w:val="000000"/>
+          <w:sz w:val="20"/>
+          <w:szCs w:val="20"/>
+        </w:rPr>
+        <w:t>                    </w:t>
+      </w:r>
+      <w:proofErr w:type="gramStart"/>
+      <w:r>
+        <w:rPr>
+          <w:rFonts w:ascii="Consolas" w:eastAsia="Times New Roman" w:hAnsi="Consolas" w:cs="Consolas"/>
+          <w:color w:val="000000"/>
+          <w:sz w:val="20"/>
+          <w:szCs w:val="20"/>
+        </w:rPr>
+        <w:t>alert(</w:t>
+      </w:r>
+      <w:proofErr w:type="spellStart"/>
+      <w:proofErr w:type="gramEnd"/>
+      <w:r>
+        <w:rPr>
+          <w:rFonts w:ascii="Consolas" w:eastAsia="Times New Roman" w:hAnsi="Consolas" w:cs="Consolas"/>
+          <w:color w:val="000000"/>
+          <w:sz w:val="20"/>
+          <w:szCs w:val="20"/>
+        </w:rPr>
+        <w:t>error.status</w:t>
+      </w:r>
+      <w:proofErr w:type="spellEnd"/>
+      <w:r>
+        <w:rPr>
+          <w:rFonts w:ascii="Consolas" w:eastAsia="Times New Roman" w:hAnsi="Consolas" w:cs="Consolas"/>
+          <w:color w:val="000000"/>
+          <w:sz w:val="20"/>
+          <w:szCs w:val="20"/>
+        </w:rPr>
+        <w:t> + </w:t>
+      </w:r>
+      <w:r>
+        <w:rPr>
+          <w:rFonts w:ascii="Consolas" w:eastAsia="Times New Roman" w:hAnsi="Consolas" w:cs="Consolas"/>
+          <w:color w:val="800000"/>
+          <w:sz w:val="20"/>
+          <w:szCs w:val="20"/>
+        </w:rPr>
+        <w:t>"&lt;--and--&gt; "</w:t>
+      </w:r>
+      <w:r>
+        <w:rPr>
+          <w:rFonts w:ascii="Consolas" w:eastAsia="Times New Roman" w:hAnsi="Consolas" w:cs="Consolas"/>
+          <w:color w:val="000000"/>
+          <w:sz w:val="20"/>
+          <w:szCs w:val="20"/>
+        </w:rPr>
+        <w:t> + </w:t>
+      </w:r>
+      <w:proofErr w:type="spellStart"/>
+      <w:r>
+        <w:rPr>
+          <w:rFonts w:ascii="Consolas" w:eastAsia="Times New Roman" w:hAnsi="Consolas" w:cs="Consolas"/>
+          <w:color w:val="000000"/>
+          <w:sz w:val="20"/>
+          <w:szCs w:val="20"/>
+        </w:rPr>
+        <w:t>error.statusText</w:t>
+      </w:r>
+      <w:proofErr w:type="spellEnd"/>
+      <w:r>
+        <w:rPr>
+          <w:rFonts w:ascii="Consolas" w:eastAsia="Times New Roman" w:hAnsi="Consolas" w:cs="Consolas"/>
+          <w:color w:val="000000"/>
+          <w:sz w:val="20"/>
+          <w:szCs w:val="20"/>
+        </w:rPr>
+        <w:t>);</w:t>
+      </w:r>
     </w:p>
     <w:p>
       <w:pPr>
@@ -2232,24 +2061,21 @@
         </w:tabs>
         <w:spacing w:after="0" w:line="240" w:lineRule="auto"/>
         <w:rPr>
-          <w:ins w:id="74" w:author="ola" w:date="2013-09-29T19:47:00Z"/>
           <w:rFonts w:ascii="Consolas" w:eastAsia="Times New Roman" w:hAnsi="Consolas" w:cs="Consolas"/>
           <w:color w:val="000000"/>
           <w:sz w:val="20"/>
           <w:szCs w:val="20"/>
         </w:rPr>
       </w:pPr>
-      <w:ins w:id="75" w:author="ola" w:date="2013-09-29T19:47:00Z">
-        <w:r>
-          <w:rPr>
-            <w:rFonts w:ascii="Consolas" w:eastAsia="Times New Roman" w:hAnsi="Consolas" w:cs="Consolas"/>
-            <w:color w:val="000000"/>
-            <w:sz w:val="20"/>
-            <w:szCs w:val="20"/>
-          </w:rPr>
-          <w:t>                }</w:t>
-        </w:r>
-      </w:ins>
+      <w:r>
+        <w:rPr>
+          <w:rFonts w:ascii="Consolas" w:eastAsia="Times New Roman" w:hAnsi="Consolas" w:cs="Consolas"/>
+          <w:color w:val="000000"/>
+          <w:sz w:val="20"/>
+          <w:szCs w:val="20"/>
+        </w:rPr>
+        <w:t>                }</w:t>
+      </w:r>
     </w:p>
     <w:p>
       <w:pPr>
@@ -2274,203 +2100,35 @@
         </w:tabs>
         <w:spacing w:after="0" w:line="240" w:lineRule="auto"/>
         <w:rPr>
-          <w:ins w:id="76" w:author="ola" w:date="2013-09-29T19:47:00Z"/>
           <w:rFonts w:ascii="Consolas" w:eastAsia="Times New Roman" w:hAnsi="Consolas" w:cs="Consolas"/>
           <w:color w:val="000000"/>
           <w:sz w:val="20"/>
           <w:szCs w:val="20"/>
         </w:rPr>
       </w:pPr>
-      <w:ins w:id="77" w:author="ola" w:date="2013-09-29T19:47:00Z">
-        <w:r>
-          <w:rPr>
-            <w:rFonts w:ascii="Consolas" w:eastAsia="Times New Roman" w:hAnsi="Consolas" w:cs="Consolas"/>
-            <w:color w:val="000000"/>
-            <w:sz w:val="20"/>
-            <w:szCs w:val="20"/>
-          </w:rPr>
-          <w:t>            });</w:t>
-        </w:r>
-      </w:ins>
-    </w:p>
-    <w:p>
-      <w:pPr>
-        <w:rPr>
-          <w:ins w:id="78" w:author="ola" w:date="2013-09-29T19:39:00Z"/>
-          <w:b/>
-        </w:rPr>
-      </w:pPr>
-    </w:p>
-    <w:p>
-      <w:pPr>
-        <w:rPr>
-          <w:ins w:id="79" w:author="ola" w:date="2013-09-29T19:39:00Z"/>
-          <w:b/>
-        </w:rPr>
-      </w:pPr>
-    </w:p>
-    <w:p>
-      <w:pPr>
-        <w:rPr>
-          <w:del w:id="80" w:author="ola" w:date="2013-09-29T19:39:00Z"/>
-          <w:b/>
-        </w:rPr>
-      </w:pPr>
-      <w:del w:id="81" w:author="ola" w:date="2013-09-29T19:39:00Z">
-        <w:r>
-          <w:rPr>
-            <w:b/>
-          </w:rPr>
-          <w:delText xml:space="preserve">AuthRequired:  </w:delText>
-        </w:r>
-        <w:r>
-          <w:rPr>
-            <w:b/>
-          </w:rPr>
-          <w:delText xml:space="preserve"> API key only</w:delText>
-        </w:r>
-      </w:del>
-    </w:p>
-    <w:p>
-      <w:pPr>
-        <w:rPr>
-          <w:del w:id="82" w:author="ola" w:date="2013-09-29T19:39:00Z"/>
-          <w:color w:val="FF0000"/>
-        </w:rPr>
-      </w:pPr>
-      <w:del w:id="83" w:author="ola" w:date="2013-09-29T19:39:00Z">
-        <w:r>
-          <w:rPr>
-            <w:color w:val="FF0000"/>
-          </w:rPr>
-          <w:delText>** request  a correct API key from the service admins **</w:delText>
-        </w:r>
-      </w:del>
-    </w:p>
-    <w:p>
-      <w:pPr>
-        <w:rPr>
-          <w:del w:id="84" w:author="ola" w:date="2013-09-29T19:39:00Z"/>
-        </w:rPr>
-      </w:pPr>
-      <w:del w:id="85" w:author="ola" w:date="2013-09-29T19:39:00Z">
-        <w:r>
-          <w:delText xml:space="preserve">API key are needed in the header </w:delText>
-        </w:r>
-      </w:del>
-    </w:p>
-    <w:p>
-      <w:pPr>
-        <w:rPr>
-          <w:del w:id="86" w:author="ola" w:date="2013-09-29T19:53:00Z"/>
-          <w:u w:val="single"/>
-        </w:rPr>
-      </w:pPr>
-      <w:del w:id="87" w:author="ola" w:date="2013-09-29T19:53:00Z">
-        <w:r>
-          <w:rPr>
-            <w:u w:val="single"/>
-          </w:rPr>
-          <w:delText>Sample  Fiddler header with API key included</w:delText>
-        </w:r>
-      </w:del>
-    </w:p>
-    <w:p>
-      <w:pPr>
-        <w:rPr>
-          <w:del w:id="88" w:author="ola" w:date="2013-09-29T19:53:00Z"/>
-        </w:rPr>
-      </w:pPr>
-      <w:del w:id="89" w:author="ola" w:date="2013-09-29T19:53:00Z">
-        <w:r>
-          <w:delText>User-Agent: Fiddler</w:delText>
-        </w:r>
-      </w:del>
-    </w:p>
-    <w:p>
-      <w:pPr>
-        <w:rPr>
-          <w:del w:id="90" w:author="ola" w:date="2013-09-29T19:53:00Z"/>
-        </w:rPr>
-      </w:pPr>
-      <w:del w:id="91" w:author="ola" w:date="2013-09-29T19:53:00Z">
-        <w:r>
-          <w:delText>Content-Type: text/json</w:delText>
-        </w:r>
-      </w:del>
-    </w:p>
-    <w:p>
-      <w:pPr>
-        <w:rPr>
-          <w:del w:id="92" w:author="ola" w:date="2013-09-29T19:53:00Z"/>
-        </w:rPr>
-      </w:pPr>
-      <w:del w:id="93" w:author="ola" w:date="2013-09-29T19:53:00Z">
-        <w:r>
-          <w:delText xml:space="preserve">Host: </w:delText>
-        </w:r>
-        <w:r>
-          <w:delText>173.160.122.195</w:delText>
-        </w:r>
-      </w:del>
-    </w:p>
-    <w:p>
-      <w:pPr>
-        <w:rPr>
-          <w:del w:id="94" w:author="ola" w:date="2013-09-29T19:53:00Z"/>
-        </w:rPr>
-      </w:pPr>
-      <w:del w:id="95" w:author="ola" w:date="2013-09-29T19:53:00Z">
-        <w:r>
-          <w:delText>apkikey: 460ad6f3-8216-469f-9b1c-52cffa5d812c</w:delText>
-        </w:r>
-      </w:del>
-    </w:p>
-    <w:p>
-      <w:pPr>
-        <w:rPr>
-          <w:del w:id="96" w:author="ola" w:date="2013-09-29T19:53:00Z"/>
-          <w:u w:val="single"/>
-        </w:rPr>
-      </w:pPr>
-      <w:del w:id="97" w:author="ola" w:date="2013-09-29T19:53:00Z">
-        <w:r>
-          <w:rPr>
-            <w:u w:val="single"/>
-          </w:rPr>
-          <w:delText>Sample of Ajax calls with header included:</w:delText>
-        </w:r>
-      </w:del>
-    </w:p>
-    <w:p>
-      <w:pPr>
-        <w:rPr>
-          <w:del w:id="98" w:author="ola" w:date="2013-09-29T19:53:00Z"/>
-        </w:rPr>
-      </w:pPr>
-      <w:del w:id="99" w:author="ola" w:date="2013-09-29T19:53:00Z">
-        <w:r>
-          <w:fldChar w:fldCharType="begin"/>
-        </w:r>
-        <w:r>
-          <w:delInstrText xml:space="preserve"> HYPERLINK "http://wilbloodworth.com/add-request-headers-in-ajax-http-post-using-jquery/" </w:delInstrText>
-        </w:r>
-        <w:r>
-          <w:fldChar w:fldCharType="separate"/>
-        </w:r>
-        <w:r>
-          <w:rPr>
-            <w:rStyle w:val="Hyperlink"/>
-          </w:rPr>
-          <w:delText>http://wilbloodworth.com/add-request-headers-in-ajax-http-post-using-jquery/</w:delText>
-        </w:r>
-        <w:r>
-          <w:rPr>
-            <w:rStyle w:val="Hyperlink"/>
-          </w:rPr>
-          <w:fldChar w:fldCharType="end"/>
-        </w:r>
-      </w:del>
+      <w:r>
+        <w:rPr>
+          <w:rFonts w:ascii="Consolas" w:eastAsia="Times New Roman" w:hAnsi="Consolas" w:cs="Consolas"/>
+          <w:color w:val="000000"/>
+          <w:sz w:val="20"/>
+          <w:szCs w:val="20"/>
+        </w:rPr>
+        <w:t>            });</w:t>
+      </w:r>
+    </w:p>
+    <w:p>
+      <w:pPr>
+        <w:rPr>
+          <w:b/>
+        </w:rPr>
+      </w:pPr>
+    </w:p>
+    <w:p>
+      <w:pPr>
+        <w:rPr>
+          <w:b/>
+        </w:rPr>
+      </w:pPr>
     </w:p>
     <w:p/>
     <w:p>
@@ -2547,18 +2205,16 @@
           <w:szCs w:val="24"/>
         </w:rPr>
       </w:pPr>
-      <w:ins w:id="100" w:author="ola" w:date="2013-09-29T19:54:00Z">
-        <w:r>
-          <w:rPr>
-            <w:rStyle w:val="uri-template"/>
-            <w:b/>
-            <w:color w:val="000000"/>
-            <w:sz w:val="24"/>
-            <w:szCs w:val="24"/>
-          </w:rPr>
-          <w:t>Service Call details</w:t>
-        </w:r>
-      </w:ins>
+      <w:r>
+        <w:rPr>
+          <w:rStyle w:val="uri-template"/>
+          <w:b/>
+          <w:color w:val="000000"/>
+          <w:sz w:val="24"/>
+          <w:szCs w:val="24"/>
+        </w:rPr>
+        <w:t>Service Call details</w:t>
+      </w:r>
     </w:p>
     <w:p>
       <w:pPr>
@@ -2687,7 +2343,7 @@
           <w:sz w:val="24"/>
           <w:szCs w:val="24"/>
         </w:rPr>
-        <w:t>[{</w:t>
+        <w:t>{</w:t>
       </w:r>
     </w:p>
     <w:p>
@@ -3148,7 +2804,7 @@
           <w:sz w:val="24"/>
           <w:szCs w:val="24"/>
         </w:rPr>
-        <w:t>}]</w:t>
+        <w:t>}</w:t>
       </w:r>
     </w:p>
     <w:p>
@@ -3334,13 +2990,6 @@
       </w:pPr>
     </w:p>
     <w:p>
-      <w:pPr>
-        <w:rPr>
-          <w:del w:id="101" w:author="ola" w:date="2013-09-29T19:53:00Z"/>
-          <w:rStyle w:val="uri-template"/>
-          <w:color w:val="000000"/>
-        </w:rPr>
-      </w:pPr>
       <w:r>
         <w:rPr>
           <w:rStyle w:val="uri-template"/>
@@ -3368,22 +3017,13 @@
         <w:t xml:space="preserve"> :</w:t>
       </w:r>
       <w:proofErr w:type="gramEnd"/>
-      <w:ins w:id="102" w:author="ola" w:date="2013-09-29T19:53:00Z">
-        <w:r>
-          <w:rPr>
-            <w:rStyle w:val="uri-template"/>
-            <w:color w:val="000000"/>
-          </w:rPr>
-          <w:t xml:space="preserve"> </w:t>
-        </w:r>
-      </w:ins>
-    </w:p>
-    <w:p>
-      <w:pPr>
-        <w:rPr>
-          <w:ins w:id="103" w:author="ola" w:date="2013-09-29T19:48:00Z"/>
-        </w:rPr>
-      </w:pPr>
+      <w:r>
+        <w:rPr>
+          <w:rStyle w:val="uri-template"/>
+          <w:color w:val="000000"/>
+        </w:rPr>
+        <w:t xml:space="preserve"> </w:t>
+      </w:r>
     </w:p>
     <w:p>
       <w:pPr>
@@ -3519,18 +3159,16 @@
           <w:u w:val="single"/>
         </w:rPr>
       </w:pPr>
-      <w:ins w:id="104" w:author="ola" w:date="2013-09-29T20:01:00Z">
-        <w:r>
-          <w:rPr>
-            <w:rFonts w:ascii="Times New Roman" w:eastAsia="Times New Roman" w:hAnsi="Times New Roman" w:cs="Times New Roman"/>
-            <w:color w:val="000000"/>
-            <w:sz w:val="24"/>
-            <w:szCs w:val="24"/>
-            <w:u w:val="single"/>
-          </w:rPr>
-          <w:t>Result:</w:t>
-        </w:r>
-      </w:ins>
+      <w:r>
+        <w:rPr>
+          <w:rFonts w:ascii="Times New Roman" w:eastAsia="Times New Roman" w:hAnsi="Times New Roman" w:cs="Times New Roman"/>
+          <w:color w:val="000000"/>
+          <w:sz w:val="24"/>
+          <w:szCs w:val="24"/>
+          <w:u w:val="single"/>
+        </w:rPr>
+        <w:t>Result:</w:t>
+      </w:r>
     </w:p>
     <w:p>
       <w:pPr>
@@ -3546,7 +3184,7 @@
           <w:sz w:val="21"/>
           <w:szCs w:val="21"/>
         </w:rPr>
-        <w:t>[{"</w:t>
+        <w:t>{"</w:t>
       </w:r>
       <w:proofErr w:type="spellStart"/>
       <w:r>
@@ -3772,7 +3410,7 @@
           <w:sz w:val="24"/>
           <w:szCs w:val="24"/>
         </w:rPr>
-        <w:t>[{</w:t>
+        <w:t>{</w:t>
       </w:r>
     </w:p>
     <w:p>
@@ -3927,7 +3565,7 @@
           <w:sz w:val="24"/>
           <w:szCs w:val="24"/>
         </w:rPr>
-        <w:t>}]</w:t>
+        <w:t>}</w:t>
       </w:r>
     </w:p>
     <w:p>
@@ -4054,13 +3692,6 @@
       </w:r>
     </w:p>
     <w:p>
-      <w:pPr>
-        <w:rPr>
-          <w:del w:id="105" w:author="ola" w:date="2013-09-29T19:53:00Z"/>
-          <w:rStyle w:val="uri-template"/>
-          <w:color w:val="000000"/>
-        </w:rPr>
-      </w:pPr>
       <w:r>
         <w:rPr>
           <w:rStyle w:val="uri-template"/>
@@ -4088,22 +3719,13 @@
         <w:t xml:space="preserve"> :</w:t>
       </w:r>
       <w:proofErr w:type="gramEnd"/>
-      <w:ins w:id="106" w:author="ola" w:date="2013-09-29T19:53:00Z">
-        <w:r>
-          <w:rPr>
-            <w:rStyle w:val="uri-template"/>
-            <w:color w:val="000000"/>
-          </w:rPr>
-          <w:t xml:space="preserve"> </w:t>
-        </w:r>
-      </w:ins>
-    </w:p>
-    <w:p>
-      <w:pPr>
-        <w:rPr>
-          <w:ins w:id="107" w:author="ola" w:date="2013-09-29T19:48:00Z"/>
-        </w:rPr>
-      </w:pPr>
+      <w:r>
+        <w:rPr>
+          <w:rStyle w:val="uri-template"/>
+          <w:color w:val="000000"/>
+        </w:rPr>
+        <w:t xml:space="preserve"> </w:t>
+      </w:r>
     </w:p>
     <w:p>
       <w:hyperlink r:id="rId9" w:history="1">
@@ -4318,7 +3940,7 @@
           <w:sz w:val="17"/>
           <w:szCs w:val="17"/>
         </w:rPr>
-        <w:t>[{</w:t>
+        <w:t>{</w:t>
       </w:r>
     </w:p>
     <w:p>
@@ -4457,7 +4079,7 @@
           <w:sz w:val="17"/>
           <w:szCs w:val="17"/>
         </w:rPr>
-        <w:t>}]</w:t>
+        <w:t>}</w:t>
       </w:r>
     </w:p>
     <w:p>
@@ -4480,18 +4102,16 @@
           <w:u w:val="single"/>
         </w:rPr>
       </w:pPr>
-      <w:ins w:id="108" w:author="ola" w:date="2013-09-29T20:01:00Z">
-        <w:r>
-          <w:rPr>
-            <w:rFonts w:ascii="Times New Roman" w:eastAsia="Times New Roman" w:hAnsi="Times New Roman" w:cs="Times New Roman"/>
-            <w:color w:val="000000"/>
-            <w:sz w:val="24"/>
-            <w:szCs w:val="24"/>
-            <w:u w:val="single"/>
-          </w:rPr>
-          <w:t>Result:</w:t>
-        </w:r>
-      </w:ins>
+      <w:r>
+        <w:rPr>
+          <w:rFonts w:ascii="Times New Roman" w:eastAsia="Times New Roman" w:hAnsi="Times New Roman" w:cs="Times New Roman"/>
+          <w:color w:val="000000"/>
+          <w:sz w:val="24"/>
+          <w:szCs w:val="24"/>
+          <w:u w:val="single"/>
+        </w:rPr>
+        <w:t>Result:</w:t>
+      </w:r>
     </w:p>
     <w:p>
       <w:pPr>
@@ -4504,7 +4124,7 @@
         <w:rPr>
           <w:rFonts w:ascii="Courier New" w:hAnsi="Courier New" w:cs="Courier New"/>
         </w:rPr>
-        <w:t xml:space="preserve">[{"citystateprovincevalue":"Minneapolis,Kansas","selected":false},{"citystateprovincevalue":"Minneapolis,Minnesota","selected":false},{"citystateprovincevalue":"Minneapolis,North Carolina","selected":false},{"citystateprovincevalue":"Minneola,Florida","selected":false},{"citystateprovincevalue":"Minneola,Kansas","selected":false},{"citystateprovincevalue":"Minneota,Minnesota","selected":false},{"citystateprovincevalue":"Minnesota City,Minnesota","selected":false},{"citystateprovincevalue":"Minnesota Lake,Minnesota","selected":false},{"citystateprovincevalue":"Minnetonka,Minnesota","selected":false},{"citystateprovincevalue":"Minnetonka Beach,Minnesota","selected":false},{"citystateprovincevalue":"Minnewaukan,North </w:t>
+        <w:t xml:space="preserve">{"citystateprovincevalue":"Minneapolis,Kansas","selected":false},{"citystateprovincevalue":"Minneapolis,Minnesota","selected":false},{"citystateprovincevalue":"Minneapolis,North Carolina","selected":false},{"citystateprovincevalue":"Minneola,Florida","selected":false},{"citystateprovincevalue":"Minneola,Kansas","selected":false},{"citystateprovincevalue":"Minneota,Minnesota","selected":false},{"citystateprovincevalue":"Minnesota City,Minnesota","selected":false},{"citystateprovincevalue":"Minnesota Lake,Minnesota","selected":false},{"citystateprovincevalue":"Minnetonka,Minnesota","selected":false},{"citystateprovincevalue":"Minnetonka Beach,Minnesota","selected":false},{"citystateprovincevalue":"Minnewaukan,North </w:t>
       </w:r>
       <w:proofErr w:type="spellStart"/>
       <w:r>
@@ -4518,7 +4138,7 @@
         <w:rPr>
           <w:rFonts w:ascii="Courier New" w:hAnsi="Courier New" w:cs="Courier New"/>
         </w:rPr>
-        <w:t>}]</w:t>
+        <w:t>}</w:t>
       </w:r>
     </w:p>
     <w:p>
@@ -4534,18 +4154,16 @@
     <w:p>
       <w:pPr>
         <w:rPr>
-          <w:ins w:id="109" w:author="ola" w:date="2013-09-29T20:01:00Z"/>
-          <w:rFonts w:ascii="Times New Roman" w:eastAsia="Times New Roman" w:hAnsi="Times New Roman" w:cs="Times New Roman"/>
-          <w:color w:val="000000"/>
-          <w:sz w:val="24"/>
-          <w:szCs w:val="24"/>
-        </w:rPr>
-      </w:pPr>
-    </w:p>
-    <w:p>
-      <w:pPr>
-        <w:rPr>
-          <w:ins w:id="110" w:author="ola" w:date="2013-09-29T19:58:00Z"/>
+          <w:rFonts w:ascii="Times New Roman" w:eastAsia="Times New Roman" w:hAnsi="Times New Roman" w:cs="Times New Roman"/>
+          <w:color w:val="000000"/>
+          <w:sz w:val="24"/>
+          <w:szCs w:val="24"/>
+        </w:rPr>
+      </w:pPr>
+    </w:p>
+    <w:p>
+      <w:pPr>
+        <w:rPr>
           <w:rFonts w:ascii="Times New Roman" w:eastAsia="Times New Roman" w:hAnsi="Times New Roman" w:cs="Times New Roman"/>
           <w:color w:val="000000"/>
           <w:sz w:val="24"/>
@@ -4671,7 +4289,7 @@
           <w:sz w:val="24"/>
           <w:szCs w:val="24"/>
         </w:rPr>
-        <w:t>[{</w:t>
+        <w:t>{</w:t>
       </w:r>
     </w:p>
     <w:p>
@@ -4826,7 +4444,7 @@
           <w:sz w:val="24"/>
           <w:szCs w:val="24"/>
         </w:rPr>
-        <w:t>}]</w:t>
+        <w:t>}</w:t>
       </w:r>
     </w:p>
     <w:p>
@@ -4879,13 +4497,6 @@
       </w:r>
     </w:p>
     <w:p>
-      <w:pPr>
-        <w:rPr>
-          <w:del w:id="111" w:author="ola" w:date="2013-09-29T19:53:00Z"/>
-          <w:rStyle w:val="uri-template"/>
-          <w:color w:val="000000"/>
-        </w:rPr>
-      </w:pPr>
       <w:r>
         <w:rPr>
           <w:rStyle w:val="uri-template"/>
@@ -4913,22 +4524,13 @@
         <w:t xml:space="preserve"> :</w:t>
       </w:r>
       <w:proofErr w:type="gramEnd"/>
-      <w:ins w:id="112" w:author="ola" w:date="2013-09-29T19:53:00Z">
-        <w:r>
-          <w:rPr>
-            <w:rStyle w:val="uri-template"/>
-            <w:color w:val="000000"/>
-          </w:rPr>
-          <w:t xml:space="preserve"> </w:t>
-        </w:r>
-      </w:ins>
-    </w:p>
-    <w:p>
-      <w:pPr>
-        <w:rPr>
-          <w:ins w:id="113" w:author="ola" w:date="2013-09-29T19:48:00Z"/>
-        </w:rPr>
-      </w:pPr>
+      <w:r>
+        <w:rPr>
+          <w:rStyle w:val="uri-template"/>
+          <w:color w:val="000000"/>
+        </w:rPr>
+        <w:t xml:space="preserve"> </w:t>
+      </w:r>
     </w:p>
     <w:p>
       <w:hyperlink r:id="rId12" w:history="1">
@@ -5108,7 +4710,7 @@
           <w:sz w:val="17"/>
           <w:szCs w:val="17"/>
         </w:rPr>
-        <w:t>[{</w:t>
+        <w:t>{</w:t>
       </w:r>
     </w:p>
     <w:p>
@@ -5284,7 +4886,7 @@
           <w:sz w:val="17"/>
           <w:szCs w:val="17"/>
         </w:rPr>
-        <w:t>}]</w:t>
+        <w:t>}</w:t>
       </w:r>
     </w:p>
     <w:p>
@@ -5297,18 +4899,16 @@
           <w:u w:val="single"/>
         </w:rPr>
       </w:pPr>
-      <w:ins w:id="114" w:author="ola" w:date="2013-09-29T20:01:00Z">
-        <w:r>
-          <w:rPr>
-            <w:rFonts w:ascii="Times New Roman" w:eastAsia="Times New Roman" w:hAnsi="Times New Roman" w:cs="Times New Roman"/>
-            <w:color w:val="000000"/>
-            <w:sz w:val="24"/>
-            <w:szCs w:val="24"/>
-            <w:u w:val="single"/>
-          </w:rPr>
-          <w:t>Result:</w:t>
-        </w:r>
-      </w:ins>
+      <w:r>
+        <w:rPr>
+          <w:rFonts w:ascii="Times New Roman" w:eastAsia="Times New Roman" w:hAnsi="Times New Roman" w:cs="Times New Roman"/>
+          <w:color w:val="000000"/>
+          <w:sz w:val="24"/>
+          <w:szCs w:val="24"/>
+          <w:u w:val="single"/>
+        </w:rPr>
+        <w:t>Result:</w:t>
+      </w:r>
     </w:p>
     <w:p>
       <w:pPr>
@@ -5321,7 +4921,7 @@
         <w:rPr>
           <w:rFonts w:ascii="Courier New" w:hAnsi="Courier New" w:cs="Courier New"/>
         </w:rPr>
-        <w:t>[{"postalcodevalue":"55414","selected":false},{"postalcodevalue":"55413","selected":false},{"postalcodevalue":"55412","selected":false},{"postalcodevalue":"55411","selected":false},{"postalcodevalue":"55410","selected":false},{"postalcodevalue":"55409","selected":false},{"postalcodevalue":"55408","selected":false},{"postalcodevalue":"55407","selected":false},{"postalcodevalue":"55406","selected":false},{"postalcodevalue":"55405","selected":false},{"postalcodevalue":"55404","selected":false},{"postalcodevalue":"55403","selected":false},{"postalcodevalue":"55402","selected":false},{"postalcodevalue":"55401","selected":false},{"postalcodevalue":"55473","selected":false},{"postalcodevalue":"55449","selected":false},{"postalcodevalue":"55448","selected":false},{"postalcodevalue":"55434","selected":false},{"postalcodevalue":"55433","selected":false},{"postalcodevalue":"55432","selected":false}]</w:t>
+        <w:t>{"postalcodevalue":"55414","selected":false},{"postalcodevalue":"55413","selected":false},{"postalcodevalue":"55412","selected":false},{"postalcodevalue":"55411","selected":false},{"postalcodevalue":"55410","selected":false},{"postalcodevalue":"55409","selected":false},{"postalcodevalue":"55408","selected":false},{"postalcodevalue":"55407","selected":false},{"postalcodevalue":"55406","selected":false},{"postalcodevalue":"55405","selected":false},{"postalcodevalue":"55404","selected":false},{"postalcodevalue":"55403","selected":false},{"postalcodevalue":"55402","selected":false},{"postalcodevalue":"55401","selected":false},{"postalcodevalue":"55473","selected":false},{"postalcodevalue":"55449","selected":false},{"postalcodevalue":"55448","selected":false},{"postalcodevalue":"55434","selected":false},{"postalcodevalue":"55433","selected":false},{"postalcodevalue":"55432","selected":false}</w:t>
       </w:r>
     </w:p>
     <w:p>
@@ -5480,7 +5080,7 @@
           <w:szCs w:val="24"/>
         </w:rPr>
         <w:lastRenderedPageBreak/>
-        <w:t>[{</w:t>
+        <w:t>{</w:t>
       </w:r>
     </w:p>
     <w:p>
@@ -5844,7 +5444,7 @@
           <w:sz w:val="24"/>
           <w:szCs w:val="24"/>
         </w:rPr>
-        <w:t>}]</w:t>
+        <w:t>}</w:t>
       </w:r>
     </w:p>
     <w:p>
@@ -5966,13 +5566,6 @@
       </w:pPr>
     </w:p>
     <w:p>
-      <w:pPr>
-        <w:rPr>
-          <w:del w:id="115" w:author="ola" w:date="2013-09-29T19:53:00Z"/>
-          <w:rStyle w:val="uri-template"/>
-          <w:color w:val="000000"/>
-        </w:rPr>
-      </w:pPr>
       <w:r>
         <w:rPr>
           <w:rStyle w:val="uri-template"/>
@@ -6000,22 +5593,13 @@
         <w:t xml:space="preserve"> :</w:t>
       </w:r>
       <w:proofErr w:type="gramEnd"/>
-      <w:ins w:id="116" w:author="ola" w:date="2013-09-29T19:53:00Z">
-        <w:r>
-          <w:rPr>
-            <w:rStyle w:val="uri-template"/>
-            <w:color w:val="000000"/>
-          </w:rPr>
-          <w:t xml:space="preserve"> </w:t>
-        </w:r>
-      </w:ins>
-    </w:p>
-    <w:p>
-      <w:pPr>
-        <w:rPr>
-          <w:ins w:id="117" w:author="ola" w:date="2013-09-29T19:48:00Z"/>
-        </w:rPr>
-      </w:pPr>
+      <w:r>
+        <w:rPr>
+          <w:rStyle w:val="uri-template"/>
+          <w:color w:val="000000"/>
+        </w:rPr>
+        <w:t xml:space="preserve"> </w:t>
+      </w:r>
     </w:p>
     <w:p>
       <w:hyperlink r:id="rId15" w:history="1">
@@ -6324,7 +5908,7 @@
           <w:sz w:val="17"/>
           <w:szCs w:val="17"/>
         </w:rPr>
-        <w:t>[{</w:t>
+        <w:t>{</w:t>
       </w:r>
     </w:p>
     <w:p>
@@ -6541,7 +6125,7 @@
           <w:sz w:val="17"/>
           <w:szCs w:val="17"/>
         </w:rPr>
-        <w:t>}]</w:t>
+        <w:t>}</w:t>
       </w:r>
     </w:p>
     <w:p>
@@ -6554,18 +6138,16 @@
           <w:u w:val="single"/>
         </w:rPr>
       </w:pPr>
-      <w:ins w:id="118" w:author="ola" w:date="2013-09-29T20:01:00Z">
-        <w:r>
-          <w:rPr>
-            <w:rFonts w:ascii="Times New Roman" w:eastAsia="Times New Roman" w:hAnsi="Times New Roman" w:cs="Times New Roman"/>
-            <w:color w:val="000000"/>
-            <w:sz w:val="24"/>
-            <w:szCs w:val="24"/>
-            <w:u w:val="single"/>
-          </w:rPr>
-          <w:t>Result:</w:t>
-        </w:r>
-      </w:ins>
+      <w:r>
+        <w:rPr>
+          <w:rFonts w:ascii="Times New Roman" w:eastAsia="Times New Roman" w:hAnsi="Times New Roman" w:cs="Times New Roman"/>
+          <w:color w:val="000000"/>
+          <w:sz w:val="24"/>
+          <w:szCs w:val="24"/>
+          <w:u w:val="single"/>
+        </w:rPr>
+        <w:t>Result:</w:t>
+      </w:r>
     </w:p>
     <w:p>
       <w:pPr>
@@ -6581,15 +6163,7 @@
           <w:sz w:val="21"/>
           <w:szCs w:val="21"/>
         </w:rPr>
-        <w:t>[{"lattitude":39.129501342773437,"longitude":-97.6688003540039,"postalcode":null,"selected":false,"stateprovince":"Kansas"},{"lattitude":45.052299499511719,"longitude":-93.254096984863281,"postalcode":null,"selected":false,"stateprovince":"Minnesota"},{"lattitude":45.095001220703125,"longitude":-93.2396011352539,"postalcode":null,"selected":false,"stateprovince":"Minnesota"},{"lattitude":45.164299011230469,"longitude":-93.319297790527344,"postalcode":null,"selected":false,"stateprovince":"Minnesota"}</w:t>
-      </w:r>
-      <w:r>
-        <w:rPr>
-          <w:rFonts w:ascii="Courier New" w:hAnsi="Courier New" w:cs="Courier New"/>
-          <w:sz w:val="21"/>
-          <w:szCs w:val="21"/>
-        </w:rPr>
-        <w:t>]</w:t>
+        <w:t>{"lattitude":39.129501342773437,"longitude":-97.6688003540039,"postalcode":null,"selected":false,"stateprovince":"Kansas"},{"lattitude":45.052299499511719,"longitude":-93.254096984863281,"postalcode":null,"selected":false,"stateprovince":"Minnesota"},{"lattitude":45.095001220703125,"longitude":-93.2396011352539,"postalcode":null,"selected":false,"stateprovince":"Minnesota"},{"lattitude":45.164299011230469,"longitude":-93.319297790527344,"postalcode":null,"selected":false,"stateprovince":"Minnesota"}</w:t>
       </w:r>
     </w:p>
     <w:p>
@@ -6739,7 +6313,7 @@
           <w:sz w:val="24"/>
           <w:szCs w:val="24"/>
         </w:rPr>
-        <w:t>[{</w:t>
+        <w:t>{</w:t>
       </w:r>
     </w:p>
     <w:p>
@@ -7103,7 +6677,7 @@
           <w:sz w:val="24"/>
           <w:szCs w:val="24"/>
         </w:rPr>
-        <w:t>}]</w:t>
+        <w:t>}</w:t>
       </w:r>
     </w:p>
     <w:p>
@@ -7211,13 +6785,6 @@
       </w:pPr>
     </w:p>
     <w:p>
-      <w:pPr>
-        <w:rPr>
-          <w:del w:id="119" w:author="ola" w:date="2013-09-29T19:53:00Z"/>
-          <w:rStyle w:val="uri-template"/>
-          <w:color w:val="000000"/>
-        </w:rPr>
-      </w:pPr>
       <w:r>
         <w:rPr>
           <w:rStyle w:val="uri-template"/>
@@ -7245,22 +6812,13 @@
         <w:t xml:space="preserve"> :</w:t>
       </w:r>
       <w:proofErr w:type="gramEnd"/>
-      <w:ins w:id="120" w:author="ola" w:date="2013-09-29T19:53:00Z">
-        <w:r>
-          <w:rPr>
-            <w:rStyle w:val="uri-template"/>
-            <w:color w:val="000000"/>
-          </w:rPr>
-          <w:t xml:space="preserve"> </w:t>
-        </w:r>
-      </w:ins>
-    </w:p>
-    <w:p>
-      <w:pPr>
-        <w:rPr>
-          <w:ins w:id="121" w:author="ola" w:date="2013-09-29T19:48:00Z"/>
-        </w:rPr>
-      </w:pPr>
+      <w:r>
+        <w:rPr>
+          <w:rStyle w:val="uri-template"/>
+          <w:color w:val="000000"/>
+        </w:rPr>
+        <w:t xml:space="preserve"> </w:t>
+      </w:r>
     </w:p>
     <w:p>
       <w:hyperlink r:id="rId18" w:history="1">
@@ -7560,7 +7118,7 @@
           <w:sz w:val="17"/>
           <w:szCs w:val="17"/>
         </w:rPr>
-        <w:t>[{</w:t>
+        <w:t>{</w:t>
       </w:r>
     </w:p>
     <w:p>
@@ -7783,7 +7341,7 @@
           <w:sz w:val="17"/>
           <w:szCs w:val="17"/>
         </w:rPr>
-        <w:t>}]</w:t>
+        <w:t>}</w:t>
       </w:r>
     </w:p>
     <w:p>
@@ -7796,18 +7354,16 @@
           <w:u w:val="single"/>
         </w:rPr>
       </w:pPr>
-      <w:ins w:id="122" w:author="ola" w:date="2013-09-29T20:01:00Z">
-        <w:r>
-          <w:rPr>
-            <w:rFonts w:ascii="Times New Roman" w:eastAsia="Times New Roman" w:hAnsi="Times New Roman" w:cs="Times New Roman"/>
-            <w:color w:val="000000"/>
-            <w:sz w:val="24"/>
-            <w:szCs w:val="24"/>
-            <w:u w:val="single"/>
-          </w:rPr>
-          <w:t>Result:</w:t>
-        </w:r>
-      </w:ins>
+      <w:r>
+        <w:rPr>
+          <w:rFonts w:ascii="Times New Roman" w:eastAsia="Times New Roman" w:hAnsi="Times New Roman" w:cs="Times New Roman"/>
+          <w:color w:val="000000"/>
+          <w:sz w:val="24"/>
+          <w:szCs w:val="24"/>
+          <w:u w:val="single"/>
+        </w:rPr>
+        <w:t>Result:</w:t>
+      </w:r>
     </w:p>
     <w:p>
       <w:pPr>
@@ -7823,7 +7379,7 @@
           <w:sz w:val="21"/>
           <w:szCs w:val="21"/>
         </w:rPr>
-        <w:t>[{"lattitude":45.052299499511719,"longitude":-93.254096984863281,"postalcode"</w:t>
+        <w:t>{"lattitude":45.052299499511719,"longitude":-93.254096984863281,"postalcode"</w:t>
       </w:r>
       <w:proofErr w:type="gramStart"/>
       <w:r>
@@ -7851,14 +7407,6 @@
           <w:szCs w:val="21"/>
         </w:rPr>
         <w:t>"}</w:t>
-      </w:r>
-      <w:r>
-        <w:rPr>
-          <w:rFonts w:ascii="Courier New" w:hAnsi="Courier New" w:cs="Courier New"/>
-          <w:sz w:val="21"/>
-          <w:szCs w:val="21"/>
-        </w:rPr>
-        <w:t>]</w:t>
       </w:r>
     </w:p>
     <w:p>
@@ -8103,7 +7651,7 @@
           <w:rStyle w:val="uri-template"/>
           <w:color w:val="000000"/>
         </w:rPr>
-        <w:t>[{</w:t>
+        <w:t>{</w:t>
       </w:r>
     </w:p>
     <w:p>
@@ -8210,26 +7758,25 @@
           <w:rStyle w:val="uri-template"/>
           <w:color w:val="000000"/>
         </w:rPr>
-        <w:t>}]</w:t>
-      </w:r>
-    </w:p>
-    <w:p>
-      <w:pPr>
-        <w:rPr>
-          <w:rFonts w:ascii="Times New Roman" w:eastAsia="Times New Roman" w:hAnsi="Times New Roman" w:cs="Times New Roman"/>
-          <w:color w:val="000000"/>
-          <w:sz w:val="24"/>
-          <w:szCs w:val="24"/>
-        </w:rPr>
-      </w:pPr>
-    </w:p>
-    <w:p>
-      <w:pPr>
-        <w:rPr>
-          <w:rFonts w:ascii="Times New Roman" w:eastAsia="Times New Roman" w:hAnsi="Times New Roman" w:cs="Times New Roman"/>
-          <w:color w:val="000000"/>
-          <w:sz w:val="24"/>
-          <w:szCs w:val="24"/>
+        <w:t>}</w:t>
+      </w:r>
+    </w:p>
+    <w:p>
+      <w:pPr>
+        <w:rPr>
+          <w:rFonts w:ascii="Times New Roman" w:eastAsia="Times New Roman" w:hAnsi="Times New Roman" w:cs="Times New Roman"/>
+          <w:color w:val="000000"/>
+          <w:sz w:val="24"/>
+          <w:szCs w:val="24"/>
+        </w:rPr>
+      </w:pPr>
+    </w:p>
+    <w:p>
+      <w:pPr>
+        <w:rPr>
+          <w:rStyle w:val="uri-template"/>
+          <w:b/>
+          <w:color w:val="000000"/>
         </w:rPr>
       </w:pPr>
       <w:proofErr w:type="gramStart"/>
@@ -8305,21 +7852,1039 @@
     </w:p>
     <w:p>
       <w:pPr>
-        <w:spacing w:line="240" w:lineRule="auto"/>
-        <w:rPr>
-          <w:rFonts w:ascii="Calibri" w:eastAsia="Calibri" w:hAnsi="Calibri" w:cs="Calibri"/>
-        </w:rPr>
-      </w:pPr>
-      <w:hyperlink r:id="rId23">
+        <w:rPr>
+          <w:rFonts w:ascii="Times New Roman" w:eastAsia="Times New Roman" w:hAnsi="Times New Roman" w:cs="Times New Roman"/>
+          <w:color w:val="000000"/>
+          <w:sz w:val="24"/>
+          <w:szCs w:val="24"/>
+        </w:rPr>
+      </w:pPr>
+      <w:r>
+        <w:rPr>
+          <w:rStyle w:val="uri-template"/>
+          <w:b/>
+          <w:color w:val="000000"/>
+        </w:rPr>
+        <w:t>Help page:</w:t>
+      </w:r>
+    </w:p>
+    <w:p>
+      <w:hyperlink r:id="rId23" w:history="1">
         <w:r>
           <w:rPr>
-            <w:rFonts w:ascii="Calibri" w:eastAsia="Calibri" w:hAnsi="Calibri" w:cs="Calibri"/>
-            <w:color w:val="0000FF"/>
-            <w:u w:val="single"/>
+            <w:rStyle w:val="Hyperlink"/>
           </w:rPr>
-          <w:t>http://173.160.122.195/GeoService/GeoService.svc/Rest/verifyorupdateregistrationgeodata</w:t>
+          <w:t>http://localhost/Anewluv.Web.Services.Spatial/GeoService.svc/Rest/help/operations/verifyorupdateregistrationgeodata</w:t>
         </w:r>
       </w:hyperlink>
+    </w:p>
+    <w:p>
+      <w:pPr>
+        <w:rPr>
+          <w:rFonts w:ascii="Times New Roman" w:eastAsia="Times New Roman" w:hAnsi="Times New Roman" w:cs="Times New Roman"/>
+          <w:color w:val="000000"/>
+          <w:sz w:val="24"/>
+          <w:szCs w:val="24"/>
+        </w:rPr>
+      </w:pPr>
+      <w:r>
+        <w:t xml:space="preserve"> </w:t>
+      </w:r>
+      <w:r>
+        <w:rPr>
+          <w:rFonts w:ascii="Times New Roman" w:eastAsia="Times New Roman" w:hAnsi="Times New Roman" w:cs="Times New Roman"/>
+          <w:color w:val="000000"/>
+          <w:sz w:val="24"/>
+          <w:szCs w:val="24"/>
+        </w:rPr>
+        <w:t>Sample call</w:t>
+      </w:r>
+      <w:r>
+        <w:rPr>
+          <w:rFonts w:ascii="Times New Roman" w:eastAsia="Times New Roman" w:hAnsi="Times New Roman" w:cs="Times New Roman"/>
+          <w:color w:val="000000"/>
+          <w:sz w:val="24"/>
+          <w:szCs w:val="24"/>
+        </w:rPr>
+        <w:t>s</w:t>
+      </w:r>
+    </w:p>
+    <w:p>
+      <w:pPr>
+        <w:rPr>
+          <w:rFonts w:ascii="Times New Roman" w:eastAsia="Times New Roman" w:hAnsi="Times New Roman" w:cs="Times New Roman"/>
+          <w:color w:val="000000"/>
+          <w:sz w:val="24"/>
+          <w:szCs w:val="24"/>
+        </w:rPr>
+      </w:pPr>
+      <w:r>
+        <w:rPr>
+          <w:rFonts w:ascii="Times New Roman" w:eastAsia="Times New Roman" w:hAnsi="Times New Roman" w:cs="Times New Roman"/>
+          <w:color w:val="000000"/>
+          <w:sz w:val="24"/>
+          <w:szCs w:val="24"/>
+        </w:rPr>
+        <w:t>(</w:t>
+      </w:r>
+      <w:proofErr w:type="gramStart"/>
+      <w:r>
+        <w:rPr>
+          <w:rFonts w:ascii="Times New Roman" w:eastAsia="Times New Roman" w:hAnsi="Times New Roman" w:cs="Times New Roman"/>
+          <w:color w:val="000000"/>
+          <w:sz w:val="24"/>
+          <w:szCs w:val="24"/>
+        </w:rPr>
+        <w:t>use</w:t>
+      </w:r>
+      <w:proofErr w:type="gramEnd"/>
+      <w:r>
+        <w:rPr>
+          <w:rFonts w:ascii="Times New Roman" w:eastAsia="Times New Roman" w:hAnsi="Times New Roman" w:cs="Times New Roman"/>
+          <w:color w:val="000000"/>
+          <w:sz w:val="24"/>
+          <w:szCs w:val="24"/>
+        </w:rPr>
+        <w:t xml:space="preserve"> postal code is required for countries with </w:t>
+      </w:r>
+      <w:proofErr w:type="spellStart"/>
+      <w:r>
+        <w:rPr>
+          <w:rFonts w:ascii="Times New Roman" w:eastAsia="Times New Roman" w:hAnsi="Times New Roman" w:cs="Times New Roman"/>
+          <w:color w:val="000000"/>
+          <w:sz w:val="24"/>
+          <w:szCs w:val="24"/>
+        </w:rPr>
+        <w:t>postalcodestatus</w:t>
+      </w:r>
+      <w:proofErr w:type="spellEnd"/>
+      <w:r>
+        <w:rPr>
+          <w:rFonts w:ascii="Times New Roman" w:eastAsia="Times New Roman" w:hAnsi="Times New Roman" w:cs="Times New Roman"/>
+          <w:color w:val="000000"/>
+          <w:sz w:val="24"/>
+          <w:szCs w:val="24"/>
+        </w:rPr>
+        <w:t xml:space="preserve">=true  , for all other countries leave the </w:t>
+      </w:r>
+      <w:proofErr w:type="spellStart"/>
+      <w:r>
+        <w:rPr>
+          <w:rFonts w:ascii="Times New Roman" w:eastAsia="Times New Roman" w:hAnsi="Times New Roman" w:cs="Times New Roman"/>
+          <w:color w:val="000000"/>
+          <w:sz w:val="24"/>
+          <w:szCs w:val="24"/>
+        </w:rPr>
+        <w:t>ziporpostalcode</w:t>
+      </w:r>
+      <w:proofErr w:type="spellEnd"/>
+      <w:r>
+        <w:rPr>
+          <w:rFonts w:ascii="Times New Roman" w:eastAsia="Times New Roman" w:hAnsi="Times New Roman" w:cs="Times New Roman"/>
+          <w:color w:val="000000"/>
+          <w:sz w:val="24"/>
+          <w:szCs w:val="24"/>
+        </w:rPr>
+        <w:t xml:space="preserve"> value blank see example JSON below )</w:t>
+      </w:r>
+    </w:p>
+    <w:p>
+      <w:pPr>
+        <w:rPr>
+          <w:rFonts w:ascii="Times New Roman" w:eastAsia="Times New Roman" w:hAnsi="Times New Roman" w:cs="Times New Roman"/>
+          <w:b/>
+          <w:color w:val="000000"/>
+          <w:sz w:val="24"/>
+          <w:szCs w:val="24"/>
+          <w:u w:val="single"/>
+        </w:rPr>
+      </w:pPr>
+      <w:hyperlink w:history="1">
+        <w:r>
+          <w:rPr>
+            <w:rStyle w:val="Hyperlink"/>
+            <w:rFonts w:ascii="Times New Roman" w:eastAsia="Times New Roman" w:hAnsi="Times New Roman" w:cs="Times New Roman"/>
+            <w:sz w:val="20"/>
+            <w:szCs w:val="20"/>
+          </w:rPr>
+          <w:t>http://</w:t>
+        </w:r>
+        <w:r>
+          <w:rPr>
+            <w:rStyle w:val="Hyperlink"/>
+            <w:sz w:val="20"/>
+            <w:szCs w:val="20"/>
+          </w:rPr>
+          <w:t xml:space="preserve"> </w:t>
+        </w:r>
+        <w:r>
+          <w:rPr>
+            <w:rStyle w:val="Hyperlink"/>
+            <w:rFonts w:ascii="Times New Roman" w:eastAsia="Times New Roman" w:hAnsi="Times New Roman" w:cs="Times New Roman"/>
+            <w:sz w:val="20"/>
+            <w:szCs w:val="20"/>
+          </w:rPr>
+          <w:t>173.160.122.195/Anewluv.Web.Services.Spatial/GeoService.svc/Rest/verifyorupdateregistrationgeodata</w:t>
+        </w:r>
+      </w:hyperlink>
+    </w:p>
+    <w:p>
+      <w:pPr>
+        <w:rPr>
+          <w:rFonts w:ascii="Times New Roman" w:eastAsia="Times New Roman" w:hAnsi="Times New Roman" w:cs="Times New Roman"/>
+          <w:color w:val="000000"/>
+          <w:sz w:val="24"/>
+          <w:szCs w:val="24"/>
+        </w:rPr>
+      </w:pPr>
+      <w:r>
+        <w:rPr>
+          <w:rFonts w:ascii="Times New Roman" w:eastAsia="Times New Roman" w:hAnsi="Times New Roman" w:cs="Times New Roman"/>
+          <w:b/>
+          <w:color w:val="000000"/>
+          <w:sz w:val="24"/>
+          <w:szCs w:val="24"/>
+          <w:u w:val="single"/>
+        </w:rPr>
+        <w:t xml:space="preserve">Sample </w:t>
+      </w:r>
+      <w:proofErr w:type="gramStart"/>
+      <w:r>
+        <w:rPr>
+          <w:rFonts w:ascii="Times New Roman" w:eastAsia="Times New Roman" w:hAnsi="Times New Roman" w:cs="Times New Roman"/>
+          <w:b/>
+          <w:color w:val="000000"/>
+          <w:sz w:val="24"/>
+          <w:szCs w:val="24"/>
+          <w:u w:val="single"/>
+        </w:rPr>
+        <w:t>1</w:t>
+      </w:r>
+      <w:r>
+        <w:rPr>
+          <w:rFonts w:ascii="Times New Roman" w:eastAsia="Times New Roman" w:hAnsi="Times New Roman" w:cs="Times New Roman"/>
+          <w:b/>
+          <w:color w:val="000000"/>
+          <w:sz w:val="24"/>
+          <w:szCs w:val="24"/>
+          <w:u w:val="single"/>
+        </w:rPr>
+        <w:t xml:space="preserve"> </w:t>
+      </w:r>
+      <w:r>
+        <w:rPr>
+          <w:rFonts w:ascii="Times New Roman" w:eastAsia="Times New Roman" w:hAnsi="Times New Roman" w:cs="Times New Roman"/>
+          <w:color w:val="000000"/>
+          <w:sz w:val="24"/>
+          <w:szCs w:val="24"/>
+        </w:rPr>
+        <w:t>:</w:t>
+      </w:r>
+      <w:proofErr w:type="gramEnd"/>
+      <w:r>
+        <w:rPr>
+          <w:rFonts w:ascii="Times New Roman" w:eastAsia="Times New Roman" w:hAnsi="Times New Roman" w:cs="Times New Roman"/>
+          <w:color w:val="000000"/>
+          <w:sz w:val="24"/>
+          <w:szCs w:val="24"/>
+        </w:rPr>
+        <w:t xml:space="preserve"> </w:t>
+      </w:r>
+    </w:p>
+    <w:p>
+      <w:pPr>
+        <w:rPr>
+          <w:rFonts w:ascii="Times New Roman" w:eastAsia="Times New Roman" w:hAnsi="Times New Roman" w:cs="Times New Roman"/>
+          <w:color w:val="000000"/>
+          <w:sz w:val="24"/>
+          <w:szCs w:val="24"/>
+        </w:rPr>
+      </w:pPr>
+      <w:r>
+        <w:rPr>
+          <w:rFonts w:ascii="Times New Roman" w:eastAsia="Times New Roman" w:hAnsi="Times New Roman" w:cs="Times New Roman"/>
+          <w:color w:val="000000"/>
+          <w:sz w:val="24"/>
+          <w:szCs w:val="24"/>
+        </w:rPr>
+        <w:t xml:space="preserve">Zip or postal code </w:t>
+      </w:r>
+      <w:proofErr w:type="gramStart"/>
+      <w:r>
+        <w:rPr>
+          <w:rFonts w:ascii="Times New Roman" w:eastAsia="Times New Roman" w:hAnsi="Times New Roman" w:cs="Times New Roman"/>
+          <w:color w:val="000000"/>
+          <w:sz w:val="24"/>
+          <w:szCs w:val="24"/>
+        </w:rPr>
+        <w:t>exists ,</w:t>
+      </w:r>
+      <w:proofErr w:type="gramEnd"/>
+      <w:r>
+        <w:rPr>
+          <w:rFonts w:ascii="Times New Roman" w:eastAsia="Times New Roman" w:hAnsi="Times New Roman" w:cs="Times New Roman"/>
+          <w:color w:val="000000"/>
+          <w:sz w:val="24"/>
+          <w:szCs w:val="24"/>
+        </w:rPr>
+        <w:t xml:space="preserve"> entered on the UI and passed to the service.</w:t>
+      </w:r>
+    </w:p>
+    <w:p>
+      <w:pPr>
+        <w:rPr>
+          <w:rFonts w:ascii="Times New Roman" w:eastAsia="Times New Roman" w:hAnsi="Times New Roman" w:cs="Times New Roman"/>
+          <w:color w:val="000000"/>
+          <w:sz w:val="24"/>
+          <w:szCs w:val="24"/>
+        </w:rPr>
+      </w:pPr>
+      <w:r>
+        <w:rPr>
+          <w:rFonts w:ascii="Times New Roman" w:eastAsia="Times New Roman" w:hAnsi="Times New Roman" w:cs="Times New Roman"/>
+          <w:color w:val="000000"/>
+          <w:sz w:val="24"/>
+          <w:szCs w:val="24"/>
+        </w:rPr>
+        <w:t>{</w:t>
+      </w:r>
+      <w:r>
+        <w:rPr>
+          <w:rFonts w:ascii="Times New Roman" w:eastAsia="Times New Roman" w:hAnsi="Times New Roman" w:cs="Times New Roman"/>
+          <w:color w:val="000000"/>
+          <w:sz w:val="24"/>
+          <w:szCs w:val="24"/>
+        </w:rPr>
+        <w:tab/>
+      </w:r>
+    </w:p>
+    <w:p>
+      <w:pPr>
+        <w:rPr>
+          <w:rFonts w:ascii="Times New Roman" w:eastAsia="Times New Roman" w:hAnsi="Times New Roman" w:cs="Times New Roman"/>
+          <w:color w:val="000000"/>
+          <w:sz w:val="24"/>
+          <w:szCs w:val="24"/>
+        </w:rPr>
+      </w:pPr>
+      <w:r>
+        <w:rPr>
+          <w:rFonts w:ascii="Times New Roman" w:eastAsia="Times New Roman" w:hAnsi="Times New Roman" w:cs="Times New Roman"/>
+          <w:color w:val="000000"/>
+          <w:sz w:val="24"/>
+          <w:szCs w:val="24"/>
+        </w:rPr>
+        <w:lastRenderedPageBreak/>
+        <w:tab/>
+        <w:t>"</w:t>
+      </w:r>
+      <w:proofErr w:type="spellStart"/>
+      <w:proofErr w:type="gramStart"/>
+      <w:r>
+        <w:rPr>
+          <w:rFonts w:ascii="Times New Roman" w:eastAsia="Times New Roman" w:hAnsi="Times New Roman" w:cs="Times New Roman"/>
+          <w:color w:val="000000"/>
+          <w:sz w:val="24"/>
+          <w:szCs w:val="24"/>
+        </w:rPr>
+        <w:t>city</w:t>
+      </w:r>
+      <w:proofErr w:type="gramEnd"/>
+      <w:r>
+        <w:rPr>
+          <w:rFonts w:ascii="Times New Roman" w:eastAsia="Times New Roman" w:hAnsi="Times New Roman" w:cs="Times New Roman"/>
+          <w:color w:val="000000"/>
+          <w:sz w:val="24"/>
+          <w:szCs w:val="24"/>
+        </w:rPr>
+        <w:t>":"Minneapolis</w:t>
+      </w:r>
+      <w:proofErr w:type="spellEnd"/>
+      <w:r>
+        <w:rPr>
+          <w:rFonts w:ascii="Times New Roman" w:eastAsia="Times New Roman" w:hAnsi="Times New Roman" w:cs="Times New Roman"/>
+          <w:color w:val="000000"/>
+          <w:sz w:val="24"/>
+          <w:szCs w:val="24"/>
+        </w:rPr>
+        <w:t>",</w:t>
+      </w:r>
+      <w:r>
+        <w:rPr>
+          <w:rFonts w:ascii="Times New Roman" w:eastAsia="Times New Roman" w:hAnsi="Times New Roman" w:cs="Times New Roman"/>
+          <w:color w:val="000000"/>
+          <w:sz w:val="24"/>
+          <w:szCs w:val="24"/>
+        </w:rPr>
+        <w:tab/>
+      </w:r>
+    </w:p>
+    <w:p>
+      <w:pPr>
+        <w:rPr>
+          <w:rFonts w:ascii="Times New Roman" w:eastAsia="Times New Roman" w:hAnsi="Times New Roman" w:cs="Times New Roman"/>
+          <w:color w:val="000000"/>
+          <w:sz w:val="24"/>
+          <w:szCs w:val="24"/>
+        </w:rPr>
+      </w:pPr>
+      <w:r>
+        <w:rPr>
+          <w:rFonts w:ascii="Times New Roman" w:eastAsia="Times New Roman" w:hAnsi="Times New Roman" w:cs="Times New Roman"/>
+          <w:color w:val="000000"/>
+          <w:sz w:val="24"/>
+          <w:szCs w:val="24"/>
+        </w:rPr>
+        <w:tab/>
+        <w:t>"</w:t>
+      </w:r>
+      <w:proofErr w:type="spellStart"/>
+      <w:proofErr w:type="gramStart"/>
+      <w:r>
+        <w:rPr>
+          <w:rFonts w:ascii="Times New Roman" w:eastAsia="Times New Roman" w:hAnsi="Times New Roman" w:cs="Times New Roman"/>
+          <w:color w:val="000000"/>
+          <w:sz w:val="24"/>
+          <w:szCs w:val="24"/>
+        </w:rPr>
+        <w:t>country</w:t>
+      </w:r>
+      <w:proofErr w:type="gramEnd"/>
+      <w:r>
+        <w:rPr>
+          <w:rFonts w:ascii="Times New Roman" w:eastAsia="Times New Roman" w:hAnsi="Times New Roman" w:cs="Times New Roman"/>
+          <w:color w:val="000000"/>
+          <w:sz w:val="24"/>
+          <w:szCs w:val="24"/>
+        </w:rPr>
+        <w:t>":"United</w:t>
+      </w:r>
+      <w:proofErr w:type="spellEnd"/>
+      <w:r>
+        <w:rPr>
+          <w:rFonts w:ascii="Times New Roman" w:eastAsia="Times New Roman" w:hAnsi="Times New Roman" w:cs="Times New Roman"/>
+          <w:color w:val="000000"/>
+          <w:sz w:val="24"/>
+          <w:szCs w:val="24"/>
+        </w:rPr>
+        <w:t xml:space="preserve"> </w:t>
+      </w:r>
+      <w:r>
+        <w:rPr>
+          <w:rFonts w:ascii="Times New Roman" w:eastAsia="Times New Roman" w:hAnsi="Times New Roman" w:cs="Times New Roman"/>
+          <w:color w:val="000000"/>
+          <w:sz w:val="24"/>
+          <w:szCs w:val="24"/>
+        </w:rPr>
+        <w:t>States",</w:t>
+      </w:r>
+      <w:r>
+        <w:rPr>
+          <w:rFonts w:ascii="Times New Roman" w:eastAsia="Times New Roman" w:hAnsi="Times New Roman" w:cs="Times New Roman"/>
+          <w:color w:val="000000"/>
+          <w:sz w:val="24"/>
+          <w:szCs w:val="24"/>
+        </w:rPr>
+        <w:tab/>
+      </w:r>
+    </w:p>
+    <w:p>
+      <w:pPr>
+        <w:rPr>
+          <w:rFonts w:ascii="Times New Roman" w:eastAsia="Times New Roman" w:hAnsi="Times New Roman" w:cs="Times New Roman"/>
+          <w:color w:val="000000"/>
+          <w:sz w:val="24"/>
+          <w:szCs w:val="24"/>
+        </w:rPr>
+      </w:pPr>
+      <w:r>
+        <w:rPr>
+          <w:rFonts w:ascii="Times New Roman" w:eastAsia="Times New Roman" w:hAnsi="Times New Roman" w:cs="Times New Roman"/>
+          <w:color w:val="000000"/>
+          <w:sz w:val="24"/>
+          <w:szCs w:val="24"/>
+        </w:rPr>
+        <w:tab/>
+        <w:t>"</w:t>
+      </w:r>
+      <w:proofErr w:type="gramStart"/>
+      <w:r>
+        <w:rPr>
+          <w:rFonts w:ascii="Times New Roman" w:eastAsia="Times New Roman" w:hAnsi="Times New Roman" w:cs="Times New Roman"/>
+          <w:color w:val="000000"/>
+          <w:sz w:val="24"/>
+          <w:szCs w:val="24"/>
+        </w:rPr>
+        <w:t>ziporpostalcode</w:t>
+      </w:r>
+      <w:proofErr w:type="gramEnd"/>
+      <w:r>
+        <w:rPr>
+          <w:rFonts w:ascii="Times New Roman" w:eastAsia="Times New Roman" w:hAnsi="Times New Roman" w:cs="Times New Roman"/>
+          <w:color w:val="000000"/>
+          <w:sz w:val="24"/>
+          <w:szCs w:val="24"/>
+        </w:rPr>
+        <w:t>":"55411"</w:t>
+      </w:r>
+      <w:r>
+        <w:rPr>
+          <w:rFonts w:ascii="Times New Roman" w:eastAsia="Times New Roman" w:hAnsi="Times New Roman" w:cs="Times New Roman"/>
+          <w:color w:val="000000"/>
+          <w:sz w:val="24"/>
+          <w:szCs w:val="24"/>
+        </w:rPr>
+        <w:tab/>
+      </w:r>
+    </w:p>
+    <w:p>
+      <w:pPr>
+        <w:rPr>
+          <w:rFonts w:ascii="Times New Roman" w:eastAsia="Times New Roman" w:hAnsi="Times New Roman" w:cs="Times New Roman"/>
+          <w:color w:val="000000"/>
+          <w:sz w:val="24"/>
+          <w:szCs w:val="24"/>
+        </w:rPr>
+      </w:pPr>
+      <w:r>
+        <w:rPr>
+          <w:rFonts w:ascii="Times New Roman" w:eastAsia="Times New Roman" w:hAnsi="Times New Roman" w:cs="Times New Roman"/>
+          <w:color w:val="000000"/>
+          <w:sz w:val="24"/>
+          <w:szCs w:val="24"/>
+        </w:rPr>
+        <w:t>}</w:t>
+      </w:r>
+    </w:p>
+    <w:p>
+      <w:pPr>
+        <w:rPr>
+          <w:rFonts w:ascii="Times New Roman" w:eastAsia="Times New Roman" w:hAnsi="Times New Roman" w:cs="Times New Roman"/>
+          <w:color w:val="000000"/>
+          <w:sz w:val="24"/>
+          <w:szCs w:val="24"/>
+        </w:rPr>
+      </w:pPr>
+      <w:proofErr w:type="gramStart"/>
+      <w:r>
+        <w:rPr>
+          <w:rFonts w:ascii="Times New Roman" w:eastAsia="Times New Roman" w:hAnsi="Times New Roman" w:cs="Times New Roman"/>
+          <w:b/>
+          <w:color w:val="000000"/>
+          <w:sz w:val="24"/>
+          <w:szCs w:val="24"/>
+        </w:rPr>
+        <w:t>Result</w:t>
+      </w:r>
+      <w:r>
+        <w:rPr>
+          <w:rFonts w:ascii="Times New Roman" w:eastAsia="Times New Roman" w:hAnsi="Times New Roman" w:cs="Times New Roman"/>
+          <w:color w:val="000000"/>
+          <w:sz w:val="24"/>
+          <w:szCs w:val="24"/>
+        </w:rPr>
+        <w:t xml:space="preserve"> :</w:t>
+      </w:r>
+      <w:proofErr w:type="gramEnd"/>
+      <w:r>
+        <w:rPr>
+          <w:rFonts w:ascii="Times New Roman" w:eastAsia="Times New Roman" w:hAnsi="Times New Roman" w:cs="Times New Roman"/>
+          <w:color w:val="000000"/>
+          <w:sz w:val="24"/>
+          <w:szCs w:val="24"/>
+        </w:rPr>
+        <w:t xml:space="preserve"> the latitude and longitude as well as state province is passed back t</w:t>
+      </w:r>
+      <w:r>
+        <w:rPr>
+          <w:rFonts w:ascii="Times New Roman" w:eastAsia="Times New Roman" w:hAnsi="Times New Roman" w:cs="Times New Roman"/>
+          <w:color w:val="000000"/>
+          <w:sz w:val="24"/>
+          <w:szCs w:val="24"/>
+        </w:rPr>
+        <w:t>o be used in the register model</w:t>
+      </w:r>
+    </w:p>
+    <w:p>
+      <w:pPr>
+        <w:rPr>
+          <w:rFonts w:ascii="Times New Roman" w:eastAsia="Times New Roman" w:hAnsi="Times New Roman" w:cs="Times New Roman"/>
+          <w:color w:val="000000"/>
+          <w:sz w:val="24"/>
+          <w:szCs w:val="24"/>
+        </w:rPr>
+      </w:pPr>
+      <w:r>
+        <w:rPr>
+          <w:rFonts w:ascii="Times New Roman" w:eastAsia="Times New Roman" w:hAnsi="Times New Roman" w:cs="Times New Roman"/>
+          <w:color w:val="000000"/>
+          <w:sz w:val="24"/>
+          <w:szCs w:val="24"/>
+        </w:rPr>
+        <w:t>{"activationcode":null,"birthdate":"0001-01-01T00:00:00.000Z","cities":null,"city":"Minneapolis","confirmemailaddress":null,"confirmpassword":null,"countries":null,"country":"UnitedStates","emailaddress":null,"gender":null,"genders":null</w:t>
+      </w:r>
+      <w:r>
+        <w:rPr>
+          <w:rFonts w:ascii="Times New Roman" w:eastAsia="Times New Roman" w:hAnsi="Times New Roman" w:cs="Times New Roman"/>
+          <w:b/>
+          <w:color w:val="000000"/>
+          <w:sz w:val="24"/>
+          <w:szCs w:val="24"/>
+        </w:rPr>
+        <w:t>,"lattitude":44.9996,"longitude":-93.3005,</w:t>
+      </w:r>
+      <w:r>
+        <w:rPr>
+          <w:rFonts w:ascii="Times New Roman" w:eastAsia="Times New Roman" w:hAnsi="Times New Roman" w:cs="Times New Roman"/>
+          <w:color w:val="000000"/>
+          <w:sz w:val="24"/>
+          <w:szCs w:val="24"/>
+        </w:rPr>
+        <w:t>"openididentifer":null,"openidprovider":null,"password":null,"postalcodestatus":false,"registrationphotos":null,"screenname":null</w:t>
+      </w:r>
+      <w:r>
+        <w:rPr>
+          <w:rFonts w:ascii="Times New Roman" w:eastAsia="Times New Roman" w:hAnsi="Times New Roman" w:cs="Times New Roman"/>
+          <w:b/>
+          <w:color w:val="000000"/>
+          <w:sz w:val="24"/>
+          <w:szCs w:val="24"/>
+        </w:rPr>
+        <w:t>,"stateprovince":"Minnesota"</w:t>
+      </w:r>
+      <w:r>
+        <w:rPr>
+          <w:rFonts w:ascii="Times New Roman" w:eastAsia="Times New Roman" w:hAnsi="Times New Roman" w:cs="Times New Roman"/>
+          <w:color w:val="000000"/>
+          <w:sz w:val="24"/>
+          <w:szCs w:val="24"/>
+        </w:rPr>
+        <w:t>,"username":null,"ziporpostalcode":"55411","ziporpostalcodes":null}</w:t>
+      </w:r>
+    </w:p>
+    <w:p>
+      <w:pPr>
+        <w:rPr>
+          <w:rFonts w:ascii="Times New Roman" w:eastAsia="Times New Roman" w:hAnsi="Times New Roman" w:cs="Times New Roman"/>
+          <w:color w:val="000000"/>
+          <w:sz w:val="24"/>
+          <w:szCs w:val="24"/>
+        </w:rPr>
+      </w:pPr>
+    </w:p>
+    <w:p>
+      <w:pPr>
+        <w:rPr>
+          <w:rFonts w:ascii="Times New Roman" w:eastAsia="Times New Roman" w:hAnsi="Times New Roman" w:cs="Times New Roman"/>
+          <w:color w:val="000000"/>
+          <w:sz w:val="24"/>
+          <w:szCs w:val="24"/>
+        </w:rPr>
+      </w:pPr>
+    </w:p>
+    <w:p>
+      <w:pPr>
+        <w:rPr>
+          <w:rFonts w:ascii="Times New Roman" w:eastAsia="Times New Roman" w:hAnsi="Times New Roman" w:cs="Times New Roman"/>
+          <w:b/>
+          <w:color w:val="000000"/>
+          <w:sz w:val="24"/>
+          <w:szCs w:val="24"/>
+          <w:u w:val="single"/>
+        </w:rPr>
+      </w:pPr>
+      <w:r>
+        <w:rPr>
+          <w:rFonts w:ascii="Times New Roman" w:eastAsia="Times New Roman" w:hAnsi="Times New Roman" w:cs="Times New Roman"/>
+          <w:b/>
+          <w:color w:val="000000"/>
+          <w:sz w:val="24"/>
+          <w:szCs w:val="24"/>
+          <w:u w:val="single"/>
+        </w:rPr>
+        <w:t>Sample 2</w:t>
+      </w:r>
+    </w:p>
+    <w:p>
+      <w:pPr>
+        <w:rPr>
+          <w:rFonts w:ascii="Times New Roman" w:eastAsia="Times New Roman" w:hAnsi="Times New Roman" w:cs="Times New Roman"/>
+          <w:color w:val="000000"/>
+          <w:sz w:val="24"/>
+          <w:szCs w:val="24"/>
+        </w:rPr>
+      </w:pPr>
+      <w:r>
+        <w:rPr>
+          <w:rFonts w:ascii="Times New Roman" w:eastAsia="Times New Roman" w:hAnsi="Times New Roman" w:cs="Times New Roman"/>
+          <w:color w:val="000000"/>
+          <w:sz w:val="24"/>
+          <w:szCs w:val="24"/>
+        </w:rPr>
+        <w:t xml:space="preserve">Country with no postal </w:t>
+      </w:r>
+      <w:proofErr w:type="gramStart"/>
+      <w:r>
+        <w:rPr>
+          <w:rFonts w:ascii="Times New Roman" w:eastAsia="Times New Roman" w:hAnsi="Times New Roman" w:cs="Times New Roman"/>
+          <w:color w:val="000000"/>
+          <w:sz w:val="24"/>
+          <w:szCs w:val="24"/>
+        </w:rPr>
+        <w:t>codes :</w:t>
+      </w:r>
+      <w:proofErr w:type="gramEnd"/>
+    </w:p>
+    <w:p>
+      <w:pPr>
+        <w:rPr>
+          <w:rFonts w:ascii="Times New Roman" w:eastAsia="Times New Roman" w:hAnsi="Times New Roman" w:cs="Times New Roman"/>
+          <w:color w:val="000000"/>
+          <w:sz w:val="24"/>
+          <w:szCs w:val="24"/>
+        </w:rPr>
+      </w:pPr>
+      <w:r>
+        <w:rPr>
+          <w:rFonts w:ascii="Times New Roman" w:eastAsia="Times New Roman" w:hAnsi="Times New Roman" w:cs="Times New Roman"/>
+          <w:color w:val="000000"/>
+          <w:sz w:val="24"/>
+          <w:szCs w:val="24"/>
+        </w:rPr>
+        <w:t>Json Body</w:t>
+      </w:r>
+    </w:p>
+    <w:p>
+      <w:pPr>
+        <w:rPr>
+          <w:rFonts w:ascii="Times New Roman" w:eastAsia="Times New Roman" w:hAnsi="Times New Roman" w:cs="Times New Roman"/>
+          <w:color w:val="000000"/>
+          <w:sz w:val="24"/>
+          <w:szCs w:val="24"/>
+        </w:rPr>
+      </w:pPr>
+      <w:r>
+        <w:rPr>
+          <w:rFonts w:ascii="Times New Roman" w:eastAsia="Times New Roman" w:hAnsi="Times New Roman" w:cs="Times New Roman"/>
+          <w:color w:val="000000"/>
+          <w:sz w:val="24"/>
+          <w:szCs w:val="24"/>
+        </w:rPr>
+        <w:t>{</w:t>
+      </w:r>
+      <w:r>
+        <w:rPr>
+          <w:rFonts w:ascii="Times New Roman" w:eastAsia="Times New Roman" w:hAnsi="Times New Roman" w:cs="Times New Roman"/>
+          <w:color w:val="000000"/>
+          <w:sz w:val="24"/>
+          <w:szCs w:val="24"/>
+        </w:rPr>
+        <w:tab/>
+      </w:r>
+    </w:p>
+    <w:p>
+      <w:pPr>
+        <w:rPr>
+          <w:rFonts w:ascii="Times New Roman" w:eastAsia="Times New Roman" w:hAnsi="Times New Roman" w:cs="Times New Roman"/>
+          <w:color w:val="000000"/>
+          <w:sz w:val="24"/>
+          <w:szCs w:val="24"/>
+        </w:rPr>
+      </w:pPr>
+      <w:r>
+        <w:rPr>
+          <w:rFonts w:ascii="Times New Roman" w:eastAsia="Times New Roman" w:hAnsi="Times New Roman" w:cs="Times New Roman"/>
+          <w:color w:val="000000"/>
+          <w:sz w:val="24"/>
+          <w:szCs w:val="24"/>
+        </w:rPr>
+        <w:tab/>
+        <w:t>"</w:t>
+      </w:r>
+      <w:proofErr w:type="gramStart"/>
+      <w:r>
+        <w:rPr>
+          <w:rFonts w:ascii="Times New Roman" w:eastAsia="Times New Roman" w:hAnsi="Times New Roman" w:cs="Times New Roman"/>
+          <w:color w:val="000000"/>
+          <w:sz w:val="24"/>
+          <w:szCs w:val="24"/>
+        </w:rPr>
+        <w:t>city</w:t>
+      </w:r>
+      <w:proofErr w:type="gramEnd"/>
+      <w:r>
+        <w:rPr>
+          <w:rFonts w:ascii="Times New Roman" w:eastAsia="Times New Roman" w:hAnsi="Times New Roman" w:cs="Times New Roman"/>
+          <w:color w:val="000000"/>
+          <w:sz w:val="24"/>
+          <w:szCs w:val="24"/>
+        </w:rPr>
+        <w:t>":"</w:t>
+      </w:r>
+      <w:proofErr w:type="spellStart"/>
+      <w:r>
+        <w:rPr>
+          <w:rFonts w:ascii="Times New Roman" w:eastAsia="Times New Roman" w:hAnsi="Times New Roman" w:cs="Times New Roman"/>
+          <w:color w:val="000000"/>
+          <w:sz w:val="24"/>
+          <w:szCs w:val="24"/>
+        </w:rPr>
+        <w:t>Samphanthawong</w:t>
+      </w:r>
+      <w:proofErr w:type="spellEnd"/>
+      <w:r>
+        <w:rPr>
+          <w:rFonts w:ascii="Times New Roman" w:eastAsia="Times New Roman" w:hAnsi="Times New Roman" w:cs="Times New Roman"/>
+          <w:color w:val="000000"/>
+          <w:sz w:val="24"/>
+          <w:szCs w:val="24"/>
+        </w:rPr>
+        <w:t>",</w:t>
+      </w:r>
+      <w:r>
+        <w:rPr>
+          <w:rFonts w:ascii="Times New Roman" w:eastAsia="Times New Roman" w:hAnsi="Times New Roman" w:cs="Times New Roman"/>
+          <w:color w:val="000000"/>
+          <w:sz w:val="24"/>
+          <w:szCs w:val="24"/>
+        </w:rPr>
+        <w:tab/>
+      </w:r>
+    </w:p>
+    <w:p>
+      <w:pPr>
+        <w:rPr>
+          <w:rFonts w:ascii="Times New Roman" w:eastAsia="Times New Roman" w:hAnsi="Times New Roman" w:cs="Times New Roman"/>
+          <w:color w:val="000000"/>
+          <w:sz w:val="24"/>
+          <w:szCs w:val="24"/>
+        </w:rPr>
+      </w:pPr>
+      <w:r>
+        <w:rPr>
+          <w:rFonts w:ascii="Times New Roman" w:eastAsia="Times New Roman" w:hAnsi="Times New Roman" w:cs="Times New Roman"/>
+          <w:color w:val="000000"/>
+          <w:sz w:val="24"/>
+          <w:szCs w:val="24"/>
+        </w:rPr>
+        <w:tab/>
+        <w:t>"</w:t>
+      </w:r>
+      <w:proofErr w:type="spellStart"/>
+      <w:proofErr w:type="gramStart"/>
+      <w:r>
+        <w:rPr>
+          <w:rFonts w:ascii="Times New Roman" w:eastAsia="Times New Roman" w:hAnsi="Times New Roman" w:cs="Times New Roman"/>
+          <w:color w:val="000000"/>
+          <w:sz w:val="24"/>
+          <w:szCs w:val="24"/>
+        </w:rPr>
+        <w:t>country</w:t>
+      </w:r>
+      <w:proofErr w:type="gramEnd"/>
+      <w:r>
+        <w:rPr>
+          <w:rFonts w:ascii="Times New Roman" w:eastAsia="Times New Roman" w:hAnsi="Times New Roman" w:cs="Times New Roman"/>
+          <w:color w:val="000000"/>
+          <w:sz w:val="24"/>
+          <w:szCs w:val="24"/>
+        </w:rPr>
+        <w:t>":"</w:t>
+      </w:r>
+      <w:r>
+        <w:rPr>
+          <w:rFonts w:ascii="Times New Roman" w:eastAsia="Times New Roman" w:hAnsi="Times New Roman" w:cs="Times New Roman"/>
+          <w:color w:val="000000"/>
+          <w:sz w:val="24"/>
+          <w:szCs w:val="24"/>
+        </w:rPr>
+        <w:t>Thailand</w:t>
+      </w:r>
+      <w:proofErr w:type="spellEnd"/>
+      <w:r>
+        <w:rPr>
+          <w:rFonts w:ascii="Times New Roman" w:eastAsia="Times New Roman" w:hAnsi="Times New Roman" w:cs="Times New Roman"/>
+          <w:color w:val="000000"/>
+          <w:sz w:val="24"/>
+          <w:szCs w:val="24"/>
+        </w:rPr>
+        <w:t>"</w:t>
+      </w:r>
+      <w:r>
+        <w:rPr>
+          <w:rFonts w:ascii="Times New Roman" w:eastAsia="Times New Roman" w:hAnsi="Times New Roman" w:cs="Times New Roman"/>
+          <w:color w:val="000000"/>
+          <w:sz w:val="24"/>
+          <w:szCs w:val="24"/>
+        </w:rPr>
+        <w:tab/>
+      </w:r>
+    </w:p>
+    <w:p>
+      <w:pPr>
+        <w:rPr>
+          <w:rFonts w:ascii="Times New Roman" w:eastAsia="Times New Roman" w:hAnsi="Times New Roman" w:cs="Times New Roman"/>
+          <w:color w:val="000000"/>
+          <w:sz w:val="24"/>
+          <w:szCs w:val="24"/>
+        </w:rPr>
+      </w:pPr>
+      <w:r>
+        <w:rPr>
+          <w:rFonts w:ascii="Times New Roman" w:eastAsia="Times New Roman" w:hAnsi="Times New Roman" w:cs="Times New Roman"/>
+          <w:color w:val="000000"/>
+          <w:sz w:val="24"/>
+          <w:szCs w:val="24"/>
+        </w:rPr>
+        <w:t>}</w:t>
+      </w:r>
+    </w:p>
+    <w:p>
+      <w:pPr>
+        <w:rPr>
+          <w:rFonts w:ascii="Times New Roman" w:eastAsia="Times New Roman" w:hAnsi="Times New Roman" w:cs="Times New Roman"/>
+          <w:color w:val="000000"/>
+          <w:sz w:val="24"/>
+          <w:szCs w:val="24"/>
+        </w:rPr>
+      </w:pPr>
+      <w:proofErr w:type="gramStart"/>
+      <w:r>
+        <w:rPr>
+          <w:rFonts w:ascii="Times New Roman" w:eastAsia="Times New Roman" w:hAnsi="Times New Roman" w:cs="Times New Roman"/>
+          <w:b/>
+          <w:color w:val="000000"/>
+          <w:sz w:val="24"/>
+          <w:szCs w:val="24"/>
+          <w:u w:val="single"/>
+        </w:rPr>
+        <w:t>Result</w:t>
+      </w:r>
+      <w:r>
+        <w:rPr>
+          <w:rFonts w:ascii="Times New Roman" w:eastAsia="Times New Roman" w:hAnsi="Times New Roman" w:cs="Times New Roman"/>
+          <w:color w:val="000000"/>
+          <w:sz w:val="24"/>
+          <w:szCs w:val="24"/>
+        </w:rPr>
+        <w:t xml:space="preserve"> :</w:t>
+      </w:r>
+      <w:proofErr w:type="gramEnd"/>
+      <w:r>
+        <w:rPr>
+          <w:rFonts w:ascii="Times New Roman" w:eastAsia="Times New Roman" w:hAnsi="Times New Roman" w:cs="Times New Roman"/>
+          <w:color w:val="000000"/>
+          <w:sz w:val="24"/>
+          <w:szCs w:val="24"/>
+        </w:rPr>
+        <w:t xml:space="preserve"> the latitude and longitude as well as state province is passed back to be used in the register model.</w:t>
+      </w:r>
+    </w:p>
+    <w:p>
+      <w:pPr>
+        <w:rPr>
+          <w:rFonts w:ascii="Times New Roman" w:eastAsia="Times New Roman" w:hAnsi="Times New Roman" w:cs="Times New Roman"/>
+          <w:color w:val="000000"/>
+          <w:sz w:val="24"/>
+          <w:szCs w:val="24"/>
+        </w:rPr>
+      </w:pPr>
+      <w:r>
+        <w:rPr>
+          <w:rFonts w:ascii="Times New Roman" w:eastAsia="Times New Roman" w:hAnsi="Times New Roman" w:cs="Times New Roman"/>
+          <w:color w:val="000000"/>
+          <w:sz w:val="24"/>
+          <w:szCs w:val="24"/>
+        </w:rPr>
+        <w:t>{"activationcode":null,"birthdate":"0001-01-01T00:00:00.000Z","cities":null,"city":"Samphanthawong","confirmemailaddress":null,"confirmpassword":null,"countries":null,"country":"Thailand","emailaddress":null,"gender":null,"genders":null</w:t>
+      </w:r>
+      <w:r>
+        <w:rPr>
+          <w:rFonts w:ascii="Times New Roman" w:eastAsia="Times New Roman" w:hAnsi="Times New Roman" w:cs="Times New Roman"/>
+          <w:b/>
+          <w:color w:val="000000"/>
+          <w:sz w:val="24"/>
+          <w:szCs w:val="24"/>
+        </w:rPr>
+        <w:t>,"lattitude":13.7333,"longitude":100.5,</w:t>
+      </w:r>
+      <w:r>
+        <w:rPr>
+          <w:rFonts w:ascii="Times New Roman" w:eastAsia="Times New Roman" w:hAnsi="Times New Roman" w:cs="Times New Roman"/>
+          <w:color w:val="000000"/>
+          <w:sz w:val="24"/>
+          <w:szCs w:val="24"/>
+        </w:rPr>
+        <w:t>"openididentifer":null,"openidprovider":null,"password":null,"postalcodestatus":false,"registrationphotos":null,"screenname":null,"</w:t>
+      </w:r>
+      <w:r>
+        <w:rPr>
+          <w:rFonts w:ascii="Times New Roman" w:eastAsia="Times New Roman" w:hAnsi="Times New Roman" w:cs="Times New Roman"/>
+          <w:b/>
+          <w:color w:val="000000"/>
+          <w:sz w:val="24"/>
+          <w:szCs w:val="24"/>
+        </w:rPr>
+        <w:t>stateprovince</w:t>
+      </w:r>
+      <w:r>
+        <w:rPr>
+          <w:rFonts w:ascii="Times New Roman" w:eastAsia="Times New Roman" w:hAnsi="Times New Roman" w:cs="Times New Roman"/>
+          <w:color w:val="000000"/>
+          <w:sz w:val="24"/>
+          <w:szCs w:val="24"/>
+        </w:rPr>
+        <w:t>":</w:t>
+      </w:r>
+      <w:r>
+        <w:rPr>
+          <w:rFonts w:ascii="Times New Roman" w:eastAsia="Times New Roman" w:hAnsi="Times New Roman" w:cs="Times New Roman"/>
+          <w:b/>
+          <w:color w:val="000000"/>
+          <w:sz w:val="24"/>
+          <w:szCs w:val="24"/>
+        </w:rPr>
+        <w:t>BangKok</w:t>
+      </w:r>
+      <w:r>
+        <w:rPr>
+          <w:rFonts w:ascii="Times New Roman" w:eastAsia="Times New Roman" w:hAnsi="Times New Roman" w:cs="Times New Roman"/>
+          <w:color w:val="000000"/>
+          <w:sz w:val="24"/>
+          <w:szCs w:val="24"/>
+        </w:rPr>
+        <w:t>,"username":null,"ziporpostalcode":null,"ziporpostalcodes":null}</w:t>
+      </w:r>
+    </w:p>
+    <w:p>
+      <w:pPr>
+        <w:rPr>
+          <w:rFonts w:ascii="Times New Roman" w:eastAsia="Times New Roman" w:hAnsi="Times New Roman" w:cs="Times New Roman"/>
+          <w:color w:val="000000"/>
+          <w:sz w:val="24"/>
+          <w:szCs w:val="24"/>
+        </w:rPr>
+      </w:pPr>
+    </w:p>
+    <w:p>
+      <w:pPr>
+        <w:rPr>
+          <w:rFonts w:ascii="Times New Roman" w:eastAsia="Times New Roman" w:hAnsi="Times New Roman" w:cs="Times New Roman"/>
+          <w:color w:val="000000"/>
+          <w:sz w:val="24"/>
+          <w:szCs w:val="24"/>
+        </w:rPr>
+      </w:pPr>
+    </w:p>
+    <w:p>
+      <w:pPr>
+        <w:rPr>
+          <w:rFonts w:ascii="Times New Roman" w:eastAsia="Times New Roman" w:hAnsi="Times New Roman" w:cs="Times New Roman"/>
+          <w:color w:val="000000"/>
+          <w:sz w:val="24"/>
+          <w:szCs w:val="24"/>
+        </w:rPr>
+      </w:pPr>
     </w:p>
     <w:p>
       <w:pPr>
@@ -9371,7 +9936,7 @@
 </file>
 
 <file path=customXml/itemProps1.xml><?xml version="1.0" encoding="utf-8"?>
-<ds:datastoreItem xmlns:ds="http://schemas.openxmlformats.org/officeDocument/2006/customXml" ds:itemID="{2080AC60-7E10-47AF-AA12-8E33BE0B6A3E}">
+<ds:datastoreItem xmlns:ds="http://schemas.openxmlformats.org/officeDocument/2006/customXml" ds:itemID="{F3FC216F-47A5-4E18-92E7-D5CA2327DC5A}">
   <ds:schemaRefs>
     <ds:schemaRef ds:uri="http://schemas.openxmlformats.org/officeDocument/2006/bibliography"/>
   </ds:schemaRefs>

</xml_diff>